<commit_message>
Update ML Specialisation W1-3 material
</commit_message>
<xml_diff>
--- a/Machine Learning Specialisation (University of Washington)/3. Classification/Quizzes.docx
+++ b/Machine Learning Specialisation (University of Washington)/3. Classification/Quizzes.docx
@@ -1,6 +1,6 @@
 
 <file path=word/document.xml><?xml version="1.0" encoding="utf-8"?>
-<w:document xmlns:wpc="http://schemas.microsoft.com/office/word/2010/wordprocessingCanvas" xmlns:cx="http://schemas.microsoft.com/office/drawing/2014/chartex" xmlns:cx1="http://schemas.microsoft.com/office/drawing/2015/9/8/chartex" xmlns:cx2="http://schemas.microsoft.com/office/drawing/2015/10/21/chartex" xmlns:cx3="http://schemas.microsoft.com/office/drawing/2016/5/9/chartex" xmlns:cx4="http://schemas.microsoft.com/office/drawing/2016/5/10/chartex" xmlns:cx5="http://schemas.microsoft.com/office/drawing/2016/5/11/chartex" xmlns:cx6="http://schemas.microsoft.com/office/drawing/2016/5/12/chartex" xmlns:cx7="http://schemas.microsoft.com/office/drawing/2016/5/13/chartex" xmlns:cx8="http://schemas.microsoft.com/office/drawing/2016/5/14/chartex" xmlns:mc="http://schemas.openxmlformats.org/markup-compatibility/2006" xmlns:aink="http://schemas.microsoft.com/office/drawing/2016/ink" xmlns:am3d="http://schemas.microsoft.com/office/drawing/2017/model3d" xmlns:o="urn:schemas-microsoft-com:office:office" xmlns:oel="http://schemas.microsoft.com/office/2019/extlst" xmlns:r="http://schemas.openxmlformats.org/officeDocument/2006/relationships" xmlns:m="http://schemas.openxmlformats.org/officeDocument/2006/math" xmlns:v="urn:schemas-microsoft-com:vml" xmlns:wp14="http://schemas.microsoft.com/office/word/2010/wordprocessingDrawing" xmlns:wp="http://schemas.openxmlformats.org/drawingml/2006/wordprocessingDrawing" xmlns:w10="urn:schemas-microsoft-com:office:word" xmlns:w="http://schemas.openxmlformats.org/wordprocessingml/2006/main" xmlns:w14="http://schemas.microsoft.com/office/word/2010/wordml" xmlns:w15="http://schemas.microsoft.com/office/word/2012/wordml" xmlns:w16cex="http://schemas.microsoft.com/office/word/2018/wordml/cex" xmlns:w16cid="http://schemas.microsoft.com/office/word/2016/wordml/cid" xmlns:w16="http://schemas.microsoft.com/office/word/2018/wordml" xmlns:w16du="http://schemas.microsoft.com/office/word/2023/wordml/word16du" xmlns:w16sdtdh="http://schemas.microsoft.com/office/word/2020/wordml/sdtdatahash" xmlns:w16se="http://schemas.microsoft.com/office/word/2015/wordml/symex" xmlns:wpg="http://schemas.microsoft.com/office/word/2010/wordprocessingGroup" xmlns:wpi="http://schemas.microsoft.com/office/word/2010/wordprocessingInk" xmlns:wne="http://schemas.microsoft.com/office/word/2006/wordml" xmlns:wps="http://schemas.microsoft.com/office/word/2010/wordprocessingShape" mc:Ignorable="w14 w15 w16se w16cid w16 w16cex w16sdtdh wp14">
+<w:document xmlns:wpc="http://schemas.microsoft.com/office/word/2010/wordprocessingCanvas" xmlns:cx="http://schemas.microsoft.com/office/drawing/2014/chartex" xmlns:cx1="http://schemas.microsoft.com/office/drawing/2015/9/8/chartex" xmlns:cx2="http://schemas.microsoft.com/office/drawing/2015/10/21/chartex" xmlns:cx3="http://schemas.microsoft.com/office/drawing/2016/5/9/chartex" xmlns:cx4="http://schemas.microsoft.com/office/drawing/2016/5/10/chartex" xmlns:cx5="http://schemas.microsoft.com/office/drawing/2016/5/11/chartex" xmlns:cx6="http://schemas.microsoft.com/office/drawing/2016/5/12/chartex" xmlns:cx7="http://schemas.microsoft.com/office/drawing/2016/5/13/chartex" xmlns:cx8="http://schemas.microsoft.com/office/drawing/2016/5/14/chartex" xmlns:mc="http://schemas.openxmlformats.org/markup-compatibility/2006" xmlns:aink="http://schemas.microsoft.com/office/drawing/2016/ink" xmlns:am3d="http://schemas.microsoft.com/office/drawing/2017/model3d" xmlns:o="urn:schemas-microsoft-com:office:office" xmlns:oel="http://schemas.microsoft.com/office/2019/extlst" xmlns:r="http://schemas.openxmlformats.org/officeDocument/2006/relationships" xmlns:m="http://schemas.openxmlformats.org/officeDocument/2006/math" xmlns:v="urn:schemas-microsoft-com:vml" xmlns:wp14="http://schemas.microsoft.com/office/word/2010/wordprocessingDrawing" xmlns:wp="http://schemas.openxmlformats.org/drawingml/2006/wordprocessingDrawing" xmlns:w10="urn:schemas-microsoft-com:office:word" xmlns:w="http://schemas.openxmlformats.org/wordprocessingml/2006/main" xmlns:w14="http://schemas.microsoft.com/office/word/2010/wordml" xmlns:w15="http://schemas.microsoft.com/office/word/2012/wordml" xmlns:w16cex="http://schemas.microsoft.com/office/word/2018/wordml/cex" xmlns:w16cid="http://schemas.microsoft.com/office/word/2016/wordml/cid" xmlns:w16="http://schemas.microsoft.com/office/word/2018/wordml" xmlns:w16sdtdh="http://schemas.microsoft.com/office/word/2020/wordml/sdtdatahash" xmlns:w16se="http://schemas.microsoft.com/office/word/2015/wordml/symex" xmlns:wpg="http://schemas.microsoft.com/office/word/2010/wordprocessingGroup" xmlns:wpi="http://schemas.microsoft.com/office/word/2010/wordprocessingInk" xmlns:wne="http://schemas.microsoft.com/office/word/2006/wordml" xmlns:wps="http://schemas.microsoft.com/office/word/2010/wordprocessingShape" mc:Ignorable="w14 w15 w16se w16cid w16 w16cex w16sdtdh wp14">
   <w:body>
     <w:p>
       <w:pPr>
@@ -1586,21 +1586,7 @@
                 <w:rFonts w:ascii="Cambria Math" w:hAnsi="Cambria Math"/>
                 <w:lang w:eastAsia="en-AU"/>
               </w:rPr>
-              <m:t>y=</m:t>
-            </m:r>
-            <m:r>
-              <w:rPr>
-                <w:rFonts w:ascii="Cambria Math" w:hAnsi="Cambria Math"/>
-                <w:lang w:eastAsia="en-AU"/>
-              </w:rPr>
-              <m:t>-</m:t>
-            </m:r>
-            <m:r>
-              <w:rPr>
-                <w:rFonts w:ascii="Cambria Math" w:hAnsi="Cambria Math"/>
-                <w:lang w:eastAsia="en-AU"/>
-              </w:rPr>
-              <m:t>1</m:t>
+              <m:t>y=-1</m:t>
             </m:r>
           </m:e>
           <m:e>
@@ -1638,14 +1624,7 @@
             <w:rFonts w:ascii="Cambria Math" w:hAnsi="Cambria Math"/>
             <w:lang w:eastAsia="en-AU"/>
           </w:rPr>
-          <m:t>=</m:t>
-        </m:r>
-        <m:r>
-          <w:rPr>
-            <w:rFonts w:ascii="Cambria Math" w:hAnsi="Cambria Math"/>
-            <w:lang w:eastAsia="en-AU"/>
-          </w:rPr>
-          <m:t>1-</m:t>
+          <m:t>=1-</m:t>
         </m:r>
         <m:acc>
           <m:accPr>
@@ -1915,14 +1894,7 @@
                     <w:rFonts w:ascii="Cambria Math" w:hAnsi="Cambria Math"/>
                     <w:lang w:eastAsia="en-AU"/>
                   </w:rPr>
-                  <m:t>≈0.924</m:t>
-                </m:r>
-                <m:r>
-                  <w:rPr>
-                    <w:rFonts w:ascii="Cambria Math" w:hAnsi="Cambria Math"/>
-                    <w:lang w:eastAsia="en-AU"/>
-                  </w:rPr>
-                  <m:t>1</m:t>
+                  <m:t>≈0.9241</m:t>
                 </m:r>
               </m:oMath>
             </m:oMathPara>
@@ -2001,14 +1973,7 @@
                         <w:rFonts w:ascii="Cambria Math" w:hAnsi="Cambria Math"/>
                         <w:lang w:eastAsia="en-AU"/>
                       </w:rPr>
-                      <m:t>1-(</m:t>
-                    </m:r>
-                    <m:r>
-                      <w:rPr>
-                        <w:rFonts w:ascii="Cambria Math" w:hAnsi="Cambria Math"/>
-                        <w:lang w:eastAsia="en-AU"/>
-                      </w:rPr>
-                      <m:t>1</m:t>
+                      <m:t>1-(1</m:t>
                     </m:r>
                   </m:num>
                   <m:den>
@@ -2044,21 +2009,7 @@
                             <w:rFonts w:ascii="Cambria Math" w:hAnsi="Cambria Math"/>
                             <w:lang w:eastAsia="en-AU"/>
                           </w:rPr>
-                          <m:t>-(0+1×</m:t>
-                        </m:r>
-                        <m:r>
-                          <w:rPr>
-                            <w:rFonts w:ascii="Cambria Math" w:hAnsi="Cambria Math"/>
-                            <w:lang w:eastAsia="en-AU"/>
-                          </w:rPr>
-                          <m:t>0.3</m:t>
-                        </m:r>
-                        <m:r>
-                          <w:rPr>
-                            <w:rFonts w:ascii="Cambria Math" w:hAnsi="Cambria Math"/>
-                            <w:lang w:eastAsia="en-AU"/>
-                          </w:rPr>
-                          <m:t>)</m:t>
+                          <m:t>-(0+1×0.3)</m:t>
                         </m:r>
                       </m:sup>
                     </m:sSup>
@@ -2076,14 +2027,7 @@
                     <w:rFonts w:ascii="Cambria Math" w:hAnsi="Cambria Math"/>
                     <w:lang w:eastAsia="en-AU"/>
                   </w:rPr>
-                  <m:t>≈0.</m:t>
-                </m:r>
-                <m:r>
-                  <w:rPr>
-                    <w:rFonts w:ascii="Cambria Math" w:hAnsi="Cambria Math"/>
-                    <w:lang w:eastAsia="en-AU"/>
-                  </w:rPr>
-                  <m:t>4256</m:t>
+                  <m:t>≈0.4256</m:t>
                 </m:r>
               </m:oMath>
             </m:oMathPara>
@@ -2198,21 +2142,7 @@
                             <w:rFonts w:ascii="Cambria Math" w:hAnsi="Cambria Math"/>
                             <w:lang w:eastAsia="en-AU"/>
                           </w:rPr>
-                          <m:t>-(0+1×2.</m:t>
-                        </m:r>
-                        <m:r>
-                          <w:rPr>
-                            <w:rFonts w:ascii="Cambria Math" w:hAnsi="Cambria Math"/>
-                            <w:lang w:eastAsia="en-AU"/>
-                          </w:rPr>
-                          <m:t>8</m:t>
-                        </m:r>
-                        <m:r>
-                          <w:rPr>
-                            <w:rFonts w:ascii="Cambria Math" w:hAnsi="Cambria Math"/>
-                            <w:lang w:eastAsia="en-AU"/>
-                          </w:rPr>
-                          <m:t>)</m:t>
+                          <m:t>-(0+1×2.8)</m:t>
                         </m:r>
                       </m:sup>
                     </m:sSup>
@@ -2223,14 +2153,7 @@
                     <w:rFonts w:ascii="Cambria Math" w:hAnsi="Cambria Math"/>
                     <w:lang w:eastAsia="en-AU"/>
                   </w:rPr>
-                  <m:t>≈0.9</m:t>
-                </m:r>
-                <m:r>
-                  <w:rPr>
-                    <w:rFonts w:ascii="Cambria Math" w:hAnsi="Cambria Math"/>
-                    <w:lang w:eastAsia="en-AU"/>
-                  </w:rPr>
-                  <m:t>427</m:t>
+                  <m:t>≈0.9427</m:t>
                 </m:r>
               </m:oMath>
             </m:oMathPara>
@@ -2345,21 +2268,7 @@
                             <w:rFonts w:ascii="Cambria Math" w:hAnsi="Cambria Math"/>
                             <w:lang w:eastAsia="en-AU"/>
                           </w:rPr>
-                          <m:t>-(0+1×</m:t>
-                        </m:r>
-                        <m:r>
-                          <w:rPr>
-                            <w:rFonts w:ascii="Cambria Math" w:hAnsi="Cambria Math"/>
-                            <w:lang w:eastAsia="en-AU"/>
-                          </w:rPr>
-                          <m:t>0.5</m:t>
-                        </m:r>
-                        <m:r>
-                          <w:rPr>
-                            <w:rFonts w:ascii="Cambria Math" w:hAnsi="Cambria Math"/>
-                            <w:lang w:eastAsia="en-AU"/>
-                          </w:rPr>
-                          <m:t>)</m:t>
+                          <m:t>-(0+1×0.5)</m:t>
                         </m:r>
                       </m:sup>
                     </m:sSup>
@@ -2370,14 +2279,7 @@
                     <w:rFonts w:ascii="Cambria Math" w:hAnsi="Cambria Math"/>
                     <w:lang w:eastAsia="en-AU"/>
                   </w:rPr>
-                  <m:t>≈</m:t>
-                </m:r>
-                <m:r>
-                  <w:rPr>
-                    <w:rFonts w:ascii="Cambria Math" w:hAnsi="Cambria Math"/>
-                    <w:lang w:eastAsia="en-AU"/>
-                  </w:rPr>
-                  <m:t>0.6225</m:t>
+                  <m:t>≈0.6225</m:t>
                 </m:r>
               </m:oMath>
             </m:oMathPara>
@@ -2403,14 +2305,7 @@
               <w:rFonts w:ascii="Cambria Math" w:hAnsi="Cambria Math"/>
               <w:lang w:eastAsia="en-AU"/>
             </w:rPr>
-            <m:t>∴Likelihood≈0.9241×0.4256×0.9427×0.6225≈0.23</m:t>
-          </m:r>
-          <m:r>
-            <w:rPr>
-              <w:rFonts w:ascii="Cambria Math" w:hAnsi="Cambria Math"/>
-              <w:lang w:eastAsia="en-AU"/>
-            </w:rPr>
-            <m:t>08</m:t>
+            <m:t>∴Likelihood≈0.9241×0.4256×0.9427×0.6225≈0.2308</m:t>
           </m:r>
         </m:oMath>
       </m:oMathPara>
@@ -2906,28 +2801,7 @@
                         <w:rFonts w:ascii="Cambria Math" w:hAnsi="Cambria Math"/>
                         <w:lang w:eastAsia="en-AU"/>
                       </w:rPr>
-                      <m:t>0</m:t>
-                    </m:r>
-                    <m:r>
-                      <w:rPr>
-                        <w:rFonts w:ascii="Cambria Math" w:hAnsi="Cambria Math"/>
-                        <w:lang w:eastAsia="en-AU"/>
-                      </w:rPr>
-                      <m:t>-</m:t>
-                    </m:r>
-                    <m:r>
-                      <w:rPr>
-                        <w:rFonts w:ascii="Cambria Math" w:hAnsi="Cambria Math"/>
-                        <w:lang w:eastAsia="en-AU"/>
-                      </w:rPr>
-                      <m:t>0.</m:t>
-                    </m:r>
-                    <m:r>
-                      <w:rPr>
-                        <w:rFonts w:ascii="Cambria Math" w:hAnsi="Cambria Math"/>
-                        <w:lang w:eastAsia="en-AU"/>
-                      </w:rPr>
-                      <m:t>5744</m:t>
+                      <m:t>0-0.5744</m:t>
                     </m:r>
                   </m:e>
                 </m:d>
@@ -2943,14 +2817,7 @@
                     <w:rFonts w:ascii="Cambria Math" w:eastAsiaTheme="minorEastAsia" w:hAnsi="Cambria Math"/>
                     <w:lang w:eastAsia="en-AU"/>
                   </w:rPr>
-                  <m:t>-0.1</m:t>
-                </m:r>
-                <m:r>
-                  <w:rPr>
-                    <w:rFonts w:ascii="Cambria Math" w:eastAsiaTheme="minorEastAsia" w:hAnsi="Cambria Math"/>
-                    <w:lang w:eastAsia="en-AU"/>
-                  </w:rPr>
-                  <m:t>723</m:t>
+                  <m:t>-0.1723</m:t>
                 </m:r>
               </m:oMath>
             </m:oMathPara>
@@ -3037,14 +2904,7 @@
                     <w:rFonts w:ascii="Cambria Math" w:hAnsi="Cambria Math"/>
                     <w:lang w:eastAsia="en-AU"/>
                   </w:rPr>
-                  <m:t>2.</m:t>
-                </m:r>
-                <m:r>
-                  <w:rPr>
-                    <w:rFonts w:ascii="Cambria Math" w:hAnsi="Cambria Math"/>
-                    <w:lang w:eastAsia="en-AU"/>
-                  </w:rPr>
-                  <m:t>8</m:t>
+                  <m:t>2.8</m:t>
                 </m:r>
                 <m:d>
                   <m:dPr>
@@ -3062,14 +2922,7 @@
                         <w:rFonts w:ascii="Cambria Math" w:hAnsi="Cambria Math"/>
                         <w:lang w:eastAsia="en-AU"/>
                       </w:rPr>
-                      <m:t>1-0.9</m:t>
-                    </m:r>
-                    <m:r>
-                      <w:rPr>
-                        <w:rFonts w:ascii="Cambria Math" w:hAnsi="Cambria Math"/>
-                        <w:lang w:eastAsia="en-AU"/>
-                      </w:rPr>
-                      <m:t>427</m:t>
+                      <m:t>1-0.9427</m:t>
                     </m:r>
                   </m:e>
                 </m:d>
@@ -3085,14 +2938,7 @@
                     <w:rFonts w:ascii="Cambria Math" w:eastAsiaTheme="minorEastAsia" w:hAnsi="Cambria Math"/>
                     <w:lang w:eastAsia="en-AU"/>
                   </w:rPr>
-                  <m:t>0.160</m:t>
-                </m:r>
-                <m:r>
-                  <w:rPr>
-                    <w:rFonts w:ascii="Cambria Math" w:eastAsiaTheme="minorEastAsia" w:hAnsi="Cambria Math"/>
-                    <w:lang w:eastAsia="en-AU"/>
-                  </w:rPr>
-                  <m:t>5</m:t>
+                  <m:t>0.1605</m:t>
                 </m:r>
               </m:oMath>
             </m:oMathPara>
@@ -3197,14 +3043,7 @@
                         <w:rFonts w:ascii="Cambria Math" w:hAnsi="Cambria Math"/>
                         <w:lang w:eastAsia="en-AU"/>
                       </w:rPr>
-                      <m:t>1-</m:t>
-                    </m:r>
-                    <m:r>
-                      <w:rPr>
-                        <w:rFonts w:ascii="Cambria Math" w:hAnsi="Cambria Math"/>
-                        <w:lang w:eastAsia="en-AU"/>
-                      </w:rPr>
-                      <m:t>0.6225</m:t>
+                      <m:t>1-0.6225</m:t>
                     </m:r>
                   </m:e>
                 </m:d>
@@ -3213,14 +3052,7 @@
                     <w:rFonts w:ascii="Cambria Math" w:hAnsi="Cambria Math"/>
                     <w:lang w:eastAsia="en-AU"/>
                   </w:rPr>
-                  <m:t>≈</m:t>
-                </m:r>
-                <m:r>
-                  <w:rPr>
-                    <w:rFonts w:ascii="Cambria Math" w:hAnsi="Cambria Math"/>
-                    <w:lang w:eastAsia="en-AU"/>
-                  </w:rPr>
-                  <m:t>0.1888</m:t>
+                  <m:t>≈0.1888</m:t>
                 </m:r>
               </m:oMath>
             </m:oMathPara>
@@ -3249,56 +3081,14 @@
             <w:rFonts w:ascii="Cambria Math" w:hAnsi="Cambria Math"/>
             <w:lang w:eastAsia="en-AU"/>
           </w:rPr>
-          <m:t>∴Total derivative≈0.1898-0.1</m:t>
-        </m:r>
-        <m:r>
-          <w:rPr>
-            <w:rFonts w:ascii="Cambria Math" w:hAnsi="Cambria Math"/>
-            <w:lang w:eastAsia="en-AU"/>
-          </w:rPr>
-          <m:t>723</m:t>
-        </m:r>
-        <m:r>
-          <w:rPr>
-            <w:rFonts w:ascii="Cambria Math" w:hAnsi="Cambria Math"/>
-            <w:lang w:eastAsia="en-AU"/>
-          </w:rPr>
-          <m:t>+0.160</m:t>
-        </m:r>
-        <m:r>
-          <w:rPr>
-            <w:rFonts w:ascii="Cambria Math" w:hAnsi="Cambria Math"/>
-            <w:lang w:eastAsia="en-AU"/>
-          </w:rPr>
-          <m:t>5</m:t>
-        </m:r>
-        <m:r>
-          <w:rPr>
-            <w:rFonts w:ascii="Cambria Math" w:hAnsi="Cambria Math"/>
-            <w:lang w:eastAsia="en-AU"/>
-          </w:rPr>
-          <m:t>+</m:t>
+          <m:t>∴Total derivative≈0.1898-0.1723+0.1605+</m:t>
         </m:r>
         <m:r>
           <w:rPr>
             <w:rFonts w:ascii="Cambria Math" w:eastAsiaTheme="minorEastAsia" w:hAnsi="Cambria Math"/>
             <w:lang w:eastAsia="en-AU"/>
           </w:rPr>
-          <m:t>0.1888≈</m:t>
-        </m:r>
-        <m:r>
-          <w:rPr>
-            <w:rFonts w:ascii="Cambria Math" w:eastAsiaTheme="minorEastAsia" w:hAnsi="Cambria Math"/>
-            <w:lang w:eastAsia="en-AU"/>
-          </w:rPr>
-          <m:t>0.</m:t>
-        </m:r>
-        <m:r>
-          <w:rPr>
-            <w:rFonts w:ascii="Cambria Math" w:eastAsiaTheme="minorEastAsia" w:hAnsi="Cambria Math"/>
-            <w:lang w:eastAsia="en-AU"/>
-          </w:rPr>
-          <m:t>3666</m:t>
+          <m:t>0.1888≈0.3666</m:t>
         </m:r>
       </m:oMath>
     </w:p>
@@ -3445,19 +3235,2964 @@
     <w:p>
       <w:pPr>
         <w:pStyle w:val="Heading2"/>
-        <w:rPr>
-          <w:rFonts w:eastAsiaTheme="minorEastAsia"/>
-          <w:lang w:eastAsia="en-AU"/>
-        </w:rPr>
-      </w:pPr>
-      <w:r>
-        <w:rPr>
-          <w:rFonts w:eastAsiaTheme="minorEastAsia"/>
-          <w:lang w:eastAsia="en-AU"/>
-        </w:rPr>
+      </w:pPr>
+      <w:r>
         <w:lastRenderedPageBreak/>
         <w:t>Week 2 – Overfitting and Regularisation in Logistic Regression</w:t>
       </w:r>
+    </w:p>
+    <w:p>
+      <w:pPr>
+        <w:pStyle w:val="ListParagraph"/>
+        <w:numPr>
+          <w:ilvl w:val="0"/>
+          <w:numId w:val="10"/>
+        </w:numPr>
+        <w:spacing w:line="256" w:lineRule="auto"/>
+      </w:pPr>
+      <w:r>
+        <w:t>Consider four classifiers, whose classification performance is given by the following table:</w:t>
+      </w:r>
+    </w:p>
+    <w:tbl>
+      <w:tblPr>
+        <w:tblStyle w:val="TableGrid"/>
+        <w:tblW w:w="0" w:type="auto"/>
+        <w:tblInd w:w="720" w:type="dxa"/>
+        <w:tblLook w:val="04A0" w:firstRow="1" w:lastRow="0" w:firstColumn="1" w:lastColumn="0" w:noHBand="0" w:noVBand="1"/>
+      </w:tblPr>
+      <w:tblGrid>
+        <w:gridCol w:w="2763"/>
+        <w:gridCol w:w="2755"/>
+        <w:gridCol w:w="2778"/>
+      </w:tblGrid>
+      <w:tr>
+        <w:tc>
+          <w:tcPr>
+            <w:tcW w:w="3005" w:type="dxa"/>
+            <w:tcBorders>
+              <w:top w:val="single" w:sz="4" w:space="0" w:color="auto"/>
+              <w:left w:val="single" w:sz="4" w:space="0" w:color="auto"/>
+              <w:bottom w:val="single" w:sz="4" w:space="0" w:color="auto"/>
+              <w:right w:val="single" w:sz="4" w:space="0" w:color="auto"/>
+            </w:tcBorders>
+          </w:tcPr>
+          <w:p>
+            <w:pPr>
+              <w:pStyle w:val="ListParagraph"/>
+              <w:ind w:left="0"/>
+            </w:pPr>
+          </w:p>
+        </w:tc>
+        <w:tc>
+          <w:tcPr>
+            <w:tcW w:w="3005" w:type="dxa"/>
+            <w:tcBorders>
+              <w:top w:val="single" w:sz="4" w:space="0" w:color="auto"/>
+              <w:left w:val="single" w:sz="4" w:space="0" w:color="auto"/>
+              <w:bottom w:val="single" w:sz="4" w:space="0" w:color="auto"/>
+              <w:right w:val="single" w:sz="4" w:space="0" w:color="auto"/>
+            </w:tcBorders>
+            <w:hideMark/>
+          </w:tcPr>
+          <w:p>
+            <w:pPr>
+              <w:pStyle w:val="ListParagraph"/>
+              <w:ind w:left="0"/>
+            </w:pPr>
+            <w:r>
+              <w:t>Training error</w:t>
+            </w:r>
+          </w:p>
+        </w:tc>
+        <w:tc>
+          <w:tcPr>
+            <w:tcW w:w="3006" w:type="dxa"/>
+            <w:tcBorders>
+              <w:top w:val="single" w:sz="4" w:space="0" w:color="auto"/>
+              <w:left w:val="single" w:sz="4" w:space="0" w:color="auto"/>
+              <w:bottom w:val="single" w:sz="4" w:space="0" w:color="auto"/>
+              <w:right w:val="single" w:sz="4" w:space="0" w:color="auto"/>
+            </w:tcBorders>
+            <w:hideMark/>
+          </w:tcPr>
+          <w:p>
+            <w:pPr>
+              <w:pStyle w:val="ListParagraph"/>
+              <w:ind w:left="0"/>
+            </w:pPr>
+            <w:r>
+              <w:t>Validation error</w:t>
+            </w:r>
+          </w:p>
+        </w:tc>
+      </w:tr>
+      <w:tr>
+        <w:tc>
+          <w:tcPr>
+            <w:tcW w:w="3005" w:type="dxa"/>
+            <w:tcBorders>
+              <w:top w:val="single" w:sz="4" w:space="0" w:color="auto"/>
+              <w:left w:val="single" w:sz="4" w:space="0" w:color="auto"/>
+              <w:bottom w:val="single" w:sz="4" w:space="0" w:color="auto"/>
+              <w:right w:val="single" w:sz="4" w:space="0" w:color="auto"/>
+            </w:tcBorders>
+            <w:hideMark/>
+          </w:tcPr>
+          <w:p>
+            <w:pPr>
+              <w:pStyle w:val="ListParagraph"/>
+              <w:ind w:left="0"/>
+            </w:pPr>
+            <w:r>
+              <w:t>Classifier 1</w:t>
+            </w:r>
+          </w:p>
+        </w:tc>
+        <w:tc>
+          <w:tcPr>
+            <w:tcW w:w="3005" w:type="dxa"/>
+            <w:tcBorders>
+              <w:top w:val="single" w:sz="4" w:space="0" w:color="auto"/>
+              <w:left w:val="single" w:sz="4" w:space="0" w:color="auto"/>
+              <w:bottom w:val="single" w:sz="4" w:space="0" w:color="auto"/>
+              <w:right w:val="single" w:sz="4" w:space="0" w:color="auto"/>
+            </w:tcBorders>
+            <w:hideMark/>
+          </w:tcPr>
+          <w:p>
+            <w:pPr>
+              <w:pStyle w:val="ListParagraph"/>
+              <w:ind w:left="0"/>
+            </w:pPr>
+            <w:r>
+              <w:t>0.2</w:t>
+            </w:r>
+          </w:p>
+        </w:tc>
+        <w:tc>
+          <w:tcPr>
+            <w:tcW w:w="3006" w:type="dxa"/>
+            <w:tcBorders>
+              <w:top w:val="single" w:sz="4" w:space="0" w:color="auto"/>
+              <w:left w:val="single" w:sz="4" w:space="0" w:color="auto"/>
+              <w:bottom w:val="single" w:sz="4" w:space="0" w:color="auto"/>
+              <w:right w:val="single" w:sz="4" w:space="0" w:color="auto"/>
+            </w:tcBorders>
+            <w:hideMark/>
+          </w:tcPr>
+          <w:p>
+            <w:pPr>
+              <w:pStyle w:val="ListParagraph"/>
+              <w:ind w:left="0"/>
+            </w:pPr>
+            <w:r>
+              <w:t>0.6</w:t>
+            </w:r>
+          </w:p>
+        </w:tc>
+      </w:tr>
+      <w:tr>
+        <w:tc>
+          <w:tcPr>
+            <w:tcW w:w="3005" w:type="dxa"/>
+            <w:tcBorders>
+              <w:top w:val="single" w:sz="4" w:space="0" w:color="auto"/>
+              <w:left w:val="single" w:sz="4" w:space="0" w:color="auto"/>
+              <w:bottom w:val="single" w:sz="4" w:space="0" w:color="auto"/>
+              <w:right w:val="single" w:sz="4" w:space="0" w:color="auto"/>
+            </w:tcBorders>
+            <w:hideMark/>
+          </w:tcPr>
+          <w:p>
+            <w:pPr>
+              <w:pStyle w:val="ListParagraph"/>
+              <w:ind w:left="0"/>
+            </w:pPr>
+            <w:r>
+              <w:t>Classifier 2</w:t>
+            </w:r>
+          </w:p>
+        </w:tc>
+        <w:tc>
+          <w:tcPr>
+            <w:tcW w:w="3005" w:type="dxa"/>
+            <w:tcBorders>
+              <w:top w:val="single" w:sz="4" w:space="0" w:color="auto"/>
+              <w:left w:val="single" w:sz="4" w:space="0" w:color="auto"/>
+              <w:bottom w:val="single" w:sz="4" w:space="0" w:color="auto"/>
+              <w:right w:val="single" w:sz="4" w:space="0" w:color="auto"/>
+            </w:tcBorders>
+            <w:hideMark/>
+          </w:tcPr>
+          <w:p>
+            <w:pPr>
+              <w:pStyle w:val="ListParagraph"/>
+              <w:ind w:left="0"/>
+            </w:pPr>
+            <w:r>
+              <w:t>0.8</w:t>
+            </w:r>
+          </w:p>
+        </w:tc>
+        <w:tc>
+          <w:tcPr>
+            <w:tcW w:w="3006" w:type="dxa"/>
+            <w:tcBorders>
+              <w:top w:val="single" w:sz="4" w:space="0" w:color="auto"/>
+              <w:left w:val="single" w:sz="4" w:space="0" w:color="auto"/>
+              <w:bottom w:val="single" w:sz="4" w:space="0" w:color="auto"/>
+              <w:right w:val="single" w:sz="4" w:space="0" w:color="auto"/>
+            </w:tcBorders>
+            <w:hideMark/>
+          </w:tcPr>
+          <w:p>
+            <w:pPr>
+              <w:pStyle w:val="ListParagraph"/>
+              <w:ind w:left="0"/>
+            </w:pPr>
+            <w:r>
+              <w:t>0.6</w:t>
+            </w:r>
+          </w:p>
+        </w:tc>
+      </w:tr>
+      <w:tr>
+        <w:tc>
+          <w:tcPr>
+            <w:tcW w:w="3005" w:type="dxa"/>
+            <w:tcBorders>
+              <w:top w:val="single" w:sz="4" w:space="0" w:color="auto"/>
+              <w:left w:val="single" w:sz="4" w:space="0" w:color="auto"/>
+              <w:bottom w:val="single" w:sz="4" w:space="0" w:color="auto"/>
+              <w:right w:val="single" w:sz="4" w:space="0" w:color="auto"/>
+            </w:tcBorders>
+            <w:hideMark/>
+          </w:tcPr>
+          <w:p>
+            <w:pPr>
+              <w:pStyle w:val="ListParagraph"/>
+              <w:ind w:left="0"/>
+            </w:pPr>
+            <w:r>
+              <w:t>Classifier 3</w:t>
+            </w:r>
+          </w:p>
+        </w:tc>
+        <w:tc>
+          <w:tcPr>
+            <w:tcW w:w="3005" w:type="dxa"/>
+            <w:tcBorders>
+              <w:top w:val="single" w:sz="4" w:space="0" w:color="auto"/>
+              <w:left w:val="single" w:sz="4" w:space="0" w:color="auto"/>
+              <w:bottom w:val="single" w:sz="4" w:space="0" w:color="auto"/>
+              <w:right w:val="single" w:sz="4" w:space="0" w:color="auto"/>
+            </w:tcBorders>
+            <w:hideMark/>
+          </w:tcPr>
+          <w:p>
+            <w:pPr>
+              <w:pStyle w:val="ListParagraph"/>
+              <w:ind w:left="0"/>
+            </w:pPr>
+            <w:r>
+              <w:t>0.2</w:t>
+            </w:r>
+          </w:p>
+        </w:tc>
+        <w:tc>
+          <w:tcPr>
+            <w:tcW w:w="3006" w:type="dxa"/>
+            <w:tcBorders>
+              <w:top w:val="single" w:sz="4" w:space="0" w:color="auto"/>
+              <w:left w:val="single" w:sz="4" w:space="0" w:color="auto"/>
+              <w:bottom w:val="single" w:sz="4" w:space="0" w:color="auto"/>
+              <w:right w:val="single" w:sz="4" w:space="0" w:color="auto"/>
+            </w:tcBorders>
+            <w:hideMark/>
+          </w:tcPr>
+          <w:p>
+            <w:pPr>
+              <w:pStyle w:val="ListParagraph"/>
+              <w:ind w:left="0"/>
+            </w:pPr>
+            <w:r>
+              <w:t>0.2</w:t>
+            </w:r>
+          </w:p>
+        </w:tc>
+      </w:tr>
+      <w:tr>
+        <w:tc>
+          <w:tcPr>
+            <w:tcW w:w="3005" w:type="dxa"/>
+            <w:tcBorders>
+              <w:top w:val="single" w:sz="4" w:space="0" w:color="auto"/>
+              <w:left w:val="single" w:sz="4" w:space="0" w:color="auto"/>
+              <w:bottom w:val="single" w:sz="4" w:space="0" w:color="auto"/>
+              <w:right w:val="single" w:sz="4" w:space="0" w:color="auto"/>
+            </w:tcBorders>
+            <w:hideMark/>
+          </w:tcPr>
+          <w:p>
+            <w:pPr>
+              <w:pStyle w:val="ListParagraph"/>
+              <w:ind w:left="0"/>
+            </w:pPr>
+            <w:r>
+              <w:t>Classifier 4</w:t>
+            </w:r>
+          </w:p>
+        </w:tc>
+        <w:tc>
+          <w:tcPr>
+            <w:tcW w:w="3005" w:type="dxa"/>
+            <w:tcBorders>
+              <w:top w:val="single" w:sz="4" w:space="0" w:color="auto"/>
+              <w:left w:val="single" w:sz="4" w:space="0" w:color="auto"/>
+              <w:bottom w:val="single" w:sz="4" w:space="0" w:color="auto"/>
+              <w:right w:val="single" w:sz="4" w:space="0" w:color="auto"/>
+            </w:tcBorders>
+            <w:hideMark/>
+          </w:tcPr>
+          <w:p>
+            <w:pPr>
+              <w:pStyle w:val="ListParagraph"/>
+              <w:ind w:left="0"/>
+            </w:pPr>
+            <w:r>
+              <w:t>0.5</w:t>
+            </w:r>
+          </w:p>
+        </w:tc>
+        <w:tc>
+          <w:tcPr>
+            <w:tcW w:w="3006" w:type="dxa"/>
+            <w:tcBorders>
+              <w:top w:val="single" w:sz="4" w:space="0" w:color="auto"/>
+              <w:left w:val="single" w:sz="4" w:space="0" w:color="auto"/>
+              <w:bottom w:val="single" w:sz="4" w:space="0" w:color="auto"/>
+              <w:right w:val="single" w:sz="4" w:space="0" w:color="auto"/>
+            </w:tcBorders>
+            <w:hideMark/>
+          </w:tcPr>
+          <w:p>
+            <w:pPr>
+              <w:pStyle w:val="ListParagraph"/>
+              <w:ind w:left="0"/>
+            </w:pPr>
+            <w:r>
+              <w:t>0.4</w:t>
+            </w:r>
+          </w:p>
+        </w:tc>
+      </w:tr>
+    </w:tbl>
+    <w:p>
+      <w:pPr>
+        <w:pStyle w:val="ListParagraph"/>
+        <w:numPr>
+          <w:ilvl w:val="1"/>
+          <w:numId w:val="10"/>
+        </w:numPr>
+        <w:spacing w:line="256" w:lineRule="auto"/>
+      </w:pPr>
+      <w:r>
+        <w:t>Classifier 1.</w:t>
+      </w:r>
+    </w:p>
+    <w:p>
+      <w:pPr>
+        <w:pStyle w:val="ListParagraph"/>
+        <w:numPr>
+          <w:ilvl w:val="0"/>
+          <w:numId w:val="10"/>
+        </w:numPr>
+        <w:spacing w:line="256" w:lineRule="auto"/>
+      </w:pPr>
+      <w:r>
+        <w:t>Suppose a classifier classifies 23,100 examples correctly and 1,900 examples incorrectly. What is the accuracy?</w:t>
+      </w:r>
+    </w:p>
+    <w:p>
+      <w:pPr>
+        <w:pStyle w:val="ListParagraph"/>
+        <w:numPr>
+          <w:ilvl w:val="1"/>
+          <w:numId w:val="10"/>
+        </w:numPr>
+        <w:spacing w:line="256" w:lineRule="auto"/>
+      </w:pPr>
+      <m:oMath>
+        <m:f>
+          <m:fPr>
+            <m:type m:val="lin"/>
+            <m:ctrlPr>
+              <w:rPr>
+                <w:rFonts w:ascii="Cambria Math" w:hAnsi="Cambria Math"/>
+                <w:i/>
+              </w:rPr>
+            </m:ctrlPr>
+          </m:fPr>
+          <m:num>
+            <m:r>
+              <w:rPr>
+                <w:rFonts w:ascii="Cambria Math" w:hAnsi="Cambria Math"/>
+              </w:rPr>
+              <m:t>23100</m:t>
+            </m:r>
+          </m:num>
+          <m:den>
+            <m:r>
+              <w:rPr>
+                <w:rFonts w:ascii="Cambria Math" w:hAnsi="Cambria Math"/>
+              </w:rPr>
+              <m:t>(23100+1900)</m:t>
+            </m:r>
+          </m:den>
+        </m:f>
+        <m:r>
+          <w:rPr>
+            <w:rFonts w:ascii="Cambria Math" w:hAnsi="Cambria Math"/>
+          </w:rPr>
+          <m:t>=</m:t>
+        </m:r>
+        <m:f>
+          <m:fPr>
+            <m:type m:val="lin"/>
+            <m:ctrlPr>
+              <w:rPr>
+                <w:rFonts w:ascii="Cambria Math" w:hAnsi="Cambria Math"/>
+                <w:i/>
+              </w:rPr>
+            </m:ctrlPr>
+          </m:fPr>
+          <m:num>
+            <m:r>
+              <w:rPr>
+                <w:rFonts w:ascii="Cambria Math" w:hAnsi="Cambria Math"/>
+              </w:rPr>
+              <m:t>23100</m:t>
+            </m:r>
+          </m:num>
+          <m:den>
+            <m:r>
+              <w:rPr>
+                <w:rFonts w:ascii="Cambria Math" w:hAnsi="Cambria Math"/>
+              </w:rPr>
+              <m:t>25000=</m:t>
+            </m:r>
+          </m:den>
+        </m:f>
+        <m:r>
+          <w:rPr>
+            <w:rFonts w:ascii="Cambria Math" w:hAnsi="Cambria Math"/>
+          </w:rPr>
+          <m:t>0.924</m:t>
+        </m:r>
+      </m:oMath>
+    </w:p>
+    <w:p>
+      <w:pPr>
+        <w:pStyle w:val="ListParagraph"/>
+        <w:numPr>
+          <w:ilvl w:val="0"/>
+          <w:numId w:val="10"/>
+        </w:numPr>
+        <w:spacing w:line="256" w:lineRule="auto"/>
+      </w:pPr>
+      <w:r>
+        <w:rPr>
+          <w:rFonts w:eastAsiaTheme="minorEastAsia"/>
+        </w:rPr>
+        <w:t>Accuracy and error measured on the same dataset always sum to 1.</w:t>
+      </w:r>
+    </w:p>
+    <w:p>
+      <w:pPr>
+        <w:pStyle w:val="ListParagraph"/>
+        <w:numPr>
+          <w:ilvl w:val="1"/>
+          <w:numId w:val="10"/>
+        </w:numPr>
+        <w:spacing w:line="256" w:lineRule="auto"/>
+      </w:pPr>
+      <w:r>
+        <w:rPr>
+          <w:rFonts w:eastAsiaTheme="minorEastAsia"/>
+        </w:rPr>
+        <w:t>True.</w:t>
+      </w:r>
+    </w:p>
+    <w:p>
+      <w:pPr>
+        <w:pStyle w:val="ListParagraph"/>
+        <w:numPr>
+          <w:ilvl w:val="0"/>
+          <w:numId w:val="10"/>
+        </w:numPr>
+        <w:spacing w:line="256" w:lineRule="auto"/>
+      </w:pPr>
+      <w:r>
+        <w:rPr>
+          <w:rFonts w:eastAsiaTheme="minorEastAsia"/>
+        </w:rPr>
+        <w:t>What are correct descriptions of complex models?</w:t>
+      </w:r>
+    </w:p>
+    <w:p>
+      <w:pPr>
+        <w:pStyle w:val="ListParagraph"/>
+        <w:numPr>
+          <w:ilvl w:val="1"/>
+          <w:numId w:val="10"/>
+        </w:numPr>
+        <w:spacing w:line="256" w:lineRule="auto"/>
+      </w:pPr>
+      <w:r>
+        <w:rPr>
+          <w:rFonts w:eastAsiaTheme="minorEastAsia"/>
+        </w:rPr>
+        <w:t>Complex models accommodate many features.</w:t>
+      </w:r>
+    </w:p>
+    <w:p>
+      <w:pPr>
+        <w:pStyle w:val="ListParagraph"/>
+        <w:numPr>
+          <w:ilvl w:val="1"/>
+          <w:numId w:val="10"/>
+        </w:numPr>
+        <w:spacing w:line="256" w:lineRule="auto"/>
+      </w:pPr>
+      <w:r>
+        <w:rPr>
+          <w:rFonts w:eastAsiaTheme="minorEastAsia"/>
+        </w:rPr>
+        <w:t>Complex models tend to provide lower training error than simple models.</w:t>
+      </w:r>
+    </w:p>
+    <w:p>
+      <w:pPr>
+        <w:pStyle w:val="ListParagraph"/>
+        <w:numPr>
+          <w:ilvl w:val="1"/>
+          <w:numId w:val="10"/>
+        </w:numPr>
+        <w:spacing w:line="256" w:lineRule="auto"/>
+      </w:pPr>
+      <w:r>
+        <w:rPr>
+          <w:rFonts w:eastAsiaTheme="minorEastAsia"/>
+        </w:rPr>
+        <w:t>Complex models tend to exhibit high variance in response to perturbation in the training data.</w:t>
+      </w:r>
+    </w:p>
+    <w:p>
+      <w:pPr>
+        <w:pStyle w:val="ListParagraph"/>
+        <w:numPr>
+          <w:ilvl w:val="1"/>
+          <w:numId w:val="10"/>
+        </w:numPr>
+        <w:spacing w:line="256" w:lineRule="auto"/>
+      </w:pPr>
+      <w:r>
+        <w:rPr>
+          <w:rFonts w:eastAsiaTheme="minorEastAsia"/>
+        </w:rPr>
+        <w:t>Complex models tend to exhibit low bias, capturing many patterns in the training data that simple models may have missed.</w:t>
+      </w:r>
+    </w:p>
+    <w:p>
+      <w:pPr>
+        <w:pStyle w:val="ListParagraph"/>
+        <w:numPr>
+          <w:ilvl w:val="0"/>
+          <w:numId w:val="10"/>
+        </w:numPr>
+        <w:spacing w:line="256" w:lineRule="auto"/>
+      </w:pPr>
+      <w:r>
+        <w:rPr>
+          <w:rFonts w:eastAsiaTheme="minorEastAsia"/>
+        </w:rPr>
+        <w:t>What are symptoms of overfitting in the context of logistic regression?</w:t>
+      </w:r>
+    </w:p>
+    <w:p>
+      <w:pPr>
+        <w:pStyle w:val="ListParagraph"/>
+        <w:numPr>
+          <w:ilvl w:val="1"/>
+          <w:numId w:val="10"/>
+        </w:numPr>
+        <w:spacing w:line="256" w:lineRule="auto"/>
+      </w:pPr>
+      <w:r>
+        <w:rPr>
+          <w:rFonts w:eastAsiaTheme="minorEastAsia"/>
+        </w:rPr>
+        <w:t>Large estimated coefficients.</w:t>
+      </w:r>
+    </w:p>
+    <w:p>
+      <w:pPr>
+        <w:pStyle w:val="ListParagraph"/>
+        <w:numPr>
+          <w:ilvl w:val="1"/>
+          <w:numId w:val="10"/>
+        </w:numPr>
+        <w:spacing w:line="256" w:lineRule="auto"/>
+      </w:pPr>
+      <w:r>
+        <w:rPr>
+          <w:rFonts w:eastAsiaTheme="minorEastAsia"/>
+        </w:rPr>
+        <w:t>Complex decision boundary.</w:t>
+      </w:r>
+    </w:p>
+    <w:p>
+      <w:pPr>
+        <w:pStyle w:val="ListParagraph"/>
+        <w:numPr>
+          <w:ilvl w:val="1"/>
+          <w:numId w:val="10"/>
+        </w:numPr>
+        <w:spacing w:line="256" w:lineRule="auto"/>
+      </w:pPr>
+      <w:r>
+        <w:rPr>
+          <w:rFonts w:eastAsiaTheme="minorEastAsia"/>
+        </w:rPr>
+        <w:t>Overconfident predictions of class probabilities.</w:t>
+      </w:r>
+    </w:p>
+    <w:p>
+      <w:pPr>
+        <w:pStyle w:val="ListParagraph"/>
+        <w:numPr>
+          <w:ilvl w:val="0"/>
+          <w:numId w:val="10"/>
+        </w:numPr>
+        <w:spacing w:line="256" w:lineRule="auto"/>
+      </w:pPr>
+      <w:r>
+        <w:t>Suppose we perform L2 regularized logistic regression to fit a sentiment classifier. Which of the following plots describe a possible coefficient path? (Assume that the algorithm runs for a wide range of L2 penalty values and each coefficient plot is zoomed out enough to capture all long-term trends.)</w:t>
+      </w:r>
+    </w:p>
+    <w:p>
+      <w:pPr>
+        <w:pStyle w:val="ListParagraph"/>
+      </w:pPr>
+      <w:r>
+        <w:rPr>
+          <w:noProof/>
+        </w:rPr>
+        <w:drawing>
+          <wp:inline distT="0" distB="0" distL="0" distR="0" wp14:anchorId="5368842E" wp14:editId="5D6EA7E3">
+            <wp:extent cx="2750820" cy="1798320"/>
+            <wp:effectExtent l="0" t="0" r="0" b="0"/>
+            <wp:docPr id="1149946188" name="Picture 4"/>
+            <wp:cNvGraphicFramePr>
+              <a:graphicFrameLocks xmlns:a="http://schemas.openxmlformats.org/drawingml/2006/main" noChangeAspect="1"/>
+            </wp:cNvGraphicFramePr>
+            <a:graphic xmlns:a="http://schemas.openxmlformats.org/drawingml/2006/main">
+              <a:graphicData uri="http://schemas.openxmlformats.org/drawingml/2006/picture">
+                <pic:pic xmlns:pic="http://schemas.openxmlformats.org/drawingml/2006/picture">
+                  <pic:nvPicPr>
+                    <pic:cNvPr id="0" name="Picture 1"/>
+                    <pic:cNvPicPr>
+                      <a:picLocks noChangeAspect="1" noChangeArrowheads="1"/>
+                    </pic:cNvPicPr>
+                  </pic:nvPicPr>
+                  <pic:blipFill>
+                    <a:blip r:embed="rId7">
+                      <a:extLst>
+                        <a:ext uri="{28A0092B-C50C-407E-A947-70E740481C1C}">
+                          <a14:useLocalDpi xmlns:a14="http://schemas.microsoft.com/office/drawing/2010/main" val="0"/>
+                        </a:ext>
+                      </a:extLst>
+                    </a:blip>
+                    <a:srcRect/>
+                    <a:stretch>
+                      <a:fillRect/>
+                    </a:stretch>
+                  </pic:blipFill>
+                  <pic:spPr bwMode="auto">
+                    <a:xfrm>
+                      <a:off x="0" y="0"/>
+                      <a:ext cx="2750820" cy="1798320"/>
+                    </a:xfrm>
+                    <a:prstGeom prst="rect">
+                      <a:avLst/>
+                    </a:prstGeom>
+                    <a:noFill/>
+                    <a:ln>
+                      <a:noFill/>
+                    </a:ln>
+                  </pic:spPr>
+                </pic:pic>
+              </a:graphicData>
+            </a:graphic>
+          </wp:inline>
+        </w:drawing>
+      </w:r>
+    </w:p>
+    <w:p>
+      <w:pPr>
+        <w:pStyle w:val="ListParagraph"/>
+      </w:pPr>
+      <w:r>
+        <w:rPr>
+          <w:noProof/>
+        </w:rPr>
+        <w:drawing>
+          <wp:inline distT="0" distB="0" distL="0" distR="0" wp14:anchorId="6BA3B386" wp14:editId="37C470BE">
+            <wp:extent cx="2788920" cy="1798320"/>
+            <wp:effectExtent l="0" t="0" r="0" b="0"/>
+            <wp:docPr id="1974934433" name="Picture 3"/>
+            <wp:cNvGraphicFramePr>
+              <a:graphicFrameLocks xmlns:a="http://schemas.openxmlformats.org/drawingml/2006/main" noChangeAspect="1"/>
+            </wp:cNvGraphicFramePr>
+            <a:graphic xmlns:a="http://schemas.openxmlformats.org/drawingml/2006/main">
+              <a:graphicData uri="http://schemas.openxmlformats.org/drawingml/2006/picture">
+                <pic:pic xmlns:pic="http://schemas.openxmlformats.org/drawingml/2006/picture">
+                  <pic:nvPicPr>
+                    <pic:cNvPr id="0" name="Picture 2"/>
+                    <pic:cNvPicPr>
+                      <a:picLocks noChangeAspect="1" noChangeArrowheads="1"/>
+                    </pic:cNvPicPr>
+                  </pic:nvPicPr>
+                  <pic:blipFill>
+                    <a:blip r:embed="rId8" cstate="print">
+                      <a:extLst>
+                        <a:ext uri="{28A0092B-C50C-407E-A947-70E740481C1C}">
+                          <a14:useLocalDpi xmlns:a14="http://schemas.microsoft.com/office/drawing/2010/main" val="0"/>
+                        </a:ext>
+                      </a:extLst>
+                    </a:blip>
+                    <a:srcRect/>
+                    <a:stretch>
+                      <a:fillRect/>
+                    </a:stretch>
+                  </pic:blipFill>
+                  <pic:spPr bwMode="auto">
+                    <a:xfrm>
+                      <a:off x="0" y="0"/>
+                      <a:ext cx="2788920" cy="1798320"/>
+                    </a:xfrm>
+                    <a:prstGeom prst="rect">
+                      <a:avLst/>
+                    </a:prstGeom>
+                    <a:noFill/>
+                    <a:ln>
+                      <a:noFill/>
+                    </a:ln>
+                  </pic:spPr>
+                </pic:pic>
+              </a:graphicData>
+            </a:graphic>
+          </wp:inline>
+        </w:drawing>
+      </w:r>
+    </w:p>
+    <w:p>
+      <w:pPr>
+        <w:pStyle w:val="ListParagraph"/>
+        <w:numPr>
+          <w:ilvl w:val="0"/>
+          <w:numId w:val="10"/>
+        </w:numPr>
+        <w:spacing w:line="256" w:lineRule="auto"/>
+      </w:pPr>
+      <w:r>
+        <w:lastRenderedPageBreak/>
+        <w:t>Suppose we perform L1 regularized logistic regression to fit a sentiment classifier. Which of the following plots describe a possible coefficient path? (Assume that the algorithm runs for a wide range of L1 penalty values and each coefficient plot is zoomed out enough to capture all long-term trends.)</w:t>
+      </w:r>
+    </w:p>
+    <w:p>
+      <w:pPr>
+        <w:pStyle w:val="ListParagraph"/>
+      </w:pPr>
+      <w:r>
+        <w:rPr>
+          <w:noProof/>
+        </w:rPr>
+        <w:drawing>
+          <wp:inline distT="0" distB="0" distL="0" distR="0" wp14:anchorId="022AFB38" wp14:editId="5274306F">
+            <wp:extent cx="2689860" cy="1798320"/>
+            <wp:effectExtent l="0" t="0" r="0" b="0"/>
+            <wp:docPr id="906840978" name="Picture 2"/>
+            <wp:cNvGraphicFramePr>
+              <a:graphicFrameLocks xmlns:a="http://schemas.openxmlformats.org/drawingml/2006/main" noChangeAspect="1"/>
+            </wp:cNvGraphicFramePr>
+            <a:graphic xmlns:a="http://schemas.openxmlformats.org/drawingml/2006/main">
+              <a:graphicData uri="http://schemas.openxmlformats.org/drawingml/2006/picture">
+                <pic:pic xmlns:pic="http://schemas.openxmlformats.org/drawingml/2006/picture">
+                  <pic:nvPicPr>
+                    <pic:cNvPr id="0" name="Picture 3"/>
+                    <pic:cNvPicPr>
+                      <a:picLocks noChangeAspect="1" noChangeArrowheads="1"/>
+                    </pic:cNvPicPr>
+                  </pic:nvPicPr>
+                  <pic:blipFill>
+                    <a:blip r:embed="rId9">
+                      <a:extLst>
+                        <a:ext uri="{28A0092B-C50C-407E-A947-70E740481C1C}">
+                          <a14:useLocalDpi xmlns:a14="http://schemas.microsoft.com/office/drawing/2010/main" val="0"/>
+                        </a:ext>
+                      </a:extLst>
+                    </a:blip>
+                    <a:srcRect/>
+                    <a:stretch>
+                      <a:fillRect/>
+                    </a:stretch>
+                  </pic:blipFill>
+                  <pic:spPr bwMode="auto">
+                    <a:xfrm>
+                      <a:off x="0" y="0"/>
+                      <a:ext cx="2689860" cy="1798320"/>
+                    </a:xfrm>
+                    <a:prstGeom prst="rect">
+                      <a:avLst/>
+                    </a:prstGeom>
+                    <a:noFill/>
+                    <a:ln>
+                      <a:noFill/>
+                    </a:ln>
+                  </pic:spPr>
+                </pic:pic>
+              </a:graphicData>
+            </a:graphic>
+          </wp:inline>
+        </w:drawing>
+      </w:r>
+    </w:p>
+    <w:p>
+      <w:pPr>
+        <w:pStyle w:val="ListParagraph"/>
+      </w:pPr>
+      <w:r>
+        <w:rPr>
+          <w:noProof/>
+        </w:rPr>
+        <w:drawing>
+          <wp:inline distT="0" distB="0" distL="0" distR="0" wp14:anchorId="45F4373C" wp14:editId="329C0FB8">
+            <wp:extent cx="2811780" cy="1798320"/>
+            <wp:effectExtent l="0" t="0" r="7620" b="0"/>
+            <wp:docPr id="983249391" name="Picture 1"/>
+            <wp:cNvGraphicFramePr>
+              <a:graphicFrameLocks xmlns:a="http://schemas.openxmlformats.org/drawingml/2006/main" noChangeAspect="1"/>
+            </wp:cNvGraphicFramePr>
+            <a:graphic xmlns:a="http://schemas.openxmlformats.org/drawingml/2006/main">
+              <a:graphicData uri="http://schemas.openxmlformats.org/drawingml/2006/picture">
+                <pic:pic xmlns:pic="http://schemas.openxmlformats.org/drawingml/2006/picture">
+                  <pic:nvPicPr>
+                    <pic:cNvPr id="0" name="Picture 4"/>
+                    <pic:cNvPicPr>
+                      <a:picLocks noChangeAspect="1" noChangeArrowheads="1"/>
+                    </pic:cNvPicPr>
+                  </pic:nvPicPr>
+                  <pic:blipFill>
+                    <a:blip r:embed="rId10" cstate="print">
+                      <a:extLst>
+                        <a:ext uri="{28A0092B-C50C-407E-A947-70E740481C1C}">
+                          <a14:useLocalDpi xmlns:a14="http://schemas.microsoft.com/office/drawing/2010/main" val="0"/>
+                        </a:ext>
+                      </a:extLst>
+                    </a:blip>
+                    <a:srcRect/>
+                    <a:stretch>
+                      <a:fillRect/>
+                    </a:stretch>
+                  </pic:blipFill>
+                  <pic:spPr bwMode="auto">
+                    <a:xfrm>
+                      <a:off x="0" y="0"/>
+                      <a:ext cx="2811780" cy="1798320"/>
+                    </a:xfrm>
+                    <a:prstGeom prst="rect">
+                      <a:avLst/>
+                    </a:prstGeom>
+                    <a:noFill/>
+                    <a:ln>
+                      <a:noFill/>
+                    </a:ln>
+                  </pic:spPr>
+                </pic:pic>
+              </a:graphicData>
+            </a:graphic>
+          </wp:inline>
+        </w:drawing>
+      </w:r>
+    </w:p>
+    <w:p>
+      <w:pPr>
+        <w:pStyle w:val="ListParagraph"/>
+        <w:numPr>
+          <w:ilvl w:val="0"/>
+          <w:numId w:val="10"/>
+        </w:numPr>
+        <w:spacing w:line="256" w:lineRule="auto"/>
+      </w:pPr>
+      <w:r>
+        <w:t xml:space="preserve">In the context of L2 regularized logistic regression, which of the following occurs as we increase the L2 penalty </w:t>
+      </w:r>
+      <m:oMath>
+        <m:r>
+          <w:rPr>
+            <w:rFonts w:ascii="Cambria Math" w:hAnsi="Cambria Math"/>
+          </w:rPr>
+          <m:t>λ</m:t>
+        </m:r>
+      </m:oMath>
+      <w:r>
+        <w:t>?</w:t>
+      </w:r>
+    </w:p>
+    <w:p>
+      <w:pPr>
+        <w:pStyle w:val="ListParagraph"/>
+        <w:numPr>
+          <w:ilvl w:val="1"/>
+          <w:numId w:val="10"/>
+        </w:numPr>
+        <w:spacing w:line="256" w:lineRule="auto"/>
+      </w:pPr>
+      <w:r>
+        <w:t>The L2 norm of the set of coefficients gets smaller.</w:t>
+      </w:r>
+    </w:p>
+    <w:p>
+      <w:pPr>
+        <w:pStyle w:val="ListParagraph"/>
+        <w:numPr>
+          <w:ilvl w:val="1"/>
+          <w:numId w:val="10"/>
+        </w:numPr>
+        <w:spacing w:line="256" w:lineRule="auto"/>
+      </w:pPr>
+      <w:r>
+        <w:t>The decision boundary becomes less complex.</w:t>
+      </w:r>
+    </w:p>
+    <w:p>
+      <w:pPr>
+        <w:pStyle w:val="ListParagraph"/>
+        <w:numPr>
+          <w:ilvl w:val="1"/>
+          <w:numId w:val="10"/>
+        </w:numPr>
+        <w:spacing w:line="256" w:lineRule="auto"/>
+      </w:pPr>
+      <w:r>
+        <w:t>The classifier has lower variance.</w:t>
+      </w:r>
+    </w:p>
+    <w:p>
+      <w:r>
+        <w:rPr>
+          <w:rFonts w:ascii="Times New Roman" w:hAnsi="Times New Roman" w:cs="Times New Roman"/>
+          <w:sz w:val="24"/>
+          <w:szCs w:val="24"/>
+          <w:lang w:eastAsia="en-AU"/>
+        </w:rPr>
+        <w:br w:type="page"/>
+      </w:r>
+    </w:p>
+    <w:p>
+      <w:pPr>
+        <w:pStyle w:val="Heading2"/>
+      </w:pPr>
+      <w:r>
+        <w:lastRenderedPageBreak/>
+        <w:t>Week 3 – Decision Trees</w:t>
+      </w:r>
+    </w:p>
+    <w:p>
+      <w:r>
+        <w:t>Consider the following dataset:</w:t>
+      </w:r>
+    </w:p>
+    <w:tbl>
+      <w:tblPr>
+        <w:tblStyle w:val="TableGrid"/>
+        <w:tblW w:w="0" w:type="auto"/>
+        <w:tblLook w:val="04A0" w:firstRow="1" w:lastRow="0" w:firstColumn="1" w:lastColumn="0" w:noHBand="0" w:noVBand="1"/>
+      </w:tblPr>
+      <w:tblGrid>
+        <w:gridCol w:w="2254"/>
+        <w:gridCol w:w="2254"/>
+        <w:gridCol w:w="2254"/>
+        <w:gridCol w:w="2254"/>
+      </w:tblGrid>
+      <w:tr>
+        <w:tc>
+          <w:tcPr>
+            <w:tcW w:w="2254" w:type="dxa"/>
+            <w:tcBorders>
+              <w:top w:val="single" w:sz="4" w:space="0" w:color="auto"/>
+              <w:left w:val="single" w:sz="4" w:space="0" w:color="auto"/>
+              <w:bottom w:val="single" w:sz="4" w:space="0" w:color="auto"/>
+              <w:right w:val="single" w:sz="4" w:space="0" w:color="auto"/>
+            </w:tcBorders>
+            <w:hideMark/>
+          </w:tcPr>
+          <w:p>
+            <w:r>
+              <w:t>X1</w:t>
+            </w:r>
+          </w:p>
+        </w:tc>
+        <w:tc>
+          <w:tcPr>
+            <w:tcW w:w="2254" w:type="dxa"/>
+            <w:tcBorders>
+              <w:top w:val="single" w:sz="4" w:space="0" w:color="auto"/>
+              <w:left w:val="single" w:sz="4" w:space="0" w:color="auto"/>
+              <w:bottom w:val="single" w:sz="4" w:space="0" w:color="auto"/>
+              <w:right w:val="single" w:sz="4" w:space="0" w:color="auto"/>
+            </w:tcBorders>
+            <w:hideMark/>
+          </w:tcPr>
+          <w:p>
+            <w:r>
+              <w:t>X2</w:t>
+            </w:r>
+          </w:p>
+        </w:tc>
+        <w:tc>
+          <w:tcPr>
+            <w:tcW w:w="2254" w:type="dxa"/>
+            <w:tcBorders>
+              <w:top w:val="single" w:sz="4" w:space="0" w:color="auto"/>
+              <w:left w:val="single" w:sz="4" w:space="0" w:color="auto"/>
+              <w:bottom w:val="single" w:sz="4" w:space="0" w:color="auto"/>
+              <w:right w:val="single" w:sz="4" w:space="0" w:color="auto"/>
+            </w:tcBorders>
+            <w:hideMark/>
+          </w:tcPr>
+          <w:p>
+            <w:r>
+              <w:t>X3</w:t>
+            </w:r>
+          </w:p>
+        </w:tc>
+        <w:tc>
+          <w:tcPr>
+            <w:tcW w:w="2254" w:type="dxa"/>
+            <w:tcBorders>
+              <w:top w:val="single" w:sz="4" w:space="0" w:color="auto"/>
+              <w:left w:val="single" w:sz="4" w:space="0" w:color="auto"/>
+              <w:bottom w:val="single" w:sz="4" w:space="0" w:color="auto"/>
+              <w:right w:val="single" w:sz="4" w:space="0" w:color="auto"/>
+            </w:tcBorders>
+            <w:hideMark/>
+          </w:tcPr>
+          <w:p>
+            <w:r>
+              <w:t>Y</w:t>
+            </w:r>
+          </w:p>
+        </w:tc>
+      </w:tr>
+      <w:tr>
+        <w:tc>
+          <w:tcPr>
+            <w:tcW w:w="2254" w:type="dxa"/>
+            <w:tcBorders>
+              <w:top w:val="single" w:sz="4" w:space="0" w:color="auto"/>
+              <w:left w:val="single" w:sz="4" w:space="0" w:color="auto"/>
+              <w:bottom w:val="single" w:sz="4" w:space="0" w:color="auto"/>
+              <w:right w:val="single" w:sz="4" w:space="0" w:color="auto"/>
+            </w:tcBorders>
+            <w:hideMark/>
+          </w:tcPr>
+          <w:p>
+            <w:r>
+              <w:t>1</w:t>
+            </w:r>
+          </w:p>
+        </w:tc>
+        <w:tc>
+          <w:tcPr>
+            <w:tcW w:w="2254" w:type="dxa"/>
+            <w:tcBorders>
+              <w:top w:val="single" w:sz="4" w:space="0" w:color="auto"/>
+              <w:left w:val="single" w:sz="4" w:space="0" w:color="auto"/>
+              <w:bottom w:val="single" w:sz="4" w:space="0" w:color="auto"/>
+              <w:right w:val="single" w:sz="4" w:space="0" w:color="auto"/>
+            </w:tcBorders>
+            <w:hideMark/>
+          </w:tcPr>
+          <w:p>
+            <w:r>
+              <w:t>1</w:t>
+            </w:r>
+          </w:p>
+        </w:tc>
+        <w:tc>
+          <w:tcPr>
+            <w:tcW w:w="2254" w:type="dxa"/>
+            <w:tcBorders>
+              <w:top w:val="single" w:sz="4" w:space="0" w:color="auto"/>
+              <w:left w:val="single" w:sz="4" w:space="0" w:color="auto"/>
+              <w:bottom w:val="single" w:sz="4" w:space="0" w:color="auto"/>
+              <w:right w:val="single" w:sz="4" w:space="0" w:color="auto"/>
+            </w:tcBorders>
+            <w:hideMark/>
+          </w:tcPr>
+          <w:p>
+            <w:r>
+              <w:t>1</w:t>
+            </w:r>
+          </w:p>
+        </w:tc>
+        <w:tc>
+          <w:tcPr>
+            <w:tcW w:w="2254" w:type="dxa"/>
+            <w:tcBorders>
+              <w:top w:val="single" w:sz="4" w:space="0" w:color="auto"/>
+              <w:left w:val="single" w:sz="4" w:space="0" w:color="auto"/>
+              <w:bottom w:val="single" w:sz="4" w:space="0" w:color="auto"/>
+              <w:right w:val="single" w:sz="4" w:space="0" w:color="auto"/>
+            </w:tcBorders>
+            <w:hideMark/>
+          </w:tcPr>
+          <w:p>
+            <w:r>
+              <w:t>+1</w:t>
+            </w:r>
+          </w:p>
+        </w:tc>
+      </w:tr>
+      <w:tr>
+        <w:tc>
+          <w:tcPr>
+            <w:tcW w:w="2254" w:type="dxa"/>
+            <w:tcBorders>
+              <w:top w:val="single" w:sz="4" w:space="0" w:color="auto"/>
+              <w:left w:val="single" w:sz="4" w:space="0" w:color="auto"/>
+              <w:bottom w:val="single" w:sz="4" w:space="0" w:color="auto"/>
+              <w:right w:val="single" w:sz="4" w:space="0" w:color="auto"/>
+            </w:tcBorders>
+            <w:hideMark/>
+          </w:tcPr>
+          <w:p>
+            <w:r>
+              <w:t>0</w:t>
+            </w:r>
+          </w:p>
+        </w:tc>
+        <w:tc>
+          <w:tcPr>
+            <w:tcW w:w="2254" w:type="dxa"/>
+            <w:tcBorders>
+              <w:top w:val="single" w:sz="4" w:space="0" w:color="auto"/>
+              <w:left w:val="single" w:sz="4" w:space="0" w:color="auto"/>
+              <w:bottom w:val="single" w:sz="4" w:space="0" w:color="auto"/>
+              <w:right w:val="single" w:sz="4" w:space="0" w:color="auto"/>
+            </w:tcBorders>
+            <w:hideMark/>
+          </w:tcPr>
+          <w:p>
+            <w:r>
+              <w:t>1</w:t>
+            </w:r>
+          </w:p>
+        </w:tc>
+        <w:tc>
+          <w:tcPr>
+            <w:tcW w:w="2254" w:type="dxa"/>
+            <w:tcBorders>
+              <w:top w:val="single" w:sz="4" w:space="0" w:color="auto"/>
+              <w:left w:val="single" w:sz="4" w:space="0" w:color="auto"/>
+              <w:bottom w:val="single" w:sz="4" w:space="0" w:color="auto"/>
+              <w:right w:val="single" w:sz="4" w:space="0" w:color="auto"/>
+            </w:tcBorders>
+            <w:hideMark/>
+          </w:tcPr>
+          <w:p>
+            <w:r>
+              <w:t>0</w:t>
+            </w:r>
+          </w:p>
+        </w:tc>
+        <w:tc>
+          <w:tcPr>
+            <w:tcW w:w="2254" w:type="dxa"/>
+            <w:tcBorders>
+              <w:top w:val="single" w:sz="4" w:space="0" w:color="auto"/>
+              <w:left w:val="single" w:sz="4" w:space="0" w:color="auto"/>
+              <w:bottom w:val="single" w:sz="4" w:space="0" w:color="auto"/>
+              <w:right w:val="single" w:sz="4" w:space="0" w:color="auto"/>
+            </w:tcBorders>
+            <w:hideMark/>
+          </w:tcPr>
+          <w:p>
+            <w:r>
+              <w:t>-1</w:t>
+            </w:r>
+          </w:p>
+        </w:tc>
+      </w:tr>
+      <w:tr>
+        <w:tc>
+          <w:tcPr>
+            <w:tcW w:w="2254" w:type="dxa"/>
+            <w:tcBorders>
+              <w:top w:val="single" w:sz="4" w:space="0" w:color="auto"/>
+              <w:left w:val="single" w:sz="4" w:space="0" w:color="auto"/>
+              <w:bottom w:val="single" w:sz="4" w:space="0" w:color="auto"/>
+              <w:right w:val="single" w:sz="4" w:space="0" w:color="auto"/>
+            </w:tcBorders>
+            <w:hideMark/>
+          </w:tcPr>
+          <w:p>
+            <w:r>
+              <w:t>1</w:t>
+            </w:r>
+          </w:p>
+        </w:tc>
+        <w:tc>
+          <w:tcPr>
+            <w:tcW w:w="2254" w:type="dxa"/>
+            <w:tcBorders>
+              <w:top w:val="single" w:sz="4" w:space="0" w:color="auto"/>
+              <w:left w:val="single" w:sz="4" w:space="0" w:color="auto"/>
+              <w:bottom w:val="single" w:sz="4" w:space="0" w:color="auto"/>
+              <w:right w:val="single" w:sz="4" w:space="0" w:color="auto"/>
+            </w:tcBorders>
+            <w:hideMark/>
+          </w:tcPr>
+          <w:p>
+            <w:r>
+              <w:t>0</w:t>
+            </w:r>
+          </w:p>
+        </w:tc>
+        <w:tc>
+          <w:tcPr>
+            <w:tcW w:w="2254" w:type="dxa"/>
+            <w:tcBorders>
+              <w:top w:val="single" w:sz="4" w:space="0" w:color="auto"/>
+              <w:left w:val="single" w:sz="4" w:space="0" w:color="auto"/>
+              <w:bottom w:val="single" w:sz="4" w:space="0" w:color="auto"/>
+              <w:right w:val="single" w:sz="4" w:space="0" w:color="auto"/>
+            </w:tcBorders>
+            <w:hideMark/>
+          </w:tcPr>
+          <w:p>
+            <w:r>
+              <w:t>1</w:t>
+            </w:r>
+          </w:p>
+        </w:tc>
+        <w:tc>
+          <w:tcPr>
+            <w:tcW w:w="2254" w:type="dxa"/>
+            <w:tcBorders>
+              <w:top w:val="single" w:sz="4" w:space="0" w:color="auto"/>
+              <w:left w:val="single" w:sz="4" w:space="0" w:color="auto"/>
+              <w:bottom w:val="single" w:sz="4" w:space="0" w:color="auto"/>
+              <w:right w:val="single" w:sz="4" w:space="0" w:color="auto"/>
+            </w:tcBorders>
+            <w:hideMark/>
+          </w:tcPr>
+          <w:p>
+            <w:r>
+              <w:t>-1</w:t>
+            </w:r>
+          </w:p>
+        </w:tc>
+      </w:tr>
+      <w:tr>
+        <w:tc>
+          <w:tcPr>
+            <w:tcW w:w="2254" w:type="dxa"/>
+            <w:tcBorders>
+              <w:top w:val="single" w:sz="4" w:space="0" w:color="auto"/>
+              <w:left w:val="single" w:sz="4" w:space="0" w:color="auto"/>
+              <w:bottom w:val="single" w:sz="4" w:space="0" w:color="auto"/>
+              <w:right w:val="single" w:sz="4" w:space="0" w:color="auto"/>
+            </w:tcBorders>
+            <w:hideMark/>
+          </w:tcPr>
+          <w:p>
+            <w:r>
+              <w:t>0</w:t>
+            </w:r>
+          </w:p>
+        </w:tc>
+        <w:tc>
+          <w:tcPr>
+            <w:tcW w:w="2254" w:type="dxa"/>
+            <w:tcBorders>
+              <w:top w:val="single" w:sz="4" w:space="0" w:color="auto"/>
+              <w:left w:val="single" w:sz="4" w:space="0" w:color="auto"/>
+              <w:bottom w:val="single" w:sz="4" w:space="0" w:color="auto"/>
+              <w:right w:val="single" w:sz="4" w:space="0" w:color="auto"/>
+            </w:tcBorders>
+            <w:hideMark/>
+          </w:tcPr>
+          <w:p>
+            <w:r>
+              <w:t>0</w:t>
+            </w:r>
+          </w:p>
+        </w:tc>
+        <w:tc>
+          <w:tcPr>
+            <w:tcW w:w="2254" w:type="dxa"/>
+            <w:tcBorders>
+              <w:top w:val="single" w:sz="4" w:space="0" w:color="auto"/>
+              <w:left w:val="single" w:sz="4" w:space="0" w:color="auto"/>
+              <w:bottom w:val="single" w:sz="4" w:space="0" w:color="auto"/>
+              <w:right w:val="single" w:sz="4" w:space="0" w:color="auto"/>
+            </w:tcBorders>
+            <w:hideMark/>
+          </w:tcPr>
+          <w:p>
+            <w:r>
+              <w:t>1</w:t>
+            </w:r>
+          </w:p>
+        </w:tc>
+        <w:tc>
+          <w:tcPr>
+            <w:tcW w:w="2254" w:type="dxa"/>
+            <w:tcBorders>
+              <w:top w:val="single" w:sz="4" w:space="0" w:color="auto"/>
+              <w:left w:val="single" w:sz="4" w:space="0" w:color="auto"/>
+              <w:bottom w:val="single" w:sz="4" w:space="0" w:color="auto"/>
+              <w:right w:val="single" w:sz="4" w:space="0" w:color="auto"/>
+            </w:tcBorders>
+            <w:hideMark/>
+          </w:tcPr>
+          <w:p>
+            <w:r>
+              <w:t>+1</w:t>
+            </w:r>
+          </w:p>
+        </w:tc>
+      </w:tr>
+    </w:tbl>
+    <w:p/>
+    <w:p>
+      <w:pPr>
+        <w:pStyle w:val="ListParagraph"/>
+        <w:numPr>
+          <w:ilvl w:val="0"/>
+          <w:numId w:val="11"/>
+        </w:numPr>
+        <w:spacing w:line="256" w:lineRule="auto"/>
+      </w:pPr>
+      <w:r>
+        <w:t>If we train a decision tree with this data, what feature will we split on at the root?</w:t>
+      </w:r>
+    </w:p>
+    <w:p>
+      <w:pPr>
+        <w:pStyle w:val="ListParagraph"/>
+        <w:numPr>
+          <w:ilvl w:val="1"/>
+          <w:numId w:val="11"/>
+        </w:numPr>
+        <w:spacing w:line="256" w:lineRule="auto"/>
+      </w:pPr>
+      <w:r>
+        <w:t>X3 (error is 0.25 compared to 0.5 for both X1 and X2).</w:t>
+      </w:r>
+    </w:p>
+    <w:p>
+      <w:pPr>
+        <w:pStyle w:val="ListParagraph"/>
+        <w:numPr>
+          <w:ilvl w:val="0"/>
+          <w:numId w:val="11"/>
+        </w:numPr>
+        <w:spacing w:line="256" w:lineRule="auto"/>
+      </w:pPr>
+      <w:r>
+        <w:t>Fully train the decision tree (until each leaf has data points of the data output label). What is the depth?</w:t>
+      </w:r>
+    </w:p>
+    <w:p>
+      <w:pPr>
+        <w:pStyle w:val="ListParagraph"/>
+        <w:numPr>
+          <w:ilvl w:val="1"/>
+          <w:numId w:val="11"/>
+        </w:numPr>
+        <w:spacing w:line="256" w:lineRule="auto"/>
+      </w:pPr>
+      <w:r>
+        <w:t>3 (split on X3, then on X1 or X2 (it doesn’t matter which as the error is the same) and then the other variable).</w:t>
+      </w:r>
+    </w:p>
+    <w:p>
+      <w:pPr>
+        <w:pStyle w:val="ListParagraph"/>
+        <w:numPr>
+          <w:ilvl w:val="0"/>
+          <w:numId w:val="11"/>
+        </w:numPr>
+        <w:spacing w:line="256" w:lineRule="auto"/>
+      </w:pPr>
+      <w:r>
+        <w:t>What is the training error?</w:t>
+      </w:r>
+    </w:p>
+    <w:p>
+      <w:pPr>
+        <w:pStyle w:val="ListParagraph"/>
+        <w:numPr>
+          <w:ilvl w:val="1"/>
+          <w:numId w:val="11"/>
+        </w:numPr>
+        <w:spacing w:line="256" w:lineRule="auto"/>
+      </w:pPr>
+      <w:r>
+        <w:t>0.</w:t>
+      </w:r>
+    </w:p>
+    <w:p>
+      <w:pPr>
+        <w:pStyle w:val="ListParagraph"/>
+        <w:numPr>
+          <w:ilvl w:val="0"/>
+          <w:numId w:val="11"/>
+        </w:numPr>
+        <w:spacing w:line="256" w:lineRule="auto"/>
+      </w:pPr>
+      <w:r>
+        <w:t>Now consider a tree that splits on X1 at the root, then splits on X2 in the first level, and has leaves at the second level. What is the depth?</w:t>
+      </w:r>
+    </w:p>
+    <w:p>
+      <w:pPr>
+        <w:pStyle w:val="ListParagraph"/>
+        <w:numPr>
+          <w:ilvl w:val="1"/>
+          <w:numId w:val="11"/>
+        </w:numPr>
+        <w:spacing w:line="256" w:lineRule="auto"/>
+      </w:pPr>
+      <w:r>
+        <w:t>2.</w:t>
+      </w:r>
+    </w:p>
+    <w:p>
+      <w:pPr>
+        <w:pStyle w:val="ListParagraph"/>
+        <w:numPr>
+          <w:ilvl w:val="0"/>
+          <w:numId w:val="11"/>
+        </w:numPr>
+        <w:spacing w:line="256" w:lineRule="auto"/>
+      </w:pPr>
+      <w:r>
+        <w:t>What is the training error?</w:t>
+      </w:r>
+    </w:p>
+    <w:p>
+      <w:pPr>
+        <w:pStyle w:val="ListParagraph"/>
+        <w:numPr>
+          <w:ilvl w:val="1"/>
+          <w:numId w:val="11"/>
+        </w:numPr>
+        <w:spacing w:line="256" w:lineRule="auto"/>
+      </w:pPr>
+      <w:r>
+        <w:t>0,</w:t>
+      </w:r>
+    </w:p>
+    <w:p>
+      <w:pPr>
+        <w:pStyle w:val="ListParagraph"/>
+        <w:numPr>
+          <w:ilvl w:val="0"/>
+          <w:numId w:val="11"/>
+        </w:numPr>
+        <w:spacing w:line="256" w:lineRule="auto"/>
+      </w:pPr>
+      <w:r>
+        <w:t>Which has smaller depth, the first or the second decision tree?</w:t>
+      </w:r>
+    </w:p>
+    <w:p>
+      <w:pPr>
+        <w:pStyle w:val="ListParagraph"/>
+        <w:numPr>
+          <w:ilvl w:val="1"/>
+          <w:numId w:val="11"/>
+        </w:numPr>
+        <w:spacing w:line="256" w:lineRule="auto"/>
+      </w:pPr>
+      <w:r>
+        <w:t>The second.</w:t>
+      </w:r>
+    </w:p>
+    <w:p>
+      <w:pPr>
+        <w:pStyle w:val="ListParagraph"/>
+        <w:numPr>
+          <w:ilvl w:val="0"/>
+          <w:numId w:val="11"/>
+        </w:numPr>
+        <w:spacing w:line="256" w:lineRule="auto"/>
+      </w:pPr>
+      <w:r>
+        <w:t>When deciding to split a node, we find the best feature to split on that minimises classification error.</w:t>
+      </w:r>
+    </w:p>
+    <w:p>
+      <w:pPr>
+        <w:pStyle w:val="ListParagraph"/>
+        <w:numPr>
+          <w:ilvl w:val="1"/>
+          <w:numId w:val="11"/>
+        </w:numPr>
+        <w:spacing w:line="256" w:lineRule="auto"/>
+      </w:pPr>
+      <w:r>
+        <w:t>True.</w:t>
+      </w:r>
+    </w:p>
+    <w:p>
+      <w:pPr>
+        <w:pStyle w:val="ListParagraph"/>
+        <w:numPr>
+          <w:ilvl w:val="0"/>
+          <w:numId w:val="11"/>
+        </w:numPr>
+        <w:spacing w:line="256" w:lineRule="auto"/>
+      </w:pPr>
+      <w:r>
+        <w:t>If we have trained a decision tree, then remove one of the points in the dataset and re-train the decision tree. The split learned at the root of the tree:</w:t>
+      </w:r>
+    </w:p>
+    <w:p>
+      <w:pPr>
+        <w:pStyle w:val="ListParagraph"/>
+        <w:numPr>
+          <w:ilvl w:val="1"/>
+          <w:numId w:val="11"/>
+        </w:numPr>
+        <w:spacing w:line="256" w:lineRule="auto"/>
+      </w:pPr>
+      <w:r>
+        <w:t>Could be the same or could be different.</w:t>
+      </w:r>
+    </w:p>
+    <w:p>
+      <w:pPr>
+        <w:pStyle w:val="ListParagraph"/>
+        <w:numPr>
+          <w:ilvl w:val="0"/>
+          <w:numId w:val="11"/>
+        </w:numPr>
+        <w:spacing w:line="256" w:lineRule="auto"/>
+      </w:pPr>
+      <w:r>
+        <w:t>Consider two datasets D1 and D2, where D2 has the same data points as D1, but has an extra feature for each data point. Let T1 be the decision tree trained with D1, and T2 be the tree trained with D2. Which of the following is true?</w:t>
+      </w:r>
+    </w:p>
+    <w:p>
+      <w:pPr>
+        <w:pStyle w:val="ListParagraph"/>
+        <w:numPr>
+          <w:ilvl w:val="1"/>
+          <w:numId w:val="11"/>
+        </w:numPr>
+        <w:spacing w:line="256" w:lineRule="auto"/>
+      </w:pPr>
+      <w:r>
+        <w:t>Too little information to guarantee anything.</w:t>
+      </w:r>
+    </w:p>
+    <w:p>
+      <w:pPr>
+        <w:pStyle w:val="ListParagraph"/>
+        <w:numPr>
+          <w:ilvl w:val="0"/>
+          <w:numId w:val="11"/>
+        </w:numPr>
+        <w:spacing w:line="256" w:lineRule="auto"/>
+      </w:pPr>
+      <w:r>
+        <w:t>Which rule is more appropriate for splitting on real-valued features?</w:t>
+      </w:r>
+    </w:p>
+    <w:p>
+      <w:pPr>
+        <w:pStyle w:val="ListParagraph"/>
+        <w:numPr>
+          <w:ilvl w:val="1"/>
+          <w:numId w:val="11"/>
+        </w:numPr>
+        <w:spacing w:line="256" w:lineRule="auto"/>
+      </w:pPr>
+      <w:r>
+        <w:t>Split using thresholds (e.g. income &lt; 60k or income &gt;= 60k).</w:t>
+      </w:r>
+    </w:p>
+    <w:p>
+      <w:pPr>
+        <w:pStyle w:val="ListParagraph"/>
+        <w:numPr>
+          <w:ilvl w:val="0"/>
+          <w:numId w:val="11"/>
+        </w:numPr>
+        <w:spacing w:line="256" w:lineRule="auto"/>
+      </w:pPr>
+      <w:r>
+        <w:t>Decision trees (with depth &gt; 1) are always linear classifiers.</w:t>
+      </w:r>
+    </w:p>
+    <w:p>
+      <w:pPr>
+        <w:pStyle w:val="ListParagraph"/>
+        <w:numPr>
+          <w:ilvl w:val="1"/>
+          <w:numId w:val="11"/>
+        </w:numPr>
+        <w:spacing w:line="256" w:lineRule="auto"/>
+      </w:pPr>
+      <w:r>
+        <w:t>True.</w:t>
+      </w:r>
+    </w:p>
+    <w:p>
+      <w:pPr>
+        <w:pStyle w:val="ListParagraph"/>
+        <w:numPr>
+          <w:ilvl w:val="0"/>
+          <w:numId w:val="11"/>
+        </w:numPr>
+        <w:spacing w:line="256" w:lineRule="auto"/>
+      </w:pPr>
+      <w:r>
+        <w:t xml:space="preserve">We are training a decision tree, and we are at a node. Each data point is </w:t>
+      </w:r>
+      <m:oMath>
+        <m:r>
+          <w:rPr>
+            <w:rFonts w:ascii="Cambria Math" w:hAnsi="Cambria Math"/>
+          </w:rPr>
+          <m:t>(x1, x2, y)</m:t>
+        </m:r>
+      </m:oMath>
+      <w:r>
+        <w:rPr>
+          <w:rFonts w:eastAsiaTheme="minorEastAsia"/>
+        </w:rPr>
+        <w:t xml:space="preserve">, where </w:t>
+      </w:r>
+      <m:oMath>
+        <m:r>
+          <w:rPr>
+            <w:rFonts w:ascii="Cambria Math" w:eastAsiaTheme="minorEastAsia" w:hAnsi="Cambria Math"/>
+          </w:rPr>
+          <m:t>x1, x2</m:t>
+        </m:r>
+      </m:oMath>
+      <w:r>
+        <w:rPr>
+          <w:rFonts w:eastAsiaTheme="minorEastAsia"/>
+        </w:rPr>
+        <w:t xml:space="preserve"> are features, and </w:t>
+      </w:r>
+      <m:oMath>
+        <m:r>
+          <w:rPr>
+            <w:rFonts w:ascii="Cambria Math" w:eastAsiaTheme="minorEastAsia" w:hAnsi="Cambria Math"/>
+          </w:rPr>
+          <m:t>y</m:t>
+        </m:r>
+      </m:oMath>
+      <w:r>
+        <w:rPr>
+          <w:rFonts w:eastAsiaTheme="minorEastAsia"/>
+        </w:rPr>
+        <w:t xml:space="preserve"> is the label. The data at the node is:</w:t>
+      </w:r>
+    </w:p>
+    <w:tbl>
+      <w:tblPr>
+        <w:tblStyle w:val="TableGrid"/>
+        <w:tblW w:w="0" w:type="auto"/>
+        <w:tblInd w:w="720" w:type="dxa"/>
+        <w:tblLook w:val="04A0" w:firstRow="1" w:lastRow="0" w:firstColumn="1" w:lastColumn="0" w:noHBand="0" w:noVBand="1"/>
+      </w:tblPr>
+      <w:tblGrid>
+        <w:gridCol w:w="2765"/>
+        <w:gridCol w:w="2765"/>
+        <w:gridCol w:w="2766"/>
+      </w:tblGrid>
+      <w:tr>
+        <w:tc>
+          <w:tcPr>
+            <w:tcW w:w="3005" w:type="dxa"/>
+            <w:tcBorders>
+              <w:top w:val="single" w:sz="4" w:space="0" w:color="auto"/>
+              <w:left w:val="single" w:sz="4" w:space="0" w:color="auto"/>
+              <w:bottom w:val="single" w:sz="4" w:space="0" w:color="auto"/>
+              <w:right w:val="single" w:sz="4" w:space="0" w:color="auto"/>
+            </w:tcBorders>
+            <w:hideMark/>
+          </w:tcPr>
+          <w:p>
+            <w:pPr>
+              <w:pStyle w:val="ListParagraph"/>
+              <w:ind w:left="0"/>
+            </w:pPr>
+            <w:r>
+              <w:t>X1</w:t>
+            </w:r>
+          </w:p>
+        </w:tc>
+        <w:tc>
+          <w:tcPr>
+            <w:tcW w:w="3005" w:type="dxa"/>
+            <w:tcBorders>
+              <w:top w:val="single" w:sz="4" w:space="0" w:color="auto"/>
+              <w:left w:val="single" w:sz="4" w:space="0" w:color="auto"/>
+              <w:bottom w:val="single" w:sz="4" w:space="0" w:color="auto"/>
+              <w:right w:val="single" w:sz="4" w:space="0" w:color="auto"/>
+            </w:tcBorders>
+            <w:hideMark/>
+          </w:tcPr>
+          <w:p>
+            <w:pPr>
+              <w:pStyle w:val="ListParagraph"/>
+              <w:ind w:left="0"/>
+            </w:pPr>
+            <w:r>
+              <w:t>X2</w:t>
+            </w:r>
+          </w:p>
+        </w:tc>
+        <w:tc>
+          <w:tcPr>
+            <w:tcW w:w="3006" w:type="dxa"/>
+            <w:tcBorders>
+              <w:top w:val="single" w:sz="4" w:space="0" w:color="auto"/>
+              <w:left w:val="single" w:sz="4" w:space="0" w:color="auto"/>
+              <w:bottom w:val="single" w:sz="4" w:space="0" w:color="auto"/>
+              <w:right w:val="single" w:sz="4" w:space="0" w:color="auto"/>
+            </w:tcBorders>
+            <w:hideMark/>
+          </w:tcPr>
+          <w:p>
+            <w:pPr>
+              <w:pStyle w:val="ListParagraph"/>
+              <w:ind w:left="0"/>
+            </w:pPr>
+            <w:r>
+              <w:t>Y</w:t>
+            </w:r>
+          </w:p>
+        </w:tc>
+      </w:tr>
+      <w:tr>
+        <w:tc>
+          <w:tcPr>
+            <w:tcW w:w="3005" w:type="dxa"/>
+            <w:tcBorders>
+              <w:top w:val="single" w:sz="4" w:space="0" w:color="auto"/>
+              <w:left w:val="single" w:sz="4" w:space="0" w:color="auto"/>
+              <w:bottom w:val="single" w:sz="4" w:space="0" w:color="auto"/>
+              <w:right w:val="single" w:sz="4" w:space="0" w:color="auto"/>
+            </w:tcBorders>
+            <w:hideMark/>
+          </w:tcPr>
+          <w:p>
+            <w:pPr>
+              <w:pStyle w:val="ListParagraph"/>
+              <w:ind w:left="0"/>
+            </w:pPr>
+            <w:r>
+              <w:t>0</w:t>
+            </w:r>
+          </w:p>
+        </w:tc>
+        <w:tc>
+          <w:tcPr>
+            <w:tcW w:w="3005" w:type="dxa"/>
+            <w:tcBorders>
+              <w:top w:val="single" w:sz="4" w:space="0" w:color="auto"/>
+              <w:left w:val="single" w:sz="4" w:space="0" w:color="auto"/>
+              <w:bottom w:val="single" w:sz="4" w:space="0" w:color="auto"/>
+              <w:right w:val="single" w:sz="4" w:space="0" w:color="auto"/>
+            </w:tcBorders>
+            <w:hideMark/>
+          </w:tcPr>
+          <w:p>
+            <w:pPr>
+              <w:pStyle w:val="ListParagraph"/>
+              <w:ind w:left="0"/>
+            </w:pPr>
+            <w:r>
+              <w:t>1</w:t>
+            </w:r>
+          </w:p>
+        </w:tc>
+        <w:tc>
+          <w:tcPr>
+            <w:tcW w:w="3006" w:type="dxa"/>
+            <w:tcBorders>
+              <w:top w:val="single" w:sz="4" w:space="0" w:color="auto"/>
+              <w:left w:val="single" w:sz="4" w:space="0" w:color="auto"/>
+              <w:bottom w:val="single" w:sz="4" w:space="0" w:color="auto"/>
+              <w:right w:val="single" w:sz="4" w:space="0" w:color="auto"/>
+            </w:tcBorders>
+            <w:hideMark/>
+          </w:tcPr>
+          <w:p>
+            <w:pPr>
+              <w:pStyle w:val="ListParagraph"/>
+              <w:ind w:left="0"/>
+            </w:pPr>
+            <w:r>
+              <w:t>+1</w:t>
+            </w:r>
+          </w:p>
+        </w:tc>
+      </w:tr>
+      <w:tr>
+        <w:tc>
+          <w:tcPr>
+            <w:tcW w:w="3005" w:type="dxa"/>
+            <w:tcBorders>
+              <w:top w:val="single" w:sz="4" w:space="0" w:color="auto"/>
+              <w:left w:val="single" w:sz="4" w:space="0" w:color="auto"/>
+              <w:bottom w:val="single" w:sz="4" w:space="0" w:color="auto"/>
+              <w:right w:val="single" w:sz="4" w:space="0" w:color="auto"/>
+            </w:tcBorders>
+            <w:hideMark/>
+          </w:tcPr>
+          <w:p>
+            <w:pPr>
+              <w:pStyle w:val="ListParagraph"/>
+              <w:ind w:left="0"/>
+            </w:pPr>
+            <w:r>
+              <w:t>1</w:t>
+            </w:r>
+          </w:p>
+        </w:tc>
+        <w:tc>
+          <w:tcPr>
+            <w:tcW w:w="3005" w:type="dxa"/>
+            <w:tcBorders>
+              <w:top w:val="single" w:sz="4" w:space="0" w:color="auto"/>
+              <w:left w:val="single" w:sz="4" w:space="0" w:color="auto"/>
+              <w:bottom w:val="single" w:sz="4" w:space="0" w:color="auto"/>
+              <w:right w:val="single" w:sz="4" w:space="0" w:color="auto"/>
+            </w:tcBorders>
+            <w:hideMark/>
+          </w:tcPr>
+          <w:p>
+            <w:pPr>
+              <w:pStyle w:val="ListParagraph"/>
+              <w:ind w:left="0"/>
+            </w:pPr>
+            <w:r>
+              <w:t>0</w:t>
+            </w:r>
+          </w:p>
+        </w:tc>
+        <w:tc>
+          <w:tcPr>
+            <w:tcW w:w="3006" w:type="dxa"/>
+            <w:tcBorders>
+              <w:top w:val="single" w:sz="4" w:space="0" w:color="auto"/>
+              <w:left w:val="single" w:sz="4" w:space="0" w:color="auto"/>
+              <w:bottom w:val="single" w:sz="4" w:space="0" w:color="auto"/>
+              <w:right w:val="single" w:sz="4" w:space="0" w:color="auto"/>
+            </w:tcBorders>
+            <w:hideMark/>
+          </w:tcPr>
+          <w:p>
+            <w:pPr>
+              <w:pStyle w:val="ListParagraph"/>
+              <w:ind w:left="0"/>
+            </w:pPr>
+            <w:r>
+              <w:t>-1</w:t>
+            </w:r>
+          </w:p>
+        </w:tc>
+      </w:tr>
+      <w:tr>
+        <w:tc>
+          <w:tcPr>
+            <w:tcW w:w="3005" w:type="dxa"/>
+            <w:tcBorders>
+              <w:top w:val="single" w:sz="4" w:space="0" w:color="auto"/>
+              <w:left w:val="single" w:sz="4" w:space="0" w:color="auto"/>
+              <w:bottom w:val="single" w:sz="4" w:space="0" w:color="auto"/>
+              <w:right w:val="single" w:sz="4" w:space="0" w:color="auto"/>
+            </w:tcBorders>
+            <w:hideMark/>
+          </w:tcPr>
+          <w:p>
+            <w:pPr>
+              <w:pStyle w:val="ListParagraph"/>
+              <w:ind w:left="0"/>
+            </w:pPr>
+            <w:r>
+              <w:t>0</w:t>
+            </w:r>
+          </w:p>
+        </w:tc>
+        <w:tc>
+          <w:tcPr>
+            <w:tcW w:w="3005" w:type="dxa"/>
+            <w:tcBorders>
+              <w:top w:val="single" w:sz="4" w:space="0" w:color="auto"/>
+              <w:left w:val="single" w:sz="4" w:space="0" w:color="auto"/>
+              <w:bottom w:val="single" w:sz="4" w:space="0" w:color="auto"/>
+              <w:right w:val="single" w:sz="4" w:space="0" w:color="auto"/>
+            </w:tcBorders>
+            <w:hideMark/>
+          </w:tcPr>
+          <w:p>
+            <w:pPr>
+              <w:pStyle w:val="ListParagraph"/>
+              <w:ind w:left="0"/>
+            </w:pPr>
+            <w:r>
+              <w:t>1</w:t>
+            </w:r>
+          </w:p>
+        </w:tc>
+        <w:tc>
+          <w:tcPr>
+            <w:tcW w:w="3006" w:type="dxa"/>
+            <w:tcBorders>
+              <w:top w:val="single" w:sz="4" w:space="0" w:color="auto"/>
+              <w:left w:val="single" w:sz="4" w:space="0" w:color="auto"/>
+              <w:bottom w:val="single" w:sz="4" w:space="0" w:color="auto"/>
+              <w:right w:val="single" w:sz="4" w:space="0" w:color="auto"/>
+            </w:tcBorders>
+            <w:hideMark/>
+          </w:tcPr>
+          <w:p>
+            <w:pPr>
+              <w:pStyle w:val="ListParagraph"/>
+              <w:ind w:left="0"/>
+            </w:pPr>
+            <w:r>
+              <w:t>+1</w:t>
+            </w:r>
+          </w:p>
+        </w:tc>
+      </w:tr>
+      <w:tr>
+        <w:tc>
+          <w:tcPr>
+            <w:tcW w:w="3005" w:type="dxa"/>
+            <w:tcBorders>
+              <w:top w:val="single" w:sz="4" w:space="0" w:color="auto"/>
+              <w:left w:val="single" w:sz="4" w:space="0" w:color="auto"/>
+              <w:bottom w:val="single" w:sz="4" w:space="0" w:color="auto"/>
+              <w:right w:val="single" w:sz="4" w:space="0" w:color="auto"/>
+            </w:tcBorders>
+            <w:hideMark/>
+          </w:tcPr>
+          <w:p>
+            <w:pPr>
+              <w:pStyle w:val="ListParagraph"/>
+              <w:ind w:left="0"/>
+            </w:pPr>
+            <w:r>
+              <w:t>1</w:t>
+            </w:r>
+          </w:p>
+        </w:tc>
+        <w:tc>
+          <w:tcPr>
+            <w:tcW w:w="3005" w:type="dxa"/>
+            <w:tcBorders>
+              <w:top w:val="single" w:sz="4" w:space="0" w:color="auto"/>
+              <w:left w:val="single" w:sz="4" w:space="0" w:color="auto"/>
+              <w:bottom w:val="single" w:sz="4" w:space="0" w:color="auto"/>
+              <w:right w:val="single" w:sz="4" w:space="0" w:color="auto"/>
+            </w:tcBorders>
+            <w:hideMark/>
+          </w:tcPr>
+          <w:p>
+            <w:pPr>
+              <w:pStyle w:val="ListParagraph"/>
+              <w:ind w:left="0"/>
+            </w:pPr>
+            <w:r>
+              <w:t>1</w:t>
+            </w:r>
+          </w:p>
+        </w:tc>
+        <w:tc>
+          <w:tcPr>
+            <w:tcW w:w="3006" w:type="dxa"/>
+            <w:tcBorders>
+              <w:top w:val="single" w:sz="4" w:space="0" w:color="auto"/>
+              <w:left w:val="single" w:sz="4" w:space="0" w:color="auto"/>
+              <w:bottom w:val="single" w:sz="4" w:space="0" w:color="auto"/>
+              <w:right w:val="single" w:sz="4" w:space="0" w:color="auto"/>
+            </w:tcBorders>
+            <w:hideMark/>
+          </w:tcPr>
+          <w:p>
+            <w:pPr>
+              <w:pStyle w:val="ListParagraph"/>
+              <w:ind w:left="0"/>
+            </w:pPr>
+            <w:r>
+              <w:t>+1</w:t>
+            </w:r>
+          </w:p>
+        </w:tc>
+      </w:tr>
+    </w:tbl>
+    <w:p>
+      <w:pPr>
+        <w:pStyle w:val="ListParagraph"/>
+      </w:pPr>
+      <w:r>
+        <w:t>Which feature results in the best split?</w:t>
+      </w:r>
+    </w:p>
+    <w:p>
+      <w:pPr>
+        <w:pStyle w:val="ListParagraph"/>
+        <w:numPr>
+          <w:ilvl w:val="1"/>
+          <w:numId w:val="11"/>
+        </w:numPr>
+        <w:spacing w:line="256" w:lineRule="auto"/>
+      </w:pPr>
+      <w:r>
+        <w:t>X2 (error is 0 compared to 0.25 for X1)</w:t>
+      </w:r>
+    </w:p>
+    <w:p>
+      <w:pPr>
+        <w:pStyle w:val="ListParagraph"/>
+        <w:numPr>
+          <w:ilvl w:val="0"/>
+          <w:numId w:val="11"/>
+        </w:numPr>
+        <w:spacing w:line="256" w:lineRule="auto"/>
+      </w:pPr>
+      <w:r>
+        <w:lastRenderedPageBreak/>
+        <w:t>If you are training a decision tree, and you are at a node in which all of its data has the same y-value, you should:</w:t>
+      </w:r>
+    </w:p>
+    <w:p>
+      <w:pPr>
+        <w:pStyle w:val="ListParagraph"/>
+        <w:numPr>
+          <w:ilvl w:val="1"/>
+          <w:numId w:val="11"/>
+        </w:numPr>
+        <w:spacing w:line="256" w:lineRule="auto"/>
+      </w:pPr>
+      <w:r>
+        <w:t>Create a leaf that predicts the y-value of all the data.</w:t>
+      </w:r>
+    </w:p>
+    <w:p>
+      <w:pPr>
+        <w:pStyle w:val="ListParagraph"/>
+        <w:numPr>
+          <w:ilvl w:val="0"/>
+          <w:numId w:val="11"/>
+        </w:numPr>
+        <w:spacing w:line="256" w:lineRule="auto"/>
+      </w:pPr>
+      <w:r>
+        <w:t>Logistic regression with polynomial degree 1 features will always have equal or lower training error than decision stumps (depth 1 decision trees).</w:t>
+      </w:r>
+    </w:p>
+    <w:p>
+      <w:pPr>
+        <w:pStyle w:val="ListParagraph"/>
+        <w:numPr>
+          <w:ilvl w:val="1"/>
+          <w:numId w:val="11"/>
+        </w:numPr>
+        <w:spacing w:line="256" w:lineRule="auto"/>
+      </w:pPr>
+      <w:r>
+        <w:t>True.</w:t>
+      </w:r>
+    </w:p>
+    <w:p>
+      <w:r>
+        <w:br w:type="page"/>
+      </w:r>
+    </w:p>
+    <w:p>
+      <w:pPr>
+        <w:pStyle w:val="Heading2"/>
+        <w:rPr>
+          <w:rFonts w:eastAsiaTheme="minorEastAsia"/>
+          <w:lang w:eastAsia="en-AU"/>
+        </w:rPr>
+      </w:pPr>
+      <w:r>
+        <w:rPr>
+          <w:rFonts w:eastAsiaTheme="minorEastAsia"/>
+          <w:lang w:eastAsia="en-AU"/>
+        </w:rPr>
+        <w:lastRenderedPageBreak/>
+        <w:t>Week 4- Preventing Overfitting in Decision Trees</w:t>
+      </w:r>
+    </w:p>
+    <w:p>
+      <w:pPr>
+        <w:pStyle w:val="ListParagraph"/>
+        <w:numPr>
+          <w:ilvl w:val="0"/>
+          <w:numId w:val="13"/>
+        </w:numPr>
+        <w:rPr>
+          <w:lang w:eastAsia="en-AU"/>
+        </w:rPr>
+      </w:pPr>
+      <w:r>
+        <w:rPr>
+          <w:lang w:eastAsia="en-AU"/>
+        </w:rPr>
+        <w:t>When training decision trees, smaller depths USUALLY lead to lower training errors.</w:t>
+      </w:r>
+    </w:p>
+    <w:p>
+      <w:pPr>
+        <w:pStyle w:val="ListParagraph"/>
+        <w:numPr>
+          <w:ilvl w:val="1"/>
+          <w:numId w:val="13"/>
+        </w:numPr>
+        <w:rPr>
+          <w:lang w:eastAsia="en-AU"/>
+        </w:rPr>
+      </w:pPr>
+      <w:r>
+        <w:rPr>
+          <w:lang w:eastAsia="en-AU"/>
+        </w:rPr>
+        <w:t>False.</w:t>
+      </w:r>
+    </w:p>
+    <w:p>
+      <w:pPr>
+        <w:pStyle w:val="ListParagraph"/>
+        <w:numPr>
+          <w:ilvl w:val="0"/>
+          <w:numId w:val="13"/>
+        </w:numPr>
+        <w:rPr>
+          <w:lang w:eastAsia="en-AU"/>
+        </w:rPr>
+      </w:pPr>
+      <w:r>
+        <w:rPr>
+          <w:lang w:eastAsia="en-AU"/>
+        </w:rPr>
+        <w:t>If no two data points have the same input values, we can always train a decision tree that achieves 0 training error.</w:t>
+      </w:r>
+    </w:p>
+    <w:p>
+      <w:pPr>
+        <w:pStyle w:val="ListParagraph"/>
+        <w:numPr>
+          <w:ilvl w:val="1"/>
+          <w:numId w:val="13"/>
+        </w:numPr>
+        <w:rPr>
+          <w:lang w:eastAsia="en-AU"/>
+        </w:rPr>
+      </w:pPr>
+      <w:r>
+        <w:rPr>
+          <w:lang w:eastAsia="en-AU"/>
+        </w:rPr>
+        <w:t>True</w:t>
+      </w:r>
+      <w:r>
+        <w:rPr>
+          <w:lang w:eastAsia="en-AU"/>
+        </w:rPr>
+        <w:t>.</w:t>
+      </w:r>
+    </w:p>
+    <w:p>
+      <w:pPr>
+        <w:pStyle w:val="ListParagraph"/>
+        <w:numPr>
+          <w:ilvl w:val="0"/>
+          <w:numId w:val="13"/>
+        </w:numPr>
+        <w:rPr>
+          <w:lang w:eastAsia="en-AU"/>
+        </w:rPr>
+      </w:pPr>
+      <w:r>
+        <w:rPr>
+          <w:lang w:eastAsia="en-AU"/>
+        </w:rPr>
+        <w:t>If one decision tree has lower training error than another, then it will always have a better test error.</w:t>
+      </w:r>
+    </w:p>
+    <w:p>
+      <w:pPr>
+        <w:pStyle w:val="ListParagraph"/>
+        <w:numPr>
+          <w:ilvl w:val="1"/>
+          <w:numId w:val="13"/>
+        </w:numPr>
+        <w:rPr>
+          <w:lang w:eastAsia="en-AU"/>
+        </w:rPr>
+      </w:pPr>
+      <w:r>
+        <w:rPr>
+          <w:lang w:eastAsia="en-AU"/>
+        </w:rPr>
+        <w:t>False.</w:t>
+      </w:r>
+    </w:p>
+    <w:p>
+      <w:pPr>
+        <w:pStyle w:val="ListParagraph"/>
+        <w:numPr>
+          <w:ilvl w:val="0"/>
+          <w:numId w:val="13"/>
+        </w:numPr>
+        <w:rPr>
+          <w:lang w:eastAsia="en-AU"/>
+        </w:rPr>
+      </w:pPr>
+      <w:r>
+        <w:rPr>
+          <w:lang w:eastAsia="en-AU"/>
+        </w:rPr>
+        <w:t>What is true for decision trees.</w:t>
+      </w:r>
+    </w:p>
+    <w:p>
+      <w:pPr>
+        <w:pStyle w:val="ListParagraph"/>
+        <w:numPr>
+          <w:ilvl w:val="1"/>
+          <w:numId w:val="13"/>
+        </w:numPr>
+        <w:rPr>
+          <w:lang w:eastAsia="en-AU"/>
+        </w:rPr>
+      </w:pPr>
+      <w:r>
+        <w:rPr>
+          <w:lang w:eastAsia="en-AU"/>
+        </w:rPr>
+        <w:t>Model complexity increases with depth.</w:t>
+      </w:r>
+    </w:p>
+    <w:p>
+      <w:pPr>
+        <w:pStyle w:val="ListParagraph"/>
+        <w:numPr>
+          <w:ilvl w:val="0"/>
+          <w:numId w:val="13"/>
+        </w:numPr>
+        <w:rPr>
+          <w:lang w:eastAsia="en-AU"/>
+        </w:rPr>
+      </w:pPr>
+      <w:r>
+        <w:rPr>
+          <w:lang w:eastAsia="en-AU"/>
+        </w:rPr>
+        <w:t>Pruning and early stopping in decision trees is used to:</w:t>
+      </w:r>
+    </w:p>
+    <w:p>
+      <w:pPr>
+        <w:pStyle w:val="ListParagraph"/>
+        <w:numPr>
+          <w:ilvl w:val="1"/>
+          <w:numId w:val="13"/>
+        </w:numPr>
+        <w:rPr>
+          <w:lang w:eastAsia="en-AU"/>
+        </w:rPr>
+      </w:pPr>
+      <w:r>
+        <w:rPr>
+          <w:lang w:eastAsia="en-AU"/>
+        </w:rPr>
+        <w:t>Combat overfitting.</w:t>
+      </w:r>
+    </w:p>
+    <w:p>
+      <w:pPr>
+        <w:pStyle w:val="ListParagraph"/>
+        <w:numPr>
+          <w:ilvl w:val="0"/>
+          <w:numId w:val="13"/>
+        </w:numPr>
+        <w:rPr>
+          <w:lang w:eastAsia="en-AU"/>
+        </w:rPr>
+      </w:pPr>
+      <w:r>
+        <w:rPr>
+          <w:lang w:eastAsia="en-AU"/>
+        </w:rPr>
+        <w:t>What are early stopping methods?</w:t>
+      </w:r>
+    </w:p>
+    <w:p>
+      <w:pPr>
+        <w:pStyle w:val="ListParagraph"/>
+        <w:numPr>
+          <w:ilvl w:val="1"/>
+          <w:numId w:val="13"/>
+        </w:numPr>
+        <w:rPr>
+          <w:lang w:eastAsia="en-AU"/>
+        </w:rPr>
+      </w:pPr>
+      <w:r>
+        <w:rPr>
+          <w:lang w:eastAsia="en-AU"/>
+        </w:rPr>
+        <w:t>Stop when the tree hits a certain depth.</w:t>
+      </w:r>
+    </w:p>
+    <w:p>
+      <w:pPr>
+        <w:pStyle w:val="ListParagraph"/>
+        <w:numPr>
+          <w:ilvl w:val="1"/>
+          <w:numId w:val="13"/>
+        </w:numPr>
+        <w:rPr>
+          <w:lang w:eastAsia="en-AU"/>
+        </w:rPr>
+      </w:pPr>
+      <w:r>
+        <w:rPr>
+          <w:lang w:eastAsia="en-AU"/>
+        </w:rPr>
+        <w:t>Stop when a node has too few data points (minimum node size).</w:t>
+      </w:r>
+    </w:p>
+    <w:p>
+      <w:pPr>
+        <w:pStyle w:val="ListParagraph"/>
+        <w:numPr>
+          <w:ilvl w:val="1"/>
+          <w:numId w:val="13"/>
+        </w:numPr>
+        <w:rPr>
+          <w:lang w:eastAsia="en-AU"/>
+        </w:rPr>
+      </w:pPr>
+      <w:r>
+        <w:rPr>
+          <w:lang w:eastAsia="en-AU"/>
+        </w:rPr>
+        <w:t>Stop when the best split results in too small an error reduction.</w:t>
+      </w:r>
+    </w:p>
+    <w:p>
+      <w:pPr>
+        <w:pStyle w:val="ListParagraph"/>
+        <w:numPr>
+          <w:ilvl w:val="0"/>
+          <w:numId w:val="13"/>
+        </w:numPr>
+        <w:rPr>
+          <w:lang w:eastAsia="en-AU"/>
+        </w:rPr>
+      </w:pPr>
+      <w:r>
+        <w:rPr>
+          <w:lang w:eastAsia="en-AU"/>
+        </w:rPr>
+        <w:t>Consider a decision tree with a minimum node size = 1000, and a second decision tree trained on the same dataset and parameters except with a minimum node size = 100. What is always true?</w:t>
+      </w:r>
+    </w:p>
+    <w:p>
+      <w:pPr>
+        <w:pStyle w:val="ListParagraph"/>
+        <w:numPr>
+          <w:ilvl w:val="1"/>
+          <w:numId w:val="13"/>
+        </w:numPr>
+        <w:rPr>
+          <w:lang w:eastAsia="en-AU"/>
+        </w:rPr>
+      </w:pPr>
+      <w:r>
+        <w:rPr>
+          <w:lang w:eastAsia="en-AU"/>
+        </w:rPr>
+        <w:t>The depth of the second tree will be at least the depth of the first.</w:t>
+      </w:r>
+    </w:p>
+    <w:p>
+      <w:pPr>
+        <w:pStyle w:val="ListParagraph"/>
+        <w:numPr>
+          <w:ilvl w:val="1"/>
+          <w:numId w:val="13"/>
+        </w:numPr>
+        <w:rPr>
+          <w:lang w:eastAsia="en-AU"/>
+        </w:rPr>
+      </w:pPr>
+      <w:r>
+        <w:rPr>
+          <w:lang w:eastAsia="en-AU"/>
+        </w:rPr>
+        <w:t>The number of nodes in the second tree will be at least as great as the number of nodes in the first.</w:t>
+      </w:r>
+    </w:p>
+    <w:p>
+      <w:pPr>
+        <w:pStyle w:val="ListParagraph"/>
+        <w:numPr>
+          <w:ilvl w:val="1"/>
+          <w:numId w:val="13"/>
+        </w:numPr>
+        <w:rPr>
+          <w:lang w:eastAsia="en-AU"/>
+        </w:rPr>
+      </w:pPr>
+      <w:r>
+        <w:rPr>
+          <w:lang w:eastAsia="en-AU"/>
+        </w:rPr>
+        <w:t>The training error of the second tree will be equal to or smaller than the training error of the first.</w:t>
+      </w:r>
+    </w:p>
+    <w:p>
+      <w:pPr>
+        <w:pStyle w:val="ListParagraph"/>
+        <w:numPr>
+          <w:ilvl w:val="0"/>
+          <w:numId w:val="13"/>
+        </w:numPr>
+        <w:rPr>
+          <w:lang w:eastAsia="en-AU"/>
+        </w:rPr>
+      </w:pPr>
+      <w:r>
+        <w:rPr>
+          <w:lang w:eastAsia="en-AU"/>
+        </w:rPr>
+        <w:t>Suppose we are training a decision tree and we are at a node. The data at this node is:</w:t>
+      </w:r>
+    </w:p>
+    <w:tbl>
+      <w:tblPr>
+        <w:tblStyle w:val="TableGrid"/>
+        <w:tblW w:w="0" w:type="auto"/>
+        <w:tblInd w:w="720" w:type="dxa"/>
+        <w:tblLook w:val="04A0" w:firstRow="1" w:lastRow="0" w:firstColumn="1" w:lastColumn="0" w:noHBand="0" w:noVBand="1"/>
+      </w:tblPr>
+      <w:tblGrid>
+        <w:gridCol w:w="2765"/>
+        <w:gridCol w:w="2765"/>
+        <w:gridCol w:w="2766"/>
+      </w:tblGrid>
+      <w:tr>
+        <w:tc>
+          <w:tcPr>
+            <w:tcW w:w="3005" w:type="dxa"/>
+            <w:tcBorders>
+              <w:top w:val="single" w:sz="4" w:space="0" w:color="auto"/>
+              <w:left w:val="single" w:sz="4" w:space="0" w:color="auto"/>
+              <w:bottom w:val="single" w:sz="4" w:space="0" w:color="auto"/>
+              <w:right w:val="single" w:sz="4" w:space="0" w:color="auto"/>
+            </w:tcBorders>
+            <w:hideMark/>
+          </w:tcPr>
+          <w:p>
+            <w:pPr>
+              <w:pStyle w:val="ListParagraph"/>
+              <w:ind w:left="0"/>
+            </w:pPr>
+            <w:r>
+              <w:t>X1</w:t>
+            </w:r>
+          </w:p>
+        </w:tc>
+        <w:tc>
+          <w:tcPr>
+            <w:tcW w:w="3005" w:type="dxa"/>
+            <w:tcBorders>
+              <w:top w:val="single" w:sz="4" w:space="0" w:color="auto"/>
+              <w:left w:val="single" w:sz="4" w:space="0" w:color="auto"/>
+              <w:bottom w:val="single" w:sz="4" w:space="0" w:color="auto"/>
+              <w:right w:val="single" w:sz="4" w:space="0" w:color="auto"/>
+            </w:tcBorders>
+            <w:hideMark/>
+          </w:tcPr>
+          <w:p>
+            <w:pPr>
+              <w:pStyle w:val="ListParagraph"/>
+              <w:ind w:left="0"/>
+            </w:pPr>
+            <w:r>
+              <w:t>X2</w:t>
+            </w:r>
+          </w:p>
+        </w:tc>
+        <w:tc>
+          <w:tcPr>
+            <w:tcW w:w="3006" w:type="dxa"/>
+            <w:tcBorders>
+              <w:top w:val="single" w:sz="4" w:space="0" w:color="auto"/>
+              <w:left w:val="single" w:sz="4" w:space="0" w:color="auto"/>
+              <w:bottom w:val="single" w:sz="4" w:space="0" w:color="auto"/>
+              <w:right w:val="single" w:sz="4" w:space="0" w:color="auto"/>
+            </w:tcBorders>
+            <w:hideMark/>
+          </w:tcPr>
+          <w:p>
+            <w:pPr>
+              <w:pStyle w:val="ListParagraph"/>
+              <w:ind w:left="0"/>
+            </w:pPr>
+            <w:r>
+              <w:t>Y</w:t>
+            </w:r>
+          </w:p>
+        </w:tc>
+      </w:tr>
+      <w:tr>
+        <w:tc>
+          <w:tcPr>
+            <w:tcW w:w="3005" w:type="dxa"/>
+            <w:tcBorders>
+              <w:top w:val="single" w:sz="4" w:space="0" w:color="auto"/>
+              <w:left w:val="single" w:sz="4" w:space="0" w:color="auto"/>
+              <w:bottom w:val="single" w:sz="4" w:space="0" w:color="auto"/>
+              <w:right w:val="single" w:sz="4" w:space="0" w:color="auto"/>
+            </w:tcBorders>
+            <w:hideMark/>
+          </w:tcPr>
+          <w:p>
+            <w:pPr>
+              <w:pStyle w:val="ListParagraph"/>
+              <w:ind w:left="0"/>
+            </w:pPr>
+            <w:r>
+              <w:t>0</w:t>
+            </w:r>
+          </w:p>
+        </w:tc>
+        <w:tc>
+          <w:tcPr>
+            <w:tcW w:w="3005" w:type="dxa"/>
+            <w:tcBorders>
+              <w:top w:val="single" w:sz="4" w:space="0" w:color="auto"/>
+              <w:left w:val="single" w:sz="4" w:space="0" w:color="auto"/>
+              <w:bottom w:val="single" w:sz="4" w:space="0" w:color="auto"/>
+              <w:right w:val="single" w:sz="4" w:space="0" w:color="auto"/>
+            </w:tcBorders>
+            <w:hideMark/>
+          </w:tcPr>
+          <w:p>
+            <w:pPr>
+              <w:pStyle w:val="ListParagraph"/>
+              <w:ind w:left="0"/>
+            </w:pPr>
+            <w:r>
+              <w:t>1</w:t>
+            </w:r>
+          </w:p>
+        </w:tc>
+        <w:tc>
+          <w:tcPr>
+            <w:tcW w:w="3006" w:type="dxa"/>
+            <w:tcBorders>
+              <w:top w:val="single" w:sz="4" w:space="0" w:color="auto"/>
+              <w:left w:val="single" w:sz="4" w:space="0" w:color="auto"/>
+              <w:bottom w:val="single" w:sz="4" w:space="0" w:color="auto"/>
+              <w:right w:val="single" w:sz="4" w:space="0" w:color="auto"/>
+            </w:tcBorders>
+            <w:hideMark/>
+          </w:tcPr>
+          <w:p>
+            <w:pPr>
+              <w:pStyle w:val="ListParagraph"/>
+              <w:ind w:left="0"/>
+            </w:pPr>
+            <w:r>
+              <w:t>+1</w:t>
+            </w:r>
+          </w:p>
+        </w:tc>
+      </w:tr>
+      <w:tr>
+        <w:tc>
+          <w:tcPr>
+            <w:tcW w:w="3005" w:type="dxa"/>
+            <w:tcBorders>
+              <w:top w:val="single" w:sz="4" w:space="0" w:color="auto"/>
+              <w:left w:val="single" w:sz="4" w:space="0" w:color="auto"/>
+              <w:bottom w:val="single" w:sz="4" w:space="0" w:color="auto"/>
+              <w:right w:val="single" w:sz="4" w:space="0" w:color="auto"/>
+            </w:tcBorders>
+            <w:hideMark/>
+          </w:tcPr>
+          <w:p>
+            <w:pPr>
+              <w:pStyle w:val="ListParagraph"/>
+              <w:ind w:left="0"/>
+            </w:pPr>
+            <w:r>
+              <w:t>1</w:t>
+            </w:r>
+          </w:p>
+        </w:tc>
+        <w:tc>
+          <w:tcPr>
+            <w:tcW w:w="3005" w:type="dxa"/>
+            <w:tcBorders>
+              <w:top w:val="single" w:sz="4" w:space="0" w:color="auto"/>
+              <w:left w:val="single" w:sz="4" w:space="0" w:color="auto"/>
+              <w:bottom w:val="single" w:sz="4" w:space="0" w:color="auto"/>
+              <w:right w:val="single" w:sz="4" w:space="0" w:color="auto"/>
+            </w:tcBorders>
+            <w:hideMark/>
+          </w:tcPr>
+          <w:p>
+            <w:pPr>
+              <w:pStyle w:val="ListParagraph"/>
+              <w:ind w:left="0"/>
+            </w:pPr>
+            <w:r>
+              <w:t>0</w:t>
+            </w:r>
+          </w:p>
+        </w:tc>
+        <w:tc>
+          <w:tcPr>
+            <w:tcW w:w="3006" w:type="dxa"/>
+            <w:tcBorders>
+              <w:top w:val="single" w:sz="4" w:space="0" w:color="auto"/>
+              <w:left w:val="single" w:sz="4" w:space="0" w:color="auto"/>
+              <w:bottom w:val="single" w:sz="4" w:space="0" w:color="auto"/>
+              <w:right w:val="single" w:sz="4" w:space="0" w:color="auto"/>
+            </w:tcBorders>
+            <w:hideMark/>
+          </w:tcPr>
+          <w:p>
+            <w:pPr>
+              <w:pStyle w:val="ListParagraph"/>
+              <w:ind w:left="0"/>
+            </w:pPr>
+            <w:r>
+              <w:t>+</w:t>
+            </w:r>
+            <w:r>
+              <w:t>1</w:t>
+            </w:r>
+          </w:p>
+        </w:tc>
+      </w:tr>
+      <w:tr>
+        <w:tc>
+          <w:tcPr>
+            <w:tcW w:w="3005" w:type="dxa"/>
+            <w:tcBorders>
+              <w:top w:val="single" w:sz="4" w:space="0" w:color="auto"/>
+              <w:left w:val="single" w:sz="4" w:space="0" w:color="auto"/>
+              <w:bottom w:val="single" w:sz="4" w:space="0" w:color="auto"/>
+              <w:right w:val="single" w:sz="4" w:space="0" w:color="auto"/>
+            </w:tcBorders>
+            <w:hideMark/>
+          </w:tcPr>
+          <w:p>
+            <w:pPr>
+              <w:pStyle w:val="ListParagraph"/>
+              <w:ind w:left="0"/>
+            </w:pPr>
+            <w:r>
+              <w:t>0</w:t>
+            </w:r>
+          </w:p>
+        </w:tc>
+        <w:tc>
+          <w:tcPr>
+            <w:tcW w:w="3005" w:type="dxa"/>
+            <w:tcBorders>
+              <w:top w:val="single" w:sz="4" w:space="0" w:color="auto"/>
+              <w:left w:val="single" w:sz="4" w:space="0" w:color="auto"/>
+              <w:bottom w:val="single" w:sz="4" w:space="0" w:color="auto"/>
+              <w:right w:val="single" w:sz="4" w:space="0" w:color="auto"/>
+            </w:tcBorders>
+            <w:hideMark/>
+          </w:tcPr>
+          <w:p>
+            <w:pPr>
+              <w:pStyle w:val="ListParagraph"/>
+              <w:ind w:left="0"/>
+            </w:pPr>
+            <w:r>
+              <w:t>1</w:t>
+            </w:r>
+          </w:p>
+        </w:tc>
+        <w:tc>
+          <w:tcPr>
+            <w:tcW w:w="3006" w:type="dxa"/>
+            <w:tcBorders>
+              <w:top w:val="single" w:sz="4" w:space="0" w:color="auto"/>
+              <w:left w:val="single" w:sz="4" w:space="0" w:color="auto"/>
+              <w:bottom w:val="single" w:sz="4" w:space="0" w:color="auto"/>
+              <w:right w:val="single" w:sz="4" w:space="0" w:color="auto"/>
+            </w:tcBorders>
+            <w:hideMark/>
+          </w:tcPr>
+          <w:p>
+            <w:pPr>
+              <w:pStyle w:val="ListParagraph"/>
+              <w:ind w:left="0"/>
+            </w:pPr>
+            <w:r>
+              <w:t>+1</w:t>
+            </w:r>
+          </w:p>
+        </w:tc>
+      </w:tr>
+      <w:tr>
+        <w:tc>
+          <w:tcPr>
+            <w:tcW w:w="3005" w:type="dxa"/>
+            <w:tcBorders>
+              <w:top w:val="single" w:sz="4" w:space="0" w:color="auto"/>
+              <w:left w:val="single" w:sz="4" w:space="0" w:color="auto"/>
+              <w:bottom w:val="single" w:sz="4" w:space="0" w:color="auto"/>
+              <w:right w:val="single" w:sz="4" w:space="0" w:color="auto"/>
+            </w:tcBorders>
+            <w:hideMark/>
+          </w:tcPr>
+          <w:p>
+            <w:pPr>
+              <w:pStyle w:val="ListParagraph"/>
+              <w:ind w:left="0"/>
+            </w:pPr>
+            <w:r>
+              <w:t>1</w:t>
+            </w:r>
+          </w:p>
+        </w:tc>
+        <w:tc>
+          <w:tcPr>
+            <w:tcW w:w="3005" w:type="dxa"/>
+            <w:tcBorders>
+              <w:top w:val="single" w:sz="4" w:space="0" w:color="auto"/>
+              <w:left w:val="single" w:sz="4" w:space="0" w:color="auto"/>
+              <w:bottom w:val="single" w:sz="4" w:space="0" w:color="auto"/>
+              <w:right w:val="single" w:sz="4" w:space="0" w:color="auto"/>
+            </w:tcBorders>
+            <w:hideMark/>
+          </w:tcPr>
+          <w:p>
+            <w:pPr>
+              <w:pStyle w:val="ListParagraph"/>
+              <w:ind w:left="0"/>
+            </w:pPr>
+            <w:r>
+              <w:t>1</w:t>
+            </w:r>
+          </w:p>
+        </w:tc>
+        <w:tc>
+          <w:tcPr>
+            <w:tcW w:w="3006" w:type="dxa"/>
+            <w:tcBorders>
+              <w:top w:val="single" w:sz="4" w:space="0" w:color="auto"/>
+              <w:left w:val="single" w:sz="4" w:space="0" w:color="auto"/>
+              <w:bottom w:val="single" w:sz="4" w:space="0" w:color="auto"/>
+              <w:right w:val="single" w:sz="4" w:space="0" w:color="auto"/>
+            </w:tcBorders>
+            <w:hideMark/>
+          </w:tcPr>
+          <w:p>
+            <w:pPr>
+              <w:pStyle w:val="ListParagraph"/>
+              <w:ind w:left="0"/>
+            </w:pPr>
+            <w:r>
+              <w:t>-</w:t>
+            </w:r>
+            <w:r>
+              <w:t>1</w:t>
+            </w:r>
+          </w:p>
+        </w:tc>
+      </w:tr>
+    </w:tbl>
+    <w:p>
+      <w:pPr>
+        <w:pStyle w:val="ListParagraph"/>
+        <w:rPr>
+          <w:lang w:eastAsia="en-AU"/>
+        </w:rPr>
+      </w:pPr>
+      <w:r>
+        <w:rPr>
+          <w:lang w:eastAsia="en-AU"/>
+        </w:rPr>
+        <w:t>What is the classification error at this node (assuming a majority classifier)?</w:t>
+      </w:r>
+    </w:p>
+    <w:p>
+      <w:pPr>
+        <w:pStyle w:val="ListParagraph"/>
+        <w:numPr>
+          <w:ilvl w:val="1"/>
+          <w:numId w:val="13"/>
+        </w:numPr>
+        <w:rPr>
+          <w:lang w:eastAsia="en-AU"/>
+        </w:rPr>
+      </w:pPr>
+      <w:r>
+        <w:rPr>
+          <w:lang w:eastAsia="en-AU"/>
+        </w:rPr>
+        <w:t>0.25</w:t>
+      </w:r>
+    </w:p>
+    <w:p>
+      <w:pPr>
+        <w:pStyle w:val="ListParagraph"/>
+        <w:numPr>
+          <w:ilvl w:val="0"/>
+          <w:numId w:val="13"/>
+        </w:numPr>
+        <w:rPr>
+          <w:lang w:eastAsia="en-AU"/>
+        </w:rPr>
+      </w:pPr>
+      <w:r>
+        <w:rPr>
+          <w:lang w:eastAsia="en-AU"/>
+        </w:rPr>
+        <w:t>If we split on X1, what is the classification error?</w:t>
+      </w:r>
+    </w:p>
+    <w:p>
+      <w:pPr>
+        <w:pStyle w:val="ListParagraph"/>
+        <w:numPr>
+          <w:ilvl w:val="1"/>
+          <w:numId w:val="13"/>
+        </w:numPr>
+        <w:rPr>
+          <w:lang w:eastAsia="en-AU"/>
+        </w:rPr>
+      </w:pPr>
+      <w:r>
+        <w:rPr>
+          <w:lang w:eastAsia="en-AU"/>
+        </w:rPr>
+        <w:t>0.25</w:t>
+      </w:r>
+    </w:p>
+    <w:p>
+      <w:pPr>
+        <w:pStyle w:val="ListParagraph"/>
+        <w:numPr>
+          <w:ilvl w:val="0"/>
+          <w:numId w:val="13"/>
+        </w:numPr>
+        <w:rPr>
+          <w:lang w:eastAsia="en-AU"/>
+        </w:rPr>
+      </w:pPr>
+      <w:r>
+        <w:rPr>
+          <w:lang w:eastAsia="en-AU"/>
+        </w:rPr>
+        <w:t>If we split on X2, what is the classification error?</w:t>
+      </w:r>
+    </w:p>
+    <w:p>
+      <w:pPr>
+        <w:pStyle w:val="ListParagraph"/>
+        <w:numPr>
+          <w:ilvl w:val="1"/>
+          <w:numId w:val="13"/>
+        </w:numPr>
+        <w:rPr>
+          <w:lang w:eastAsia="en-AU"/>
+        </w:rPr>
+      </w:pPr>
+      <w:r>
+        <w:rPr>
+          <w:lang w:eastAsia="en-AU"/>
+        </w:rPr>
+        <w:t>0.25.</w:t>
+      </w:r>
+    </w:p>
+    <w:p>
+      <w:pPr>
+        <w:pStyle w:val="ListParagraph"/>
+        <w:numPr>
+          <w:ilvl w:val="0"/>
+          <w:numId w:val="13"/>
+        </w:numPr>
+        <w:rPr>
+          <w:lang w:eastAsia="en-AU"/>
+        </w:rPr>
+      </w:pPr>
+      <w:r>
+        <w:rPr>
+          <w:lang w:eastAsia="en-AU"/>
+        </w:rPr>
+        <w:t>If our parameter for minimum gain in error reduction is 0.1, do we split or stop early?</w:t>
+      </w:r>
+    </w:p>
+    <w:p>
+      <w:pPr>
+        <w:pStyle w:val="ListParagraph"/>
+        <w:numPr>
+          <w:ilvl w:val="1"/>
+          <w:numId w:val="13"/>
+        </w:numPr>
+        <w:rPr>
+          <w:lang w:eastAsia="en-AU"/>
+        </w:rPr>
+      </w:pPr>
+      <w:r>
+        <w:rPr>
+          <w:lang w:eastAsia="en-AU"/>
+        </w:rPr>
+        <w:t>Stop early.</w:t>
+      </w:r>
+    </w:p>
+    <w:p>
+      <w:pPr>
+        <w:pStyle w:val="ListParagraph"/>
+        <w:rPr>
+          <w:lang w:eastAsia="en-AU"/>
+        </w:rPr>
+      </w:pPr>
     </w:p>
     <w:sectPr>
       <w:pgSz w:w="11906" w:h="16838"/>
@@ -3470,8 +6205,94 @@
 </file>
 
 <file path=word/numbering.xml><?xml version="1.0" encoding="utf-8"?>
-<w:numbering xmlns:wpc="http://schemas.microsoft.com/office/word/2010/wordprocessingCanvas" xmlns:cx="http://schemas.microsoft.com/office/drawing/2014/chartex" xmlns:cx1="http://schemas.microsoft.com/office/drawing/2015/9/8/chartex" xmlns:cx2="http://schemas.microsoft.com/office/drawing/2015/10/21/chartex" xmlns:cx3="http://schemas.microsoft.com/office/drawing/2016/5/9/chartex" xmlns:cx4="http://schemas.microsoft.com/office/drawing/2016/5/10/chartex" xmlns:cx5="http://schemas.microsoft.com/office/drawing/2016/5/11/chartex" xmlns:cx6="http://schemas.microsoft.com/office/drawing/2016/5/12/chartex" xmlns:cx7="http://schemas.microsoft.com/office/drawing/2016/5/13/chartex" xmlns:cx8="http://schemas.microsoft.com/office/drawing/2016/5/14/chartex" xmlns:mc="http://schemas.openxmlformats.org/markup-compatibility/2006" xmlns:aink="http://schemas.microsoft.com/office/drawing/2016/ink" xmlns:am3d="http://schemas.microsoft.com/office/drawing/2017/model3d" xmlns:o="urn:schemas-microsoft-com:office:office" xmlns:oel="http://schemas.microsoft.com/office/2019/extlst" xmlns:r="http://schemas.openxmlformats.org/officeDocument/2006/relationships" xmlns:m="http://schemas.openxmlformats.org/officeDocument/2006/math" xmlns:v="urn:schemas-microsoft-com:vml" xmlns:wp14="http://schemas.microsoft.com/office/word/2010/wordprocessingDrawing" xmlns:wp="http://schemas.openxmlformats.org/drawingml/2006/wordprocessingDrawing" xmlns:w10="urn:schemas-microsoft-com:office:word" xmlns:w="http://schemas.openxmlformats.org/wordprocessingml/2006/main" xmlns:w14="http://schemas.microsoft.com/office/word/2010/wordml" xmlns:w15="http://schemas.microsoft.com/office/word/2012/wordml" xmlns:w16cex="http://schemas.microsoft.com/office/word/2018/wordml/cex" xmlns:w16cid="http://schemas.microsoft.com/office/word/2016/wordml/cid" xmlns:w16="http://schemas.microsoft.com/office/word/2018/wordml" xmlns:w16du="http://schemas.microsoft.com/office/word/2023/wordml/word16du" xmlns:w16sdtdh="http://schemas.microsoft.com/office/word/2020/wordml/sdtdatahash" xmlns:w16se="http://schemas.microsoft.com/office/word/2015/wordml/symex" xmlns:wpg="http://schemas.microsoft.com/office/word/2010/wordprocessingGroup" xmlns:wpi="http://schemas.microsoft.com/office/word/2010/wordprocessingInk" xmlns:wne="http://schemas.microsoft.com/office/word/2006/wordml" xmlns:wps="http://schemas.microsoft.com/office/word/2010/wordprocessingShape" mc:Ignorable="w14 w15 w16se w16cid w16 w16cex w16sdtdh wp14">
+<w:numbering xmlns:wpc="http://schemas.microsoft.com/office/word/2010/wordprocessingCanvas" xmlns:cx="http://schemas.microsoft.com/office/drawing/2014/chartex" xmlns:cx1="http://schemas.microsoft.com/office/drawing/2015/9/8/chartex" xmlns:cx2="http://schemas.microsoft.com/office/drawing/2015/10/21/chartex" xmlns:cx3="http://schemas.microsoft.com/office/drawing/2016/5/9/chartex" xmlns:cx4="http://schemas.microsoft.com/office/drawing/2016/5/10/chartex" xmlns:cx5="http://schemas.microsoft.com/office/drawing/2016/5/11/chartex" xmlns:cx6="http://schemas.microsoft.com/office/drawing/2016/5/12/chartex" xmlns:cx7="http://schemas.microsoft.com/office/drawing/2016/5/13/chartex" xmlns:cx8="http://schemas.microsoft.com/office/drawing/2016/5/14/chartex" xmlns:mc="http://schemas.openxmlformats.org/markup-compatibility/2006" xmlns:aink="http://schemas.microsoft.com/office/drawing/2016/ink" xmlns:am3d="http://schemas.microsoft.com/office/drawing/2017/model3d" xmlns:o="urn:schemas-microsoft-com:office:office" xmlns:oel="http://schemas.microsoft.com/office/2019/extlst" xmlns:r="http://schemas.openxmlformats.org/officeDocument/2006/relationships" xmlns:m="http://schemas.openxmlformats.org/officeDocument/2006/math" xmlns:v="urn:schemas-microsoft-com:vml" xmlns:wp14="http://schemas.microsoft.com/office/word/2010/wordprocessingDrawing" xmlns:wp="http://schemas.openxmlformats.org/drawingml/2006/wordprocessingDrawing" xmlns:w10="urn:schemas-microsoft-com:office:word" xmlns:w="http://schemas.openxmlformats.org/wordprocessingml/2006/main" xmlns:w14="http://schemas.microsoft.com/office/word/2010/wordml" xmlns:w15="http://schemas.microsoft.com/office/word/2012/wordml" xmlns:w16cex="http://schemas.microsoft.com/office/word/2018/wordml/cex" xmlns:w16cid="http://schemas.microsoft.com/office/word/2016/wordml/cid" xmlns:w16="http://schemas.microsoft.com/office/word/2018/wordml" xmlns:w16sdtdh="http://schemas.microsoft.com/office/word/2020/wordml/sdtdatahash" xmlns:w16se="http://schemas.microsoft.com/office/word/2015/wordml/symex" xmlns:wpg="http://schemas.microsoft.com/office/word/2010/wordprocessingGroup" xmlns:wpi="http://schemas.microsoft.com/office/word/2010/wordprocessingInk" xmlns:wne="http://schemas.microsoft.com/office/word/2006/wordml" xmlns:wps="http://schemas.microsoft.com/office/word/2010/wordprocessingShape" mc:Ignorable="w14 w15 w16se w16cid w16 w16cex w16sdtdh wp14">
   <w:abstractNum w:abstractNumId="0" w15:restartNumberingAfterBreak="0">
+    <w:nsid w:val="0D7044CD"/>
+    <w:multiLevelType w:val="hybridMultilevel"/>
+    <w:tmpl w:val="24A4034E"/>
+    <w:lvl w:ilvl="0" w:tplc="0C09000F">
+      <w:start w:val="1"/>
+      <w:numFmt w:val="decimal"/>
+      <w:lvlText w:val="%1."/>
+      <w:lvlJc w:val="left"/>
+      <w:pPr>
+        <w:ind w:left="720" w:hanging="360"/>
+      </w:pPr>
+    </w:lvl>
+    <w:lvl w:ilvl="1" w:tplc="0C090019">
+      <w:start w:val="1"/>
+      <w:numFmt w:val="lowerLetter"/>
+      <w:lvlText w:val="%2."/>
+      <w:lvlJc w:val="left"/>
+      <w:pPr>
+        <w:ind w:left="1440" w:hanging="360"/>
+      </w:pPr>
+    </w:lvl>
+    <w:lvl w:ilvl="2" w:tplc="0C09001B">
+      <w:start w:val="1"/>
+      <w:numFmt w:val="lowerRoman"/>
+      <w:lvlText w:val="%3."/>
+      <w:lvlJc w:val="right"/>
+      <w:pPr>
+        <w:ind w:left="2160" w:hanging="180"/>
+      </w:pPr>
+    </w:lvl>
+    <w:lvl w:ilvl="3" w:tplc="0C09000F">
+      <w:start w:val="1"/>
+      <w:numFmt w:val="decimal"/>
+      <w:lvlText w:val="%4."/>
+      <w:lvlJc w:val="left"/>
+      <w:pPr>
+        <w:ind w:left="2880" w:hanging="360"/>
+      </w:pPr>
+    </w:lvl>
+    <w:lvl w:ilvl="4" w:tplc="0C090019">
+      <w:start w:val="1"/>
+      <w:numFmt w:val="lowerLetter"/>
+      <w:lvlText w:val="%5."/>
+      <w:lvlJc w:val="left"/>
+      <w:pPr>
+        <w:ind w:left="3600" w:hanging="360"/>
+      </w:pPr>
+    </w:lvl>
+    <w:lvl w:ilvl="5" w:tplc="0C09001B">
+      <w:start w:val="1"/>
+      <w:numFmt w:val="lowerRoman"/>
+      <w:lvlText w:val="%6."/>
+      <w:lvlJc w:val="right"/>
+      <w:pPr>
+        <w:ind w:left="4320" w:hanging="180"/>
+      </w:pPr>
+    </w:lvl>
+    <w:lvl w:ilvl="6" w:tplc="0C09000F">
+      <w:start w:val="1"/>
+      <w:numFmt w:val="decimal"/>
+      <w:lvlText w:val="%7."/>
+      <w:lvlJc w:val="left"/>
+      <w:pPr>
+        <w:ind w:left="5040" w:hanging="360"/>
+      </w:pPr>
+    </w:lvl>
+    <w:lvl w:ilvl="7" w:tplc="0C090019">
+      <w:start w:val="1"/>
+      <w:numFmt w:val="lowerLetter"/>
+      <w:lvlText w:val="%8."/>
+      <w:lvlJc w:val="left"/>
+      <w:pPr>
+        <w:ind w:left="5760" w:hanging="360"/>
+      </w:pPr>
+    </w:lvl>
+    <w:lvl w:ilvl="8" w:tplc="0C09001B">
+      <w:start w:val="1"/>
+      <w:numFmt w:val="lowerRoman"/>
+      <w:lvlText w:val="%9."/>
+      <w:lvlJc w:val="right"/>
+      <w:pPr>
+        <w:ind w:left="6480" w:hanging="180"/>
+      </w:pPr>
+    </w:lvl>
+  </w:abstractNum>
+  <w:abstractNum w:abstractNumId="1" w15:restartNumberingAfterBreak="0">
     <w:nsid w:val="123F254E"/>
     <w:multiLevelType w:val="hybridMultilevel"/>
     <w:tmpl w:val="CF161380"/>
@@ -3557,7 +6378,7 @@
       </w:pPr>
     </w:lvl>
   </w:abstractNum>
-  <w:abstractNum w:abstractNumId="1" w15:restartNumberingAfterBreak="0">
+  <w:abstractNum w:abstractNumId="2" w15:restartNumberingAfterBreak="0">
     <w:nsid w:val="2E5C4C0C"/>
     <w:multiLevelType w:val="hybridMultilevel"/>
     <w:tmpl w:val="C57016C2"/>
@@ -3643,7 +6464,7 @@
       </w:pPr>
     </w:lvl>
   </w:abstractNum>
-  <w:abstractNum w:abstractNumId="2" w15:restartNumberingAfterBreak="0">
+  <w:abstractNum w:abstractNumId="3" w15:restartNumberingAfterBreak="0">
     <w:nsid w:val="3005799F"/>
     <w:multiLevelType w:val="hybridMultilevel"/>
     <w:tmpl w:val="B76EAFA2"/>
@@ -3732,7 +6553,7 @@
       </w:pPr>
     </w:lvl>
   </w:abstractNum>
-  <w:abstractNum w:abstractNumId="3" w15:restartNumberingAfterBreak="0">
+  <w:abstractNum w:abstractNumId="4" w15:restartNumberingAfterBreak="0">
     <w:nsid w:val="443C73AC"/>
     <w:multiLevelType w:val="hybridMultilevel"/>
     <w:tmpl w:val="CECC13CE"/>
@@ -3821,7 +6642,7 @@
       </w:pPr>
     </w:lvl>
   </w:abstractNum>
-  <w:abstractNum w:abstractNumId="4" w15:restartNumberingAfterBreak="0">
+  <w:abstractNum w:abstractNumId="5" w15:restartNumberingAfterBreak="0">
     <w:nsid w:val="44B10180"/>
     <w:multiLevelType w:val="hybridMultilevel"/>
     <w:tmpl w:val="6778F868"/>
@@ -3907,7 +6728,7 @@
       </w:pPr>
     </w:lvl>
   </w:abstractNum>
-  <w:abstractNum w:abstractNumId="5" w15:restartNumberingAfterBreak="0">
+  <w:abstractNum w:abstractNumId="6" w15:restartNumberingAfterBreak="0">
     <w:nsid w:val="4DB901D6"/>
     <w:multiLevelType w:val="hybridMultilevel"/>
     <w:tmpl w:val="FC0058C6"/>
@@ -3996,7 +6817,7 @@
       </w:pPr>
     </w:lvl>
   </w:abstractNum>
-  <w:abstractNum w:abstractNumId="6" w15:restartNumberingAfterBreak="0">
+  <w:abstractNum w:abstractNumId="7" w15:restartNumberingAfterBreak="0">
     <w:nsid w:val="53523817"/>
     <w:multiLevelType w:val="hybridMultilevel"/>
     <w:tmpl w:val="C57016C2"/>
@@ -4082,7 +6903,7 @@
       </w:pPr>
     </w:lvl>
   </w:abstractNum>
-  <w:abstractNum w:abstractNumId="7" w15:restartNumberingAfterBreak="0">
+  <w:abstractNum w:abstractNumId="8" w15:restartNumberingAfterBreak="0">
     <w:nsid w:val="5C7D6DC0"/>
     <w:multiLevelType w:val="hybridMultilevel"/>
     <w:tmpl w:val="2128701A"/>
@@ -4171,7 +6992,93 @@
       </w:pPr>
     </w:lvl>
   </w:abstractNum>
-  <w:abstractNum w:abstractNumId="8" w15:restartNumberingAfterBreak="0">
+  <w:abstractNum w:abstractNumId="9" w15:restartNumberingAfterBreak="0">
+    <w:nsid w:val="64E04220"/>
+    <w:multiLevelType w:val="hybridMultilevel"/>
+    <w:tmpl w:val="297E515A"/>
+    <w:lvl w:ilvl="0" w:tplc="FFFFFFFF">
+      <w:start w:val="1"/>
+      <w:numFmt w:val="decimal"/>
+      <w:lvlText w:val="%1."/>
+      <w:lvlJc w:val="left"/>
+      <w:pPr>
+        <w:ind w:left="720" w:hanging="360"/>
+      </w:pPr>
+    </w:lvl>
+    <w:lvl w:ilvl="1" w:tplc="FFFFFFFF">
+      <w:start w:val="1"/>
+      <w:numFmt w:val="lowerLetter"/>
+      <w:lvlText w:val="%2."/>
+      <w:lvlJc w:val="left"/>
+      <w:pPr>
+        <w:ind w:left="1440" w:hanging="360"/>
+      </w:pPr>
+    </w:lvl>
+    <w:lvl w:ilvl="2" w:tplc="FFFFFFFF">
+      <w:start w:val="1"/>
+      <w:numFmt w:val="lowerRoman"/>
+      <w:lvlText w:val="%3."/>
+      <w:lvlJc w:val="right"/>
+      <w:pPr>
+        <w:ind w:left="2160" w:hanging="180"/>
+      </w:pPr>
+    </w:lvl>
+    <w:lvl w:ilvl="3" w:tplc="FFFFFFFF">
+      <w:start w:val="1"/>
+      <w:numFmt w:val="decimal"/>
+      <w:lvlText w:val="%4."/>
+      <w:lvlJc w:val="left"/>
+      <w:pPr>
+        <w:ind w:left="2880" w:hanging="360"/>
+      </w:pPr>
+    </w:lvl>
+    <w:lvl w:ilvl="4" w:tplc="FFFFFFFF">
+      <w:start w:val="1"/>
+      <w:numFmt w:val="lowerLetter"/>
+      <w:lvlText w:val="%5."/>
+      <w:lvlJc w:val="left"/>
+      <w:pPr>
+        <w:ind w:left="3600" w:hanging="360"/>
+      </w:pPr>
+    </w:lvl>
+    <w:lvl w:ilvl="5" w:tplc="FFFFFFFF">
+      <w:start w:val="1"/>
+      <w:numFmt w:val="lowerRoman"/>
+      <w:lvlText w:val="%6."/>
+      <w:lvlJc w:val="right"/>
+      <w:pPr>
+        <w:ind w:left="4320" w:hanging="180"/>
+      </w:pPr>
+    </w:lvl>
+    <w:lvl w:ilvl="6" w:tplc="FFFFFFFF">
+      <w:start w:val="1"/>
+      <w:numFmt w:val="decimal"/>
+      <w:lvlText w:val="%7."/>
+      <w:lvlJc w:val="left"/>
+      <w:pPr>
+        <w:ind w:left="5040" w:hanging="360"/>
+      </w:pPr>
+    </w:lvl>
+    <w:lvl w:ilvl="7" w:tplc="FFFFFFFF">
+      <w:start w:val="1"/>
+      <w:numFmt w:val="lowerLetter"/>
+      <w:lvlText w:val="%8."/>
+      <w:lvlJc w:val="left"/>
+      <w:pPr>
+        <w:ind w:left="5760" w:hanging="360"/>
+      </w:pPr>
+    </w:lvl>
+    <w:lvl w:ilvl="8" w:tplc="FFFFFFFF">
+      <w:start w:val="1"/>
+      <w:numFmt w:val="lowerRoman"/>
+      <w:lvlText w:val="%9."/>
+      <w:lvlJc w:val="right"/>
+      <w:pPr>
+        <w:ind w:left="6480" w:hanging="180"/>
+      </w:pPr>
+    </w:lvl>
+  </w:abstractNum>
+  <w:abstractNum w:abstractNumId="10" w15:restartNumberingAfterBreak="0">
     <w:nsid w:val="6A55009F"/>
     <w:multiLevelType w:val="hybridMultilevel"/>
     <w:tmpl w:val="609248AE"/>
@@ -4260,20 +7167,106 @@
       </w:pPr>
     </w:lvl>
   </w:abstractNum>
+  <w:abstractNum w:abstractNumId="11" w15:restartNumberingAfterBreak="0">
+    <w:nsid w:val="7E753072"/>
+    <w:multiLevelType w:val="hybridMultilevel"/>
+    <w:tmpl w:val="297E515A"/>
+    <w:lvl w:ilvl="0" w:tplc="0C09000F">
+      <w:start w:val="1"/>
+      <w:numFmt w:val="decimal"/>
+      <w:lvlText w:val="%1."/>
+      <w:lvlJc w:val="left"/>
+      <w:pPr>
+        <w:ind w:left="720" w:hanging="360"/>
+      </w:pPr>
+    </w:lvl>
+    <w:lvl w:ilvl="1" w:tplc="0C090019">
+      <w:start w:val="1"/>
+      <w:numFmt w:val="lowerLetter"/>
+      <w:lvlText w:val="%2."/>
+      <w:lvlJc w:val="left"/>
+      <w:pPr>
+        <w:ind w:left="1440" w:hanging="360"/>
+      </w:pPr>
+    </w:lvl>
+    <w:lvl w:ilvl="2" w:tplc="0C09001B">
+      <w:start w:val="1"/>
+      <w:numFmt w:val="lowerRoman"/>
+      <w:lvlText w:val="%3."/>
+      <w:lvlJc w:val="right"/>
+      <w:pPr>
+        <w:ind w:left="2160" w:hanging="180"/>
+      </w:pPr>
+    </w:lvl>
+    <w:lvl w:ilvl="3" w:tplc="0C09000F">
+      <w:start w:val="1"/>
+      <w:numFmt w:val="decimal"/>
+      <w:lvlText w:val="%4."/>
+      <w:lvlJc w:val="left"/>
+      <w:pPr>
+        <w:ind w:left="2880" w:hanging="360"/>
+      </w:pPr>
+    </w:lvl>
+    <w:lvl w:ilvl="4" w:tplc="0C090019">
+      <w:start w:val="1"/>
+      <w:numFmt w:val="lowerLetter"/>
+      <w:lvlText w:val="%5."/>
+      <w:lvlJc w:val="left"/>
+      <w:pPr>
+        <w:ind w:left="3600" w:hanging="360"/>
+      </w:pPr>
+    </w:lvl>
+    <w:lvl w:ilvl="5" w:tplc="0C09001B">
+      <w:start w:val="1"/>
+      <w:numFmt w:val="lowerRoman"/>
+      <w:lvlText w:val="%6."/>
+      <w:lvlJc w:val="right"/>
+      <w:pPr>
+        <w:ind w:left="4320" w:hanging="180"/>
+      </w:pPr>
+    </w:lvl>
+    <w:lvl w:ilvl="6" w:tplc="0C09000F">
+      <w:start w:val="1"/>
+      <w:numFmt w:val="decimal"/>
+      <w:lvlText w:val="%7."/>
+      <w:lvlJc w:val="left"/>
+      <w:pPr>
+        <w:ind w:left="5040" w:hanging="360"/>
+      </w:pPr>
+    </w:lvl>
+    <w:lvl w:ilvl="7" w:tplc="0C090019">
+      <w:start w:val="1"/>
+      <w:numFmt w:val="lowerLetter"/>
+      <w:lvlText w:val="%8."/>
+      <w:lvlJc w:val="left"/>
+      <w:pPr>
+        <w:ind w:left="5760" w:hanging="360"/>
+      </w:pPr>
+    </w:lvl>
+    <w:lvl w:ilvl="8" w:tplc="0C09001B">
+      <w:start w:val="1"/>
+      <w:numFmt w:val="lowerRoman"/>
+      <w:lvlText w:val="%9."/>
+      <w:lvlJc w:val="right"/>
+      <w:pPr>
+        <w:ind w:left="6480" w:hanging="180"/>
+      </w:pPr>
+    </w:lvl>
+  </w:abstractNum>
   <w:num w:numId="1" w16cid:durableId="724984460">
-    <w:abstractNumId w:val="5"/>
+    <w:abstractNumId w:val="6"/>
   </w:num>
   <w:num w:numId="2" w16cid:durableId="1047608389">
-    <w:abstractNumId w:val="2"/>
+    <w:abstractNumId w:val="3"/>
   </w:num>
   <w:num w:numId="3" w16cid:durableId="1608732558">
-    <w:abstractNumId w:val="8"/>
+    <w:abstractNumId w:val="10"/>
   </w:num>
   <w:num w:numId="4" w16cid:durableId="36512982">
-    <w:abstractNumId w:val="3"/>
+    <w:abstractNumId w:val="4"/>
   </w:num>
   <w:num w:numId="5" w16cid:durableId="1810319570">
-    <w:abstractNumId w:val="6"/>
+    <w:abstractNumId w:val="7"/>
     <w:lvlOverride w:ilvl="0">
       <w:startOverride w:val="1"/>
     </w:lvlOverride>
@@ -4303,16 +7296,82 @@
     </w:lvlOverride>
   </w:num>
   <w:num w:numId="6" w16cid:durableId="1248730188">
-    <w:abstractNumId w:val="4"/>
+    <w:abstractNumId w:val="5"/>
   </w:num>
   <w:num w:numId="7" w16cid:durableId="566305164">
+    <w:abstractNumId w:val="2"/>
+  </w:num>
+  <w:num w:numId="8" w16cid:durableId="783693911">
+    <w:abstractNumId w:val="8"/>
+  </w:num>
+  <w:num w:numId="9" w16cid:durableId="433012893">
     <w:abstractNumId w:val="1"/>
   </w:num>
-  <w:num w:numId="8" w16cid:durableId="783693911">
-    <w:abstractNumId w:val="7"/>
+  <w:num w:numId="10" w16cid:durableId="1855999723">
+    <w:abstractNumId w:val="0"/>
+    <w:lvlOverride w:ilvl="0">
+      <w:startOverride w:val="1"/>
+    </w:lvlOverride>
+    <w:lvlOverride w:ilvl="1">
+      <w:startOverride w:val="1"/>
+    </w:lvlOverride>
+    <w:lvlOverride w:ilvl="2">
+      <w:startOverride w:val="1"/>
+    </w:lvlOverride>
+    <w:lvlOverride w:ilvl="3">
+      <w:startOverride w:val="1"/>
+    </w:lvlOverride>
+    <w:lvlOverride w:ilvl="4">
+      <w:startOverride w:val="1"/>
+    </w:lvlOverride>
+    <w:lvlOverride w:ilvl="5">
+      <w:startOverride w:val="1"/>
+    </w:lvlOverride>
+    <w:lvlOverride w:ilvl="6">
+      <w:startOverride w:val="1"/>
+    </w:lvlOverride>
+    <w:lvlOverride w:ilvl="7">
+      <w:startOverride w:val="1"/>
+    </w:lvlOverride>
+    <w:lvlOverride w:ilvl="8">
+      <w:startOverride w:val="1"/>
+    </w:lvlOverride>
   </w:num>
-  <w:num w:numId="9" w16cid:durableId="433012893">
+  <w:num w:numId="11" w16cid:durableId="1851523226">
+    <w:abstractNumId w:val="11"/>
+    <w:lvlOverride w:ilvl="0">
+      <w:startOverride w:val="1"/>
+    </w:lvlOverride>
+    <w:lvlOverride w:ilvl="1">
+      <w:startOverride w:val="1"/>
+    </w:lvlOverride>
+    <w:lvlOverride w:ilvl="2">
+      <w:startOverride w:val="1"/>
+    </w:lvlOverride>
+    <w:lvlOverride w:ilvl="3">
+      <w:startOverride w:val="1"/>
+    </w:lvlOverride>
+    <w:lvlOverride w:ilvl="4">
+      <w:startOverride w:val="1"/>
+    </w:lvlOverride>
+    <w:lvlOverride w:ilvl="5">
+      <w:startOverride w:val="1"/>
+    </w:lvlOverride>
+    <w:lvlOverride w:ilvl="6">
+      <w:startOverride w:val="1"/>
+    </w:lvlOverride>
+    <w:lvlOverride w:ilvl="7">
+      <w:startOverride w:val="1"/>
+    </w:lvlOverride>
+    <w:lvlOverride w:ilvl="8">
+      <w:startOverride w:val="1"/>
+    </w:lvlOverride>
+  </w:num>
+  <w:num w:numId="12" w16cid:durableId="798114028">
     <w:abstractNumId w:val="0"/>
+  </w:num>
+  <w:num w:numId="13" w16cid:durableId="349375524">
+    <w:abstractNumId w:val="9"/>
   </w:num>
 </w:numbering>
 </file>

</xml_diff>

<commit_message>
Update ML Specialisation: Clustering course material
</commit_message>
<xml_diff>
--- a/Machine Learning Specialisation (University of Washington)/3. Classification/Quizzes.docx
+++ b/Machine Learning Specialisation (University of Washington)/3. Classification/Quizzes.docx
@@ -673,6 +673,12 @@
           <w:lang w:eastAsia="en-AU"/>
         </w:rPr>
       </w:pPr>
+      <w:r>
+        <w:rPr>
+          <w:lang w:eastAsia="en-AU"/>
+        </w:rPr>
+        <w:br w:type="page"/>
+      </w:r>
     </w:p>
     <w:p>
       <w:pPr>
@@ -685,6 +691,7 @@
         <w:rPr>
           <w:lang w:eastAsia="en-AU"/>
         </w:rPr>
+        <w:lastRenderedPageBreak/>
         <w:t>Week 2 – Training Linear Classifiers</w:t>
       </w:r>
     </w:p>
@@ -879,21 +886,6 @@
     </w:p>
     <w:p>
       <w:pPr>
-        <w:rPr>
-          <w:rFonts w:eastAsiaTheme="minorEastAsia"/>
-          <w:lang w:eastAsia="en-AU"/>
-        </w:rPr>
-      </w:pPr>
-      <w:r>
-        <w:rPr>
-          <w:rFonts w:eastAsiaTheme="minorEastAsia"/>
-          <w:lang w:eastAsia="en-AU"/>
-        </w:rPr>
-        <w:br w:type="page"/>
-      </w:r>
-    </w:p>
-    <w:p>
-      <w:pPr>
         <w:pStyle w:val="ListParagraph"/>
         <w:numPr>
           <w:ilvl w:val="0"/>
@@ -908,7 +900,6 @@
           <w:rFonts w:eastAsiaTheme="minorEastAsia"/>
           <w:lang w:eastAsia="en-AU"/>
         </w:rPr>
-        <w:lastRenderedPageBreak/>
         <w:t xml:space="preserve">Consider the situation where the inputs are 1-dimensional, the current estimates of the weights are </w:t>
       </w:r>
       <m:oMath>
@@ -2373,6 +2364,21 @@
     </w:p>
     <w:p>
       <w:pPr>
+        <w:rPr>
+          <w:rFonts w:eastAsiaTheme="minorEastAsia"/>
+          <w:lang w:eastAsia="en-AU"/>
+        </w:rPr>
+      </w:pPr>
+      <w:r>
+        <w:rPr>
+          <w:rFonts w:eastAsiaTheme="minorEastAsia"/>
+          <w:lang w:eastAsia="en-AU"/>
+        </w:rPr>
+        <w:br w:type="page"/>
+      </w:r>
+    </w:p>
+    <w:p>
+      <w:pPr>
         <w:pStyle w:val="ListParagraph"/>
         <w:numPr>
           <w:ilvl w:val="0"/>
@@ -2387,6 +2393,7 @@
           <w:rFonts w:eastAsiaTheme="minorEastAsia"/>
           <w:lang w:eastAsia="en-AU"/>
         </w:rPr>
+        <w:lastRenderedPageBreak/>
         <w:t xml:space="preserve">Calculate the derivate of the log-likelihood with respect to </w:t>
       </w:r>
       <m:oMath>
@@ -5351,7 +5358,21 @@
           <w:lang w:eastAsia="en-AU"/>
         </w:rPr>
         <w:lastRenderedPageBreak/>
-        <w:t>Week 4- Preventing Overfitting in Decision Trees</w:t>
+        <w:t>Week 4</w:t>
+      </w:r>
+      <w:r>
+        <w:rPr>
+          <w:rFonts w:eastAsiaTheme="minorEastAsia"/>
+          <w:lang w:eastAsia="en-AU"/>
+        </w:rPr>
+        <w:t xml:space="preserve"> </w:t>
+      </w:r>
+      <w:r>
+        <w:rPr>
+          <w:rFonts w:eastAsiaTheme="minorEastAsia"/>
+          <w:lang w:eastAsia="en-AU"/>
+        </w:rPr>
+        <w:t>- Preventing Overfitting in Decision Trees</w:t>
       </w:r>
     </w:p>
     <w:p>
@@ -6188,11 +6209,3909 @@
     </w:p>
     <w:p>
       <w:pPr>
-        <w:pStyle w:val="ListParagraph"/>
-        <w:rPr>
-          <w:lang w:eastAsia="en-AU"/>
-        </w:rPr>
-      </w:pPr>
+        <w:rPr>
+          <w:lang w:eastAsia="en-AU"/>
+        </w:rPr>
+      </w:pPr>
+      <w:r>
+        <w:rPr>
+          <w:lang w:eastAsia="en-AU"/>
+        </w:rPr>
+        <w:br w:type="page"/>
+      </w:r>
+    </w:p>
+    <w:p>
+      <w:pPr>
+        <w:pStyle w:val="Heading2"/>
+        <w:rPr>
+          <w:lang w:eastAsia="en-AU"/>
+        </w:rPr>
+      </w:pPr>
+      <w:r>
+        <w:rPr>
+          <w:lang w:eastAsia="en-AU"/>
+        </w:rPr>
+        <w:lastRenderedPageBreak/>
+        <w:t>Week 4 – Handling Missing Data</w:t>
+      </w:r>
+    </w:p>
+    <w:p>
+      <w:pPr>
+        <w:pStyle w:val="ListParagraph"/>
+        <w:numPr>
+          <w:ilvl w:val="0"/>
+          <w:numId w:val="14"/>
+        </w:numPr>
+        <w:rPr>
+          <w:lang w:eastAsia="en-AU"/>
+        </w:rPr>
+      </w:pPr>
+      <w:r>
+        <w:t>Skipping data points (i.e., skipping rows of the data) that have missing features only works when the learning algorithm we are using is decision tree learning.</w:t>
+      </w:r>
+    </w:p>
+    <w:p>
+      <w:pPr>
+        <w:pStyle w:val="ListParagraph"/>
+        <w:numPr>
+          <w:ilvl w:val="1"/>
+          <w:numId w:val="14"/>
+        </w:numPr>
+        <w:rPr>
+          <w:lang w:eastAsia="en-AU"/>
+        </w:rPr>
+      </w:pPr>
+      <w:r>
+        <w:t>False.</w:t>
+      </w:r>
+    </w:p>
+    <w:p>
+      <w:pPr>
+        <w:pStyle w:val="ListParagraph"/>
+        <w:numPr>
+          <w:ilvl w:val="0"/>
+          <w:numId w:val="14"/>
+        </w:numPr>
+        <w:rPr>
+          <w:lang w:eastAsia="en-AU"/>
+        </w:rPr>
+      </w:pPr>
+      <w:r>
+        <w:t>What are potential downsides of skipping features with missing values (i.e., skipping columns of the data) to handle missing data?</w:t>
+      </w:r>
+    </w:p>
+    <w:p>
+      <w:pPr>
+        <w:pStyle w:val="ListParagraph"/>
+        <w:numPr>
+          <w:ilvl w:val="1"/>
+          <w:numId w:val="14"/>
+        </w:numPr>
+        <w:rPr>
+          <w:lang w:eastAsia="en-AU"/>
+        </w:rPr>
+      </w:pPr>
+      <w:r>
+        <w:t>So many features are skipped that accuracy can degrade.</w:t>
+      </w:r>
+    </w:p>
+    <w:p>
+      <w:pPr>
+        <w:pStyle w:val="ListParagraph"/>
+        <w:numPr>
+          <w:ilvl w:val="1"/>
+          <w:numId w:val="14"/>
+        </w:numPr>
+        <w:rPr>
+          <w:lang w:eastAsia="en-AU"/>
+        </w:rPr>
+      </w:pPr>
+      <w:r>
+        <w:t>If an input at prediction time has a feature missing that was always present during training, this approach is not applicable.</w:t>
+      </w:r>
+    </w:p>
+    <w:p>
+      <w:pPr>
+        <w:pStyle w:val="ListParagraph"/>
+        <w:numPr>
+          <w:ilvl w:val="0"/>
+          <w:numId w:val="14"/>
+        </w:numPr>
+        <w:rPr>
+          <w:lang w:eastAsia="en-AU"/>
+        </w:rPr>
+      </w:pPr>
+      <w:r>
+        <w:t>It’s always better to remove missing data points (i.e., rows) as opposed to removing missing features (i.e., columns).</w:t>
+      </w:r>
+    </w:p>
+    <w:p>
+      <w:pPr>
+        <w:pStyle w:val="ListParagraph"/>
+        <w:numPr>
+          <w:ilvl w:val="1"/>
+          <w:numId w:val="14"/>
+        </w:numPr>
+        <w:rPr>
+          <w:lang w:eastAsia="en-AU"/>
+        </w:rPr>
+      </w:pPr>
+      <w:r>
+        <w:t>False.</w:t>
+      </w:r>
+    </w:p>
+    <w:p>
+      <w:pPr>
+        <w:pStyle w:val="ListParagraph"/>
+        <w:numPr>
+          <w:ilvl w:val="0"/>
+          <w:numId w:val="14"/>
+        </w:numPr>
+        <w:rPr>
+          <w:lang w:eastAsia="en-AU"/>
+        </w:rPr>
+      </w:pPr>
+      <w:r>
+        <w:t>Consider a dataset with N training points. After imputing missing values, the number of data points in the data set is:</w:t>
+      </w:r>
+    </w:p>
+    <w:p>
+      <w:pPr>
+        <w:pStyle w:val="ListParagraph"/>
+        <w:numPr>
+          <w:ilvl w:val="1"/>
+          <w:numId w:val="14"/>
+        </w:numPr>
+        <w:rPr>
+          <w:lang w:eastAsia="en-AU"/>
+        </w:rPr>
+      </w:pPr>
+      <w:r>
+        <w:t>N.</w:t>
+      </w:r>
+    </w:p>
+    <w:p>
+      <w:pPr>
+        <w:pStyle w:val="ListParagraph"/>
+        <w:numPr>
+          <w:ilvl w:val="0"/>
+          <w:numId w:val="14"/>
+        </w:numPr>
+        <w:rPr>
+          <w:lang w:eastAsia="en-AU"/>
+        </w:rPr>
+      </w:pPr>
+      <w:r>
+        <w:t>Consider a dataset with D features. After imputing missing values, the number of features in the data set is:</w:t>
+      </w:r>
+    </w:p>
+    <w:p>
+      <w:pPr>
+        <w:pStyle w:val="ListParagraph"/>
+        <w:numPr>
+          <w:ilvl w:val="1"/>
+          <w:numId w:val="14"/>
+        </w:numPr>
+        <w:rPr>
+          <w:lang w:eastAsia="en-AU"/>
+        </w:rPr>
+      </w:pPr>
+      <w:r>
+        <w:t>D.</w:t>
+      </w:r>
+    </w:p>
+    <w:p>
+      <w:pPr>
+        <w:pStyle w:val="ListParagraph"/>
+        <w:numPr>
+          <w:ilvl w:val="0"/>
+          <w:numId w:val="14"/>
+        </w:numPr>
+        <w:rPr>
+          <w:lang w:eastAsia="en-AU"/>
+        </w:rPr>
+      </w:pPr>
+      <w:r>
+        <w:rPr>
+          <w:lang w:eastAsia="en-AU"/>
+        </w:rPr>
+        <w:t>Which of the following are always true when imputing missing data?</w:t>
+      </w:r>
+    </w:p>
+    <w:p>
+      <w:pPr>
+        <w:pStyle w:val="ListParagraph"/>
+        <w:numPr>
+          <w:ilvl w:val="1"/>
+          <w:numId w:val="14"/>
+        </w:numPr>
+        <w:rPr>
+          <w:lang w:eastAsia="en-AU"/>
+        </w:rPr>
+      </w:pPr>
+      <w:r>
+        <w:rPr>
+          <w:lang w:eastAsia="en-AU"/>
+        </w:rPr>
+        <w:t>Imputed values can be used in any classification algorithm.</w:t>
+      </w:r>
+    </w:p>
+    <w:p>
+      <w:pPr>
+        <w:pStyle w:val="ListParagraph"/>
+        <w:numPr>
+          <w:ilvl w:val="1"/>
+          <w:numId w:val="14"/>
+        </w:numPr>
+        <w:rPr>
+          <w:lang w:eastAsia="en-AU"/>
+        </w:rPr>
+      </w:pPr>
+      <w:r>
+        <w:rPr>
+          <w:iCs/>
+          <w:lang w:eastAsia="en-AU"/>
+        </w:rPr>
+        <w:t>Imputed values can be used when there is missing data at prediction time.</w:t>
+      </w:r>
+    </w:p>
+    <w:p>
+      <w:pPr>
+        <w:pStyle w:val="ListParagraph"/>
+        <w:numPr>
+          <w:ilvl w:val="0"/>
+          <w:numId w:val="14"/>
+        </w:numPr>
+        <w:rPr>
+          <w:lang w:eastAsia="en-AU"/>
+        </w:rPr>
+      </w:pPr>
+      <w:r>
+        <w:t>Consider data that has binary features (i.e. the feature values are 0 or 1) with some feature values of some data points missing. When learning the best feature split at a node, how would we best modify the decision tree learning algorithm to handle data points with missing values for a feature?</w:t>
+      </w:r>
+    </w:p>
+    <w:p>
+      <w:pPr>
+        <w:pStyle w:val="ListParagraph"/>
+        <w:numPr>
+          <w:ilvl w:val="1"/>
+          <w:numId w:val="14"/>
+        </w:numPr>
+        <w:rPr>
+          <w:lang w:eastAsia="en-AU"/>
+        </w:rPr>
+      </w:pPr>
+      <w:r>
+        <w:t>We choose to assign missing values to the branch of the tree (either the one with feature value equal to 0 or with feature value equal to 1) that minimises classification error.</w:t>
+      </w:r>
+    </w:p>
+    <w:p>
+      <w:pPr>
+        <w:rPr>
+          <w:lang w:eastAsia="en-AU"/>
+        </w:rPr>
+      </w:pPr>
+      <w:r>
+        <w:rPr>
+          <w:lang w:eastAsia="en-AU"/>
+        </w:rPr>
+        <w:br w:type="page"/>
+      </w:r>
+    </w:p>
+    <w:p>
+      <w:pPr>
+        <w:pStyle w:val="Heading2"/>
+        <w:rPr>
+          <w:lang w:eastAsia="en-AU"/>
+        </w:rPr>
+      </w:pPr>
+      <w:r>
+        <w:rPr>
+          <w:lang w:eastAsia="en-AU"/>
+        </w:rPr>
+        <w:lastRenderedPageBreak/>
+        <w:t>Week 5 – Boosting</w:t>
+      </w:r>
+    </w:p>
+    <w:p>
+      <w:pPr>
+        <w:pStyle w:val="ListParagraph"/>
+        <w:numPr>
+          <w:ilvl w:val="0"/>
+          <w:numId w:val="15"/>
+        </w:numPr>
+        <w:rPr>
+          <w:lang w:eastAsia="en-AU"/>
+        </w:rPr>
+      </w:pPr>
+      <w:r>
+        <w:rPr>
+          <w:lang w:eastAsia="en-AU"/>
+        </w:rPr>
+        <w:t>What is NOT an ensemble method?</w:t>
+      </w:r>
+    </w:p>
+    <w:p>
+      <w:pPr>
+        <w:pStyle w:val="ListParagraph"/>
+        <w:numPr>
+          <w:ilvl w:val="1"/>
+          <w:numId w:val="15"/>
+        </w:numPr>
+        <w:rPr>
+          <w:lang w:eastAsia="en-AU"/>
+        </w:rPr>
+      </w:pPr>
+      <w:r>
+        <w:rPr>
+          <w:lang w:eastAsia="en-AU"/>
+        </w:rPr>
+        <w:t>Single decision trees.</w:t>
+      </w:r>
+    </w:p>
+    <w:p>
+      <w:pPr>
+        <w:pStyle w:val="ListParagraph"/>
+        <w:numPr>
+          <w:ilvl w:val="0"/>
+          <w:numId w:val="15"/>
+        </w:numPr>
+        <w:rPr>
+          <w:lang w:eastAsia="en-AU"/>
+        </w:rPr>
+      </w:pPr>
+      <w:r>
+        <w:rPr>
+          <w:lang w:eastAsia="en-AU"/>
+        </w:rPr>
+        <w:t xml:space="preserve">Each binary classifier in an ensemble makes predictions on an input </w:t>
+      </w:r>
+      <m:oMath>
+        <m:r>
+          <w:rPr>
+            <w:rFonts w:ascii="Cambria Math" w:hAnsi="Cambria Math"/>
+            <w:lang w:eastAsia="en-AU"/>
+          </w:rPr>
+          <m:t>x</m:t>
+        </m:r>
+      </m:oMath>
+      <w:r>
+        <w:rPr>
+          <w:rFonts w:eastAsiaTheme="minorEastAsia"/>
+          <w:lang w:eastAsia="en-AU"/>
+        </w:rPr>
+        <w:t xml:space="preserve"> as listed in the table below. Based on the ensemble coefficients also in the table, what is the final ensemble model’s prediction for </w:t>
+      </w:r>
+      <m:oMath>
+        <m:r>
+          <w:rPr>
+            <w:rFonts w:ascii="Cambria Math" w:eastAsiaTheme="minorEastAsia" w:hAnsi="Cambria Math"/>
+            <w:lang w:eastAsia="en-AU"/>
+          </w:rPr>
+          <m:t>x</m:t>
+        </m:r>
+      </m:oMath>
+      <w:r>
+        <w:rPr>
+          <w:rFonts w:eastAsiaTheme="minorEastAsia"/>
+          <w:lang w:eastAsia="en-AU"/>
+        </w:rPr>
+        <w:t>?</w:t>
+      </w:r>
+    </w:p>
+    <w:tbl>
+      <w:tblPr>
+        <w:tblStyle w:val="TableGrid"/>
+        <w:tblW w:w="0" w:type="auto"/>
+        <w:tblInd w:w="720" w:type="dxa"/>
+        <w:tblLook w:val="04A0" w:firstRow="1" w:lastRow="0" w:firstColumn="1" w:lastColumn="0" w:noHBand="0" w:noVBand="1"/>
+      </w:tblPr>
+      <w:tblGrid>
+        <w:gridCol w:w="2755"/>
+        <w:gridCol w:w="2772"/>
+        <w:gridCol w:w="2769"/>
+      </w:tblGrid>
+      <w:tr>
+        <w:tc>
+          <w:tcPr>
+            <w:tcW w:w="3005" w:type="dxa"/>
+          </w:tcPr>
+          <w:p>
+            <w:pPr>
+              <w:pStyle w:val="ListParagraph"/>
+              <w:ind w:left="0"/>
+              <w:rPr>
+                <w:lang w:eastAsia="en-AU"/>
+              </w:rPr>
+            </w:pPr>
+          </w:p>
+        </w:tc>
+        <w:tc>
+          <w:tcPr>
+            <w:tcW w:w="3005" w:type="dxa"/>
+          </w:tcPr>
+          <w:p>
+            <w:pPr>
+              <w:pStyle w:val="ListParagraph"/>
+              <w:ind w:left="0"/>
+              <w:rPr>
+                <w:lang w:eastAsia="en-AU"/>
+              </w:rPr>
+            </w:pPr>
+            <w:r>
+              <w:rPr>
+                <w:lang w:eastAsia="en-AU"/>
+              </w:rPr>
+              <w:t xml:space="preserve">Classifier coefficient </w:t>
+            </w:r>
+            <m:oMath>
+              <m:sSub>
+                <m:sSubPr>
+                  <m:ctrlPr>
+                    <w:rPr>
+                      <w:rFonts w:ascii="Cambria Math" w:hAnsi="Cambria Math"/>
+                      <w:i/>
+                      <w:lang w:eastAsia="en-AU"/>
+                    </w:rPr>
+                  </m:ctrlPr>
+                </m:sSubPr>
+                <m:e>
+                  <m:r>
+                    <w:rPr>
+                      <w:rFonts w:ascii="Cambria Math" w:hAnsi="Cambria Math"/>
+                      <w:lang w:eastAsia="en-AU"/>
+                    </w:rPr>
+                    <m:t>w</m:t>
+                  </m:r>
+                </m:e>
+                <m:sub>
+                  <m:r>
+                    <w:rPr>
+                      <w:rFonts w:ascii="Cambria Math" w:hAnsi="Cambria Math"/>
+                      <w:lang w:eastAsia="en-AU"/>
+                    </w:rPr>
+                    <m:t>t</m:t>
+                  </m:r>
+                </m:sub>
+              </m:sSub>
+            </m:oMath>
+          </w:p>
+        </w:tc>
+        <w:tc>
+          <w:tcPr>
+            <w:tcW w:w="3006" w:type="dxa"/>
+          </w:tcPr>
+          <w:p>
+            <w:pPr>
+              <w:pStyle w:val="ListParagraph"/>
+              <w:ind w:left="0"/>
+              <w:rPr>
+                <w:lang w:eastAsia="en-AU"/>
+              </w:rPr>
+            </w:pPr>
+            <w:r>
+              <w:rPr>
+                <w:lang w:eastAsia="en-AU"/>
+              </w:rPr>
+              <w:t xml:space="preserve">Prediction for </w:t>
+            </w:r>
+            <m:oMath>
+              <m:r>
+                <w:rPr>
+                  <w:rFonts w:ascii="Cambria Math" w:hAnsi="Cambria Math"/>
+                  <w:lang w:eastAsia="en-AU"/>
+                </w:rPr>
+                <m:t>x</m:t>
+              </m:r>
+            </m:oMath>
+          </w:p>
+        </w:tc>
+      </w:tr>
+      <w:tr>
+        <w:tc>
+          <w:tcPr>
+            <w:tcW w:w="3005" w:type="dxa"/>
+          </w:tcPr>
+          <w:p>
+            <w:pPr>
+              <w:pStyle w:val="ListParagraph"/>
+              <w:ind w:left="0"/>
+              <w:rPr>
+                <w:lang w:eastAsia="en-AU"/>
+              </w:rPr>
+            </w:pPr>
+            <w:r>
+              <w:rPr>
+                <w:lang w:eastAsia="en-AU"/>
+              </w:rPr>
+              <w:t xml:space="preserve">Classifier 1 </w:t>
+            </w:r>
+          </w:p>
+        </w:tc>
+        <w:tc>
+          <w:tcPr>
+            <w:tcW w:w="3005" w:type="dxa"/>
+          </w:tcPr>
+          <w:p>
+            <w:pPr>
+              <w:pStyle w:val="ListParagraph"/>
+              <w:ind w:left="0"/>
+              <w:rPr>
+                <w:lang w:eastAsia="en-AU"/>
+              </w:rPr>
+            </w:pPr>
+            <w:r>
+              <w:rPr>
+                <w:lang w:eastAsia="en-AU"/>
+              </w:rPr>
+              <w:t>0.61</w:t>
+            </w:r>
+          </w:p>
+        </w:tc>
+        <w:tc>
+          <w:tcPr>
+            <w:tcW w:w="3006" w:type="dxa"/>
+          </w:tcPr>
+          <w:p>
+            <w:pPr>
+              <w:pStyle w:val="ListParagraph"/>
+              <w:ind w:left="0"/>
+              <w:rPr>
+                <w:lang w:eastAsia="en-AU"/>
+              </w:rPr>
+            </w:pPr>
+            <w:r>
+              <w:rPr>
+                <w:lang w:eastAsia="en-AU"/>
+              </w:rPr>
+              <w:t>+1</w:t>
+            </w:r>
+          </w:p>
+        </w:tc>
+      </w:tr>
+      <w:tr>
+        <w:tc>
+          <w:tcPr>
+            <w:tcW w:w="3005" w:type="dxa"/>
+          </w:tcPr>
+          <w:p>
+            <w:pPr>
+              <w:pStyle w:val="ListParagraph"/>
+              <w:ind w:left="0"/>
+              <w:rPr>
+                <w:lang w:eastAsia="en-AU"/>
+              </w:rPr>
+            </w:pPr>
+            <w:r>
+              <w:rPr>
+                <w:lang w:eastAsia="en-AU"/>
+              </w:rPr>
+              <w:t>Classifier 2</w:t>
+            </w:r>
+          </w:p>
+        </w:tc>
+        <w:tc>
+          <w:tcPr>
+            <w:tcW w:w="3005" w:type="dxa"/>
+          </w:tcPr>
+          <w:p>
+            <w:pPr>
+              <w:pStyle w:val="ListParagraph"/>
+              <w:ind w:left="0"/>
+              <w:rPr>
+                <w:lang w:eastAsia="en-AU"/>
+              </w:rPr>
+            </w:pPr>
+            <w:r>
+              <w:rPr>
+                <w:lang w:eastAsia="en-AU"/>
+              </w:rPr>
+              <w:t>0.53</w:t>
+            </w:r>
+          </w:p>
+        </w:tc>
+        <w:tc>
+          <w:tcPr>
+            <w:tcW w:w="3006" w:type="dxa"/>
+          </w:tcPr>
+          <w:p>
+            <w:pPr>
+              <w:pStyle w:val="ListParagraph"/>
+              <w:ind w:left="0"/>
+              <w:rPr>
+                <w:lang w:eastAsia="en-AU"/>
+              </w:rPr>
+            </w:pPr>
+            <w:r>
+              <w:rPr>
+                <w:lang w:eastAsia="en-AU"/>
+              </w:rPr>
+              <w:t>-1</w:t>
+            </w:r>
+          </w:p>
+        </w:tc>
+      </w:tr>
+      <w:tr>
+        <w:tc>
+          <w:tcPr>
+            <w:tcW w:w="3005" w:type="dxa"/>
+          </w:tcPr>
+          <w:p>
+            <w:pPr>
+              <w:pStyle w:val="ListParagraph"/>
+              <w:ind w:left="0"/>
+              <w:rPr>
+                <w:lang w:eastAsia="en-AU"/>
+              </w:rPr>
+            </w:pPr>
+            <w:r>
+              <w:rPr>
+                <w:lang w:eastAsia="en-AU"/>
+              </w:rPr>
+              <w:t>Classifier 3</w:t>
+            </w:r>
+          </w:p>
+        </w:tc>
+        <w:tc>
+          <w:tcPr>
+            <w:tcW w:w="3005" w:type="dxa"/>
+          </w:tcPr>
+          <w:p>
+            <w:pPr>
+              <w:pStyle w:val="ListParagraph"/>
+              <w:ind w:left="0"/>
+              <w:rPr>
+                <w:lang w:eastAsia="en-AU"/>
+              </w:rPr>
+            </w:pPr>
+            <w:r>
+              <w:rPr>
+                <w:lang w:eastAsia="en-AU"/>
+              </w:rPr>
+              <w:t>0.88</w:t>
+            </w:r>
+          </w:p>
+        </w:tc>
+        <w:tc>
+          <w:tcPr>
+            <w:tcW w:w="3006" w:type="dxa"/>
+          </w:tcPr>
+          <w:p>
+            <w:pPr>
+              <w:pStyle w:val="ListParagraph"/>
+              <w:ind w:left="0"/>
+              <w:rPr>
+                <w:lang w:eastAsia="en-AU"/>
+              </w:rPr>
+            </w:pPr>
+            <w:r>
+              <w:rPr>
+                <w:lang w:eastAsia="en-AU"/>
+              </w:rPr>
+              <w:t>-1</w:t>
+            </w:r>
+          </w:p>
+        </w:tc>
+      </w:tr>
+      <w:tr>
+        <w:tc>
+          <w:tcPr>
+            <w:tcW w:w="3005" w:type="dxa"/>
+          </w:tcPr>
+          <w:p>
+            <w:pPr>
+              <w:pStyle w:val="ListParagraph"/>
+              <w:ind w:left="0"/>
+              <w:rPr>
+                <w:lang w:eastAsia="en-AU"/>
+              </w:rPr>
+            </w:pPr>
+            <w:r>
+              <w:rPr>
+                <w:lang w:eastAsia="en-AU"/>
+              </w:rPr>
+              <w:t>Classifier 4</w:t>
+            </w:r>
+          </w:p>
+        </w:tc>
+        <w:tc>
+          <w:tcPr>
+            <w:tcW w:w="3005" w:type="dxa"/>
+          </w:tcPr>
+          <w:p>
+            <w:pPr>
+              <w:pStyle w:val="ListParagraph"/>
+              <w:ind w:left="0"/>
+              <w:rPr>
+                <w:lang w:eastAsia="en-AU"/>
+              </w:rPr>
+            </w:pPr>
+            <w:r>
+              <w:rPr>
+                <w:lang w:eastAsia="en-AU"/>
+              </w:rPr>
+              <w:t>0.34</w:t>
+            </w:r>
+          </w:p>
+        </w:tc>
+        <w:tc>
+          <w:tcPr>
+            <w:tcW w:w="3006" w:type="dxa"/>
+          </w:tcPr>
+          <w:p>
+            <w:pPr>
+              <w:pStyle w:val="ListParagraph"/>
+              <w:ind w:left="0"/>
+              <w:rPr>
+                <w:lang w:eastAsia="en-AU"/>
+              </w:rPr>
+            </w:pPr>
+            <w:r>
+              <w:rPr>
+                <w:lang w:eastAsia="en-AU"/>
+              </w:rPr>
+              <w:t>+1</w:t>
+            </w:r>
+          </w:p>
+        </w:tc>
+      </w:tr>
+    </w:tbl>
+    <w:p>
+      <w:pPr>
+        <w:pStyle w:val="ListParagraph"/>
+        <w:rPr>
+          <w:lang w:eastAsia="en-AU"/>
+        </w:rPr>
+      </w:pPr>
+      <m:oMathPara>
+        <m:oMathParaPr>
+          <m:jc m:val="left"/>
+        </m:oMathParaPr>
+        <m:oMath>
+          <m:acc>
+            <m:accPr>
+              <m:ctrlPr>
+                <w:rPr>
+                  <w:rFonts w:ascii="Cambria Math" w:hAnsi="Cambria Math"/>
+                  <w:i/>
+                  <w:lang w:eastAsia="en-AU"/>
+                </w:rPr>
+              </m:ctrlPr>
+            </m:accPr>
+            <m:e>
+              <m:r>
+                <w:rPr>
+                  <w:rFonts w:ascii="Cambria Math" w:hAnsi="Cambria Math"/>
+                  <w:lang w:eastAsia="en-AU"/>
+                </w:rPr>
+                <m:t>y</m:t>
+              </m:r>
+            </m:e>
+          </m:acc>
+          <m:r>
+            <w:rPr>
+              <w:rFonts w:ascii="Cambria Math" w:hAnsi="Cambria Math"/>
+              <w:lang w:eastAsia="en-AU"/>
+            </w:rPr>
+            <m:t>=sign</m:t>
+          </m:r>
+          <m:d>
+            <m:dPr>
+              <m:ctrlPr>
+                <w:rPr>
+                  <w:rFonts w:ascii="Cambria Math" w:hAnsi="Cambria Math"/>
+                  <w:i/>
+                  <w:lang w:eastAsia="en-AU"/>
+                </w:rPr>
+              </m:ctrlPr>
+            </m:dPr>
+            <m:e>
+              <m:r>
+                <w:rPr>
+                  <w:rFonts w:ascii="Cambria Math" w:hAnsi="Cambria Math"/>
+                  <w:lang w:eastAsia="en-AU"/>
+                </w:rPr>
+                <m:t>0.61×+1+0.52×-1+0.88×-1+0.34×+1</m:t>
+              </m:r>
+            </m:e>
+          </m:d>
+          <m:r>
+            <w:rPr>
+              <w:rFonts w:ascii="Cambria Math" w:hAnsi="Cambria Math"/>
+              <w:lang w:eastAsia="en-AU"/>
+            </w:rPr>
+            <m:t>=sign</m:t>
+          </m:r>
+          <m:d>
+            <m:dPr>
+              <m:ctrlPr>
+                <w:rPr>
+                  <w:rFonts w:ascii="Cambria Math" w:hAnsi="Cambria Math"/>
+                  <w:i/>
+                  <w:lang w:eastAsia="en-AU"/>
+                </w:rPr>
+              </m:ctrlPr>
+            </m:dPr>
+            <m:e>
+              <m:r>
+                <w:rPr>
+                  <w:rFonts w:ascii="Cambria Math" w:hAnsi="Cambria Math"/>
+                  <w:lang w:eastAsia="en-AU"/>
+                </w:rPr>
+                <m:t>-0.46</m:t>
+              </m:r>
+            </m:e>
+          </m:d>
+          <m:r>
+            <w:rPr>
+              <w:rFonts w:ascii="Cambria Math" w:hAnsi="Cambria Math"/>
+              <w:lang w:eastAsia="en-AU"/>
+            </w:rPr>
+            <m:t>=-1</m:t>
+          </m:r>
+        </m:oMath>
+      </m:oMathPara>
+    </w:p>
+    <w:p>
+      <w:pPr>
+        <w:pStyle w:val="ListParagraph"/>
+        <w:numPr>
+          <w:ilvl w:val="0"/>
+          <w:numId w:val="15"/>
+        </w:numPr>
+        <w:rPr>
+          <w:lang w:eastAsia="en-AU"/>
+        </w:rPr>
+      </w:pPr>
+      <w:r>
+        <w:rPr>
+          <w:lang w:eastAsia="en-AU"/>
+        </w:rPr>
+        <w:t>Boosted trees tend to be more robust to overfitting than decision trees.</w:t>
+      </w:r>
+    </w:p>
+    <w:p>
+      <w:pPr>
+        <w:pStyle w:val="ListParagraph"/>
+        <w:numPr>
+          <w:ilvl w:val="1"/>
+          <w:numId w:val="15"/>
+        </w:numPr>
+        <w:rPr>
+          <w:lang w:eastAsia="en-AU"/>
+        </w:rPr>
+      </w:pPr>
+      <w:r>
+        <w:rPr>
+          <w:lang w:eastAsia="en-AU"/>
+        </w:rPr>
+        <w:t>True.</w:t>
+      </w:r>
+    </w:p>
+    <w:p>
+      <w:pPr>
+        <w:pStyle w:val="ListParagraph"/>
+        <w:numPr>
+          <w:ilvl w:val="0"/>
+          <w:numId w:val="15"/>
+        </w:numPr>
+        <w:rPr>
+          <w:lang w:eastAsia="en-AU"/>
+        </w:rPr>
+      </w:pPr>
+      <w:r>
+        <w:rPr>
+          <w:lang w:eastAsia="en-AU"/>
+        </w:rPr>
+        <w:t>AdaBoost focuses on data points it incorrectly predicted by increasing those weights in the dataset.</w:t>
+      </w:r>
+    </w:p>
+    <w:p>
+      <w:pPr>
+        <w:pStyle w:val="ListParagraph"/>
+        <w:numPr>
+          <w:ilvl w:val="1"/>
+          <w:numId w:val="15"/>
+        </w:numPr>
+        <w:rPr>
+          <w:lang w:eastAsia="en-AU"/>
+        </w:rPr>
+      </w:pPr>
+      <w:r>
+        <w:rPr>
+          <w:lang w:eastAsia="en-AU"/>
+        </w:rPr>
+        <w:t>True.</w:t>
+      </w:r>
+    </w:p>
+    <w:p>
+      <w:pPr>
+        <w:pStyle w:val="ListParagraph"/>
+        <w:numPr>
+          <w:ilvl w:val="0"/>
+          <w:numId w:val="15"/>
+        </w:numPr>
+        <w:rPr>
+          <w:lang w:eastAsia="en-AU"/>
+        </w:rPr>
+      </w:pPr>
+      <w:r>
+        <w:rPr>
+          <w:lang w:eastAsia="en-AU"/>
+        </w:rPr>
+        <w:t xml:space="preserve">Let </w:t>
+      </w:r>
+      <m:oMath>
+        <m:sSub>
+          <m:sSubPr>
+            <m:ctrlPr>
+              <w:rPr>
+                <w:rFonts w:ascii="Cambria Math" w:hAnsi="Cambria Math"/>
+                <w:i/>
+                <w:lang w:eastAsia="en-AU"/>
+              </w:rPr>
+            </m:ctrlPr>
+          </m:sSubPr>
+          <m:e>
+            <m:r>
+              <w:rPr>
+                <w:rFonts w:ascii="Cambria Math" w:hAnsi="Cambria Math"/>
+                <w:lang w:eastAsia="en-AU"/>
+              </w:rPr>
+              <m:t>w</m:t>
+            </m:r>
+          </m:e>
+          <m:sub>
+            <m:r>
+              <w:rPr>
+                <w:rFonts w:ascii="Cambria Math" w:hAnsi="Cambria Math"/>
+                <w:lang w:eastAsia="en-AU"/>
+              </w:rPr>
+              <m:t>t</m:t>
+            </m:r>
+          </m:sub>
+        </m:sSub>
+      </m:oMath>
+      <w:r>
+        <w:rPr>
+          <w:rFonts w:eastAsiaTheme="minorEastAsia"/>
+          <w:lang w:eastAsia="en-AU"/>
+        </w:rPr>
+        <w:t xml:space="preserve"> be the coefficient for a weak learner </w:t>
+      </w:r>
+      <m:oMath>
+        <m:sSub>
+          <m:sSubPr>
+            <m:ctrlPr>
+              <w:rPr>
+                <w:rFonts w:ascii="Cambria Math" w:eastAsiaTheme="minorEastAsia" w:hAnsi="Cambria Math"/>
+                <w:i/>
+                <w:lang w:eastAsia="en-AU"/>
+              </w:rPr>
+            </m:ctrlPr>
+          </m:sSubPr>
+          <m:e>
+            <m:r>
+              <w:rPr>
+                <w:rFonts w:ascii="Cambria Math" w:eastAsiaTheme="minorEastAsia" w:hAnsi="Cambria Math"/>
+                <w:lang w:eastAsia="en-AU"/>
+              </w:rPr>
+              <m:t>f</m:t>
+            </m:r>
+          </m:e>
+          <m:sub>
+            <m:r>
+              <w:rPr>
+                <w:rFonts w:ascii="Cambria Math" w:eastAsiaTheme="minorEastAsia" w:hAnsi="Cambria Math"/>
+                <w:lang w:eastAsia="en-AU"/>
+              </w:rPr>
+              <m:t>t</m:t>
+            </m:r>
+          </m:sub>
+        </m:sSub>
+      </m:oMath>
+      <w:r>
+        <w:rPr>
+          <w:rFonts w:eastAsiaTheme="minorEastAsia"/>
+          <w:lang w:eastAsia="en-AU"/>
+        </w:rPr>
+        <w:t xml:space="preserve">. Which of the following conditions must be true so that </w:t>
+      </w:r>
+      <m:oMath>
+        <m:sSub>
+          <m:sSubPr>
+            <m:ctrlPr>
+              <w:rPr>
+                <w:rFonts w:ascii="Cambria Math" w:eastAsiaTheme="minorEastAsia" w:hAnsi="Cambria Math"/>
+                <w:i/>
+                <w:lang w:eastAsia="en-AU"/>
+              </w:rPr>
+            </m:ctrlPr>
+          </m:sSubPr>
+          <m:e>
+            <m:r>
+              <w:rPr>
+                <w:rFonts w:ascii="Cambria Math" w:eastAsiaTheme="minorEastAsia" w:hAnsi="Cambria Math"/>
+                <w:lang w:eastAsia="en-AU"/>
+              </w:rPr>
+              <m:t>w</m:t>
+            </m:r>
+          </m:e>
+          <m:sub>
+            <m:r>
+              <w:rPr>
+                <w:rFonts w:ascii="Cambria Math" w:eastAsiaTheme="minorEastAsia" w:hAnsi="Cambria Math"/>
+                <w:lang w:eastAsia="en-AU"/>
+              </w:rPr>
+              <m:t>t</m:t>
+            </m:r>
+          </m:sub>
+        </m:sSub>
+        <m:r>
+          <w:rPr>
+            <w:rFonts w:ascii="Cambria Math" w:eastAsiaTheme="minorEastAsia" w:hAnsi="Cambria Math"/>
+            <w:lang w:eastAsia="en-AU"/>
+          </w:rPr>
+          <m:t>&gt;0</m:t>
+        </m:r>
+      </m:oMath>
+      <w:r>
+        <w:rPr>
+          <w:rFonts w:eastAsiaTheme="minorEastAsia"/>
+          <w:lang w:eastAsia="en-AU"/>
+        </w:rPr>
+        <w:t>?</w:t>
+      </w:r>
+    </w:p>
+    <w:p>
+      <w:pPr>
+        <w:pStyle w:val="ListParagraph"/>
+        <w:numPr>
+          <w:ilvl w:val="1"/>
+          <w:numId w:val="15"/>
+        </w:numPr>
+        <w:rPr>
+          <w:lang w:eastAsia="en-AU"/>
+        </w:rPr>
+      </w:pPr>
+      <m:oMath>
+        <m:r>
+          <w:rPr>
+            <w:rFonts w:ascii="Cambria Math" w:hAnsi="Cambria Math"/>
+            <w:lang w:eastAsia="en-AU"/>
+          </w:rPr>
+          <m:t>weighted error</m:t>
+        </m:r>
+        <m:d>
+          <m:dPr>
+            <m:ctrlPr>
+              <w:rPr>
+                <w:rFonts w:ascii="Cambria Math" w:hAnsi="Cambria Math"/>
+                <w:i/>
+                <w:lang w:eastAsia="en-AU"/>
+              </w:rPr>
+            </m:ctrlPr>
+          </m:dPr>
+          <m:e>
+            <m:sSub>
+              <m:sSubPr>
+                <m:ctrlPr>
+                  <w:rPr>
+                    <w:rFonts w:ascii="Cambria Math" w:hAnsi="Cambria Math"/>
+                    <w:i/>
+                    <w:lang w:eastAsia="en-AU"/>
+                  </w:rPr>
+                </m:ctrlPr>
+              </m:sSubPr>
+              <m:e>
+                <m:r>
+                  <w:rPr>
+                    <w:rFonts w:ascii="Cambria Math" w:hAnsi="Cambria Math"/>
+                    <w:lang w:eastAsia="en-AU"/>
+                  </w:rPr>
+                  <m:t>f</m:t>
+                </m:r>
+              </m:e>
+              <m:sub>
+                <m:r>
+                  <w:rPr>
+                    <w:rFonts w:ascii="Cambria Math" w:hAnsi="Cambria Math"/>
+                    <w:lang w:eastAsia="en-AU"/>
+                  </w:rPr>
+                  <m:t>t</m:t>
+                </m:r>
+              </m:sub>
+            </m:sSub>
+          </m:e>
+        </m:d>
+        <m:r>
+          <w:rPr>
+            <w:rFonts w:ascii="Cambria Math" w:hAnsi="Cambria Math"/>
+            <w:lang w:eastAsia="en-AU"/>
+          </w:rPr>
+          <m:t>&lt;0.5</m:t>
+        </m:r>
+      </m:oMath>
+    </w:p>
+    <w:p>
+      <w:pPr>
+        <w:pStyle w:val="ListParagraph"/>
+        <w:numPr>
+          <w:ilvl w:val="0"/>
+          <w:numId w:val="15"/>
+        </w:numPr>
+        <w:rPr>
+          <w:lang w:eastAsia="en-AU"/>
+        </w:rPr>
+      </w:pPr>
+      <w:r>
+        <w:rPr>
+          <w:lang w:eastAsia="en-AU"/>
+        </w:rPr>
+        <w:t>If you were using AdaBoost and in an iteration of the algorithm were faced with the following classifiers, which one would you be more inclined to use in the ensemble?</w:t>
+      </w:r>
+    </w:p>
+    <w:p>
+      <w:pPr>
+        <w:pStyle w:val="ListParagraph"/>
+        <w:numPr>
+          <w:ilvl w:val="1"/>
+          <w:numId w:val="15"/>
+        </w:numPr>
+        <w:rPr>
+          <w:lang w:eastAsia="en-AU"/>
+        </w:rPr>
+      </w:pPr>
+      <m:oMath>
+        <m:r>
+          <w:rPr>
+            <w:rFonts w:ascii="Cambria Math" w:hAnsi="Cambria Math"/>
+            <w:lang w:eastAsia="en-AU"/>
+          </w:rPr>
+          <m:t>weighted error=0.99</m:t>
+        </m:r>
+      </m:oMath>
+    </w:p>
+    <w:p>
+      <w:pPr>
+        <w:pStyle w:val="ListParagraph"/>
+        <w:numPr>
+          <w:ilvl w:val="0"/>
+          <w:numId w:val="15"/>
+        </w:numPr>
+        <w:rPr>
+          <w:lang w:eastAsia="en-AU"/>
+        </w:rPr>
+      </w:pPr>
+      <w:r>
+        <w:rPr>
+          <w:lang w:eastAsia="en-AU"/>
+        </w:rPr>
+        <w:t xml:space="preserve">Suppose you are training a decision stump in an iteration of AdaBoost and are at a node. Each data point is </w:t>
+      </w:r>
+      <m:oMath>
+        <m:r>
+          <w:rPr>
+            <w:rFonts w:ascii="Cambria Math" w:hAnsi="Cambria Math"/>
+            <w:lang w:eastAsia="en-AU"/>
+          </w:rPr>
+          <m:t>(</m:t>
+        </m:r>
+        <m:sSub>
+          <m:sSubPr>
+            <m:ctrlPr>
+              <w:rPr>
+                <w:rFonts w:ascii="Cambria Math" w:hAnsi="Cambria Math"/>
+                <w:i/>
+                <w:lang w:eastAsia="en-AU"/>
+              </w:rPr>
+            </m:ctrlPr>
+          </m:sSubPr>
+          <m:e>
+            <m:r>
+              <w:rPr>
+                <w:rFonts w:ascii="Cambria Math" w:hAnsi="Cambria Math"/>
+                <w:lang w:eastAsia="en-AU"/>
+              </w:rPr>
+              <m:t>x</m:t>
+            </m:r>
+          </m:e>
+          <m:sub>
+            <m:r>
+              <w:rPr>
+                <w:rFonts w:ascii="Cambria Math" w:hAnsi="Cambria Math"/>
+                <w:lang w:eastAsia="en-AU"/>
+              </w:rPr>
+              <m:t>1</m:t>
+            </m:r>
+          </m:sub>
+        </m:sSub>
+        <m:r>
+          <w:rPr>
+            <w:rFonts w:ascii="Cambria Math" w:hAnsi="Cambria Math"/>
+            <w:lang w:eastAsia="en-AU"/>
+          </w:rPr>
+          <m:t>,</m:t>
+        </m:r>
+        <m:sSub>
+          <m:sSubPr>
+            <m:ctrlPr>
+              <w:rPr>
+                <w:rFonts w:ascii="Cambria Math" w:hAnsi="Cambria Math"/>
+                <w:i/>
+                <w:lang w:eastAsia="en-AU"/>
+              </w:rPr>
+            </m:ctrlPr>
+          </m:sSubPr>
+          <m:e>
+            <m:r>
+              <w:rPr>
+                <w:rFonts w:ascii="Cambria Math" w:hAnsi="Cambria Math"/>
+                <w:lang w:eastAsia="en-AU"/>
+              </w:rPr>
+              <m:t>x</m:t>
+            </m:r>
+          </m:e>
+          <m:sub>
+            <m:r>
+              <w:rPr>
+                <w:rFonts w:ascii="Cambria Math" w:hAnsi="Cambria Math"/>
+                <w:lang w:eastAsia="en-AU"/>
+              </w:rPr>
+              <m:t>2</m:t>
+            </m:r>
+          </m:sub>
+        </m:sSub>
+        <m:r>
+          <w:rPr>
+            <w:rFonts w:ascii="Cambria Math" w:hAnsi="Cambria Math"/>
+            <w:lang w:eastAsia="en-AU"/>
+          </w:rPr>
+          <m:t>,y)</m:t>
+        </m:r>
+      </m:oMath>
+      <w:r>
+        <w:rPr>
+          <w:rFonts w:eastAsiaTheme="minorEastAsia"/>
+          <w:lang w:eastAsia="en-AU"/>
+        </w:rPr>
+        <w:t xml:space="preserve"> where </w:t>
+      </w:r>
+      <m:oMath>
+        <m:r>
+          <w:rPr>
+            <w:rFonts w:ascii="Cambria Math" w:eastAsiaTheme="minorEastAsia" w:hAnsi="Cambria Math"/>
+            <w:lang w:eastAsia="en-AU"/>
+          </w:rPr>
+          <m:t>X1,X2</m:t>
+        </m:r>
+      </m:oMath>
+      <w:r>
+        <w:rPr>
+          <w:rFonts w:eastAsiaTheme="minorEastAsia"/>
+          <w:lang w:eastAsia="en-AU"/>
+        </w:rPr>
+        <w:t xml:space="preserve"> are features and </w:t>
+      </w:r>
+      <m:oMath>
+        <m:r>
+          <w:rPr>
+            <w:rFonts w:ascii="Cambria Math" w:eastAsiaTheme="minorEastAsia" w:hAnsi="Cambria Math"/>
+            <w:lang w:eastAsia="en-AU"/>
+          </w:rPr>
+          <m:t>y</m:t>
+        </m:r>
+      </m:oMath>
+      <w:r>
+        <w:rPr>
+          <w:rFonts w:eastAsiaTheme="minorEastAsia"/>
+          <w:lang w:eastAsia="en-AU"/>
+        </w:rPr>
+        <w:t xml:space="preserve"> is the label. Also included are the weights of the data:</w:t>
+      </w:r>
+    </w:p>
+    <w:tbl>
+      <w:tblPr>
+        <w:tblStyle w:val="TableGrid"/>
+        <w:tblW w:w="0" w:type="auto"/>
+        <w:tblInd w:w="720" w:type="dxa"/>
+        <w:tblLook w:val="04A0" w:firstRow="1" w:lastRow="0" w:firstColumn="1" w:lastColumn="0" w:noHBand="0" w:noVBand="1"/>
+      </w:tblPr>
+      <w:tblGrid>
+        <w:gridCol w:w="2107"/>
+        <w:gridCol w:w="2063"/>
+        <w:gridCol w:w="2063"/>
+        <w:gridCol w:w="2063"/>
+      </w:tblGrid>
+      <w:tr>
+        <w:tc>
+          <w:tcPr>
+            <w:tcW w:w="2254" w:type="dxa"/>
+          </w:tcPr>
+          <w:p>
+            <w:pPr>
+              <w:pStyle w:val="ListParagraph"/>
+              <w:ind w:left="0"/>
+              <w:rPr>
+                <w:lang w:eastAsia="en-AU"/>
+              </w:rPr>
+            </w:pPr>
+            <w:r>
+              <w:rPr>
+                <w:lang w:eastAsia="en-AU"/>
+              </w:rPr>
+              <w:t>Weight</w:t>
+            </w:r>
+          </w:p>
+        </w:tc>
+        <w:tc>
+          <w:tcPr>
+            <w:tcW w:w="2254" w:type="dxa"/>
+          </w:tcPr>
+          <w:p>
+            <w:pPr>
+              <w:pStyle w:val="ListParagraph"/>
+              <w:ind w:left="0"/>
+              <w:rPr>
+                <w:lang w:eastAsia="en-AU"/>
+              </w:rPr>
+            </w:pPr>
+            <w:r>
+              <w:rPr>
+                <w:lang w:eastAsia="en-AU"/>
+              </w:rPr>
+              <w:t>X1</w:t>
+            </w:r>
+          </w:p>
+        </w:tc>
+        <w:tc>
+          <w:tcPr>
+            <w:tcW w:w="2254" w:type="dxa"/>
+          </w:tcPr>
+          <w:p>
+            <w:pPr>
+              <w:pStyle w:val="ListParagraph"/>
+              <w:ind w:left="0"/>
+              <w:rPr>
+                <w:lang w:eastAsia="en-AU"/>
+              </w:rPr>
+            </w:pPr>
+            <w:r>
+              <w:rPr>
+                <w:lang w:eastAsia="en-AU"/>
+              </w:rPr>
+              <w:t>X2</w:t>
+            </w:r>
+          </w:p>
+        </w:tc>
+        <w:tc>
+          <w:tcPr>
+            <w:tcW w:w="2254" w:type="dxa"/>
+          </w:tcPr>
+          <w:p>
+            <w:pPr>
+              <w:pStyle w:val="ListParagraph"/>
+              <w:ind w:left="0"/>
+              <w:rPr>
+                <w:lang w:eastAsia="en-AU"/>
+              </w:rPr>
+            </w:pPr>
+            <w:r>
+              <w:rPr>
+                <w:lang w:eastAsia="en-AU"/>
+              </w:rPr>
+              <w:t>Y</w:t>
+            </w:r>
+          </w:p>
+        </w:tc>
+      </w:tr>
+      <w:tr>
+        <w:tc>
+          <w:tcPr>
+            <w:tcW w:w="2254" w:type="dxa"/>
+          </w:tcPr>
+          <w:p>
+            <w:pPr>
+              <w:pStyle w:val="ListParagraph"/>
+              <w:ind w:left="0"/>
+              <w:rPr>
+                <w:lang w:eastAsia="en-AU"/>
+              </w:rPr>
+            </w:pPr>
+            <w:r>
+              <w:rPr>
+                <w:lang w:eastAsia="en-AU"/>
+              </w:rPr>
+              <w:t>0.3</w:t>
+            </w:r>
+          </w:p>
+        </w:tc>
+        <w:tc>
+          <w:tcPr>
+            <w:tcW w:w="2254" w:type="dxa"/>
+          </w:tcPr>
+          <w:p>
+            <w:pPr>
+              <w:pStyle w:val="ListParagraph"/>
+              <w:ind w:left="0"/>
+              <w:rPr>
+                <w:lang w:eastAsia="en-AU"/>
+              </w:rPr>
+            </w:pPr>
+            <w:r>
+              <w:rPr>
+                <w:lang w:eastAsia="en-AU"/>
+              </w:rPr>
+              <w:t>0</w:t>
+            </w:r>
+          </w:p>
+        </w:tc>
+        <w:tc>
+          <w:tcPr>
+            <w:tcW w:w="2254" w:type="dxa"/>
+          </w:tcPr>
+          <w:p>
+            <w:pPr>
+              <w:pStyle w:val="ListParagraph"/>
+              <w:ind w:left="0"/>
+              <w:rPr>
+                <w:lang w:eastAsia="en-AU"/>
+              </w:rPr>
+            </w:pPr>
+            <w:r>
+              <w:rPr>
+                <w:lang w:eastAsia="en-AU"/>
+              </w:rPr>
+              <w:t>1</w:t>
+            </w:r>
+          </w:p>
+        </w:tc>
+        <w:tc>
+          <w:tcPr>
+            <w:tcW w:w="2254" w:type="dxa"/>
+          </w:tcPr>
+          <w:p>
+            <w:pPr>
+              <w:pStyle w:val="ListParagraph"/>
+              <w:ind w:left="0"/>
+              <w:rPr>
+                <w:lang w:eastAsia="en-AU"/>
+              </w:rPr>
+            </w:pPr>
+            <w:r>
+              <w:rPr>
+                <w:lang w:eastAsia="en-AU"/>
+              </w:rPr>
+              <w:t>+1</w:t>
+            </w:r>
+          </w:p>
+        </w:tc>
+      </w:tr>
+      <w:tr>
+        <w:tc>
+          <w:tcPr>
+            <w:tcW w:w="2254" w:type="dxa"/>
+          </w:tcPr>
+          <w:p>
+            <w:pPr>
+              <w:pStyle w:val="ListParagraph"/>
+              <w:ind w:left="0"/>
+              <w:rPr>
+                <w:lang w:eastAsia="en-AU"/>
+              </w:rPr>
+            </w:pPr>
+            <w:r>
+              <w:rPr>
+                <w:lang w:eastAsia="en-AU"/>
+              </w:rPr>
+              <w:t>0.35</w:t>
+            </w:r>
+          </w:p>
+        </w:tc>
+        <w:tc>
+          <w:tcPr>
+            <w:tcW w:w="2254" w:type="dxa"/>
+          </w:tcPr>
+          <w:p>
+            <w:pPr>
+              <w:pStyle w:val="ListParagraph"/>
+              <w:ind w:left="0"/>
+              <w:rPr>
+                <w:lang w:eastAsia="en-AU"/>
+              </w:rPr>
+            </w:pPr>
+            <w:r>
+              <w:rPr>
+                <w:lang w:eastAsia="en-AU"/>
+              </w:rPr>
+              <w:t>1</w:t>
+            </w:r>
+          </w:p>
+        </w:tc>
+        <w:tc>
+          <w:tcPr>
+            <w:tcW w:w="2254" w:type="dxa"/>
+          </w:tcPr>
+          <w:p>
+            <w:pPr>
+              <w:pStyle w:val="ListParagraph"/>
+              <w:ind w:left="0"/>
+              <w:rPr>
+                <w:lang w:eastAsia="en-AU"/>
+              </w:rPr>
+            </w:pPr>
+            <w:r>
+              <w:rPr>
+                <w:lang w:eastAsia="en-AU"/>
+              </w:rPr>
+              <w:t>0</w:t>
+            </w:r>
+          </w:p>
+        </w:tc>
+        <w:tc>
+          <w:tcPr>
+            <w:tcW w:w="2254" w:type="dxa"/>
+          </w:tcPr>
+          <w:p>
+            <w:pPr>
+              <w:pStyle w:val="ListParagraph"/>
+              <w:ind w:left="0"/>
+              <w:rPr>
+                <w:lang w:eastAsia="en-AU"/>
+              </w:rPr>
+            </w:pPr>
+            <w:r>
+              <w:rPr>
+                <w:lang w:eastAsia="en-AU"/>
+              </w:rPr>
+              <w:t>-1</w:t>
+            </w:r>
+          </w:p>
+        </w:tc>
+      </w:tr>
+      <w:tr>
+        <w:tc>
+          <w:tcPr>
+            <w:tcW w:w="2254" w:type="dxa"/>
+          </w:tcPr>
+          <w:p>
+            <w:pPr>
+              <w:pStyle w:val="ListParagraph"/>
+              <w:ind w:left="0"/>
+              <w:rPr>
+                <w:lang w:eastAsia="en-AU"/>
+              </w:rPr>
+            </w:pPr>
+            <w:r>
+              <w:rPr>
+                <w:lang w:eastAsia="en-AU"/>
+              </w:rPr>
+              <w:t>0.1</w:t>
+            </w:r>
+          </w:p>
+        </w:tc>
+        <w:tc>
+          <w:tcPr>
+            <w:tcW w:w="2254" w:type="dxa"/>
+          </w:tcPr>
+          <w:p>
+            <w:pPr>
+              <w:pStyle w:val="ListParagraph"/>
+              <w:ind w:left="0"/>
+              <w:rPr>
+                <w:lang w:eastAsia="en-AU"/>
+              </w:rPr>
+            </w:pPr>
+            <w:r>
+              <w:rPr>
+                <w:lang w:eastAsia="en-AU"/>
+              </w:rPr>
+              <w:t>0</w:t>
+            </w:r>
+          </w:p>
+        </w:tc>
+        <w:tc>
+          <w:tcPr>
+            <w:tcW w:w="2254" w:type="dxa"/>
+          </w:tcPr>
+          <w:p>
+            <w:pPr>
+              <w:pStyle w:val="ListParagraph"/>
+              <w:ind w:left="0"/>
+              <w:rPr>
+                <w:lang w:eastAsia="en-AU"/>
+              </w:rPr>
+            </w:pPr>
+            <w:r>
+              <w:rPr>
+                <w:lang w:eastAsia="en-AU"/>
+              </w:rPr>
+              <w:t>1</w:t>
+            </w:r>
+          </w:p>
+        </w:tc>
+        <w:tc>
+          <w:tcPr>
+            <w:tcW w:w="2254" w:type="dxa"/>
+          </w:tcPr>
+          <w:p>
+            <w:pPr>
+              <w:pStyle w:val="ListParagraph"/>
+              <w:ind w:left="0"/>
+              <w:rPr>
+                <w:lang w:eastAsia="en-AU"/>
+              </w:rPr>
+            </w:pPr>
+            <w:r>
+              <w:rPr>
+                <w:lang w:eastAsia="en-AU"/>
+              </w:rPr>
+              <w:t>+1</w:t>
+            </w:r>
+          </w:p>
+        </w:tc>
+      </w:tr>
+      <w:tr>
+        <w:tc>
+          <w:tcPr>
+            <w:tcW w:w="2254" w:type="dxa"/>
+          </w:tcPr>
+          <w:p>
+            <w:pPr>
+              <w:pStyle w:val="ListParagraph"/>
+              <w:ind w:left="0"/>
+              <w:rPr>
+                <w:lang w:eastAsia="en-AU"/>
+              </w:rPr>
+            </w:pPr>
+            <w:r>
+              <w:rPr>
+                <w:lang w:eastAsia="en-AU"/>
+              </w:rPr>
+              <w:t>0.25</w:t>
+            </w:r>
+          </w:p>
+        </w:tc>
+        <w:tc>
+          <w:tcPr>
+            <w:tcW w:w="2254" w:type="dxa"/>
+          </w:tcPr>
+          <w:p>
+            <w:pPr>
+              <w:pStyle w:val="ListParagraph"/>
+              <w:ind w:left="0"/>
+              <w:rPr>
+                <w:lang w:eastAsia="en-AU"/>
+              </w:rPr>
+            </w:pPr>
+            <w:r>
+              <w:rPr>
+                <w:lang w:eastAsia="en-AU"/>
+              </w:rPr>
+              <w:t>1</w:t>
+            </w:r>
+          </w:p>
+        </w:tc>
+        <w:tc>
+          <w:tcPr>
+            <w:tcW w:w="2254" w:type="dxa"/>
+          </w:tcPr>
+          <w:p>
+            <w:pPr>
+              <w:pStyle w:val="ListParagraph"/>
+              <w:ind w:left="0"/>
+              <w:rPr>
+                <w:lang w:eastAsia="en-AU"/>
+              </w:rPr>
+            </w:pPr>
+            <w:r>
+              <w:rPr>
+                <w:lang w:eastAsia="en-AU"/>
+              </w:rPr>
+              <w:t>1</w:t>
+            </w:r>
+          </w:p>
+        </w:tc>
+        <w:tc>
+          <w:tcPr>
+            <w:tcW w:w="2254" w:type="dxa"/>
+          </w:tcPr>
+          <w:p>
+            <w:pPr>
+              <w:pStyle w:val="ListParagraph"/>
+              <w:ind w:left="0"/>
+              <w:rPr>
+                <w:lang w:eastAsia="en-AU"/>
+              </w:rPr>
+            </w:pPr>
+            <w:r>
+              <w:rPr>
+                <w:lang w:eastAsia="en-AU"/>
+              </w:rPr>
+              <w:t>+1</w:t>
+            </w:r>
+          </w:p>
+        </w:tc>
+      </w:tr>
+    </w:tbl>
+    <w:p>
+      <w:pPr>
+        <w:pStyle w:val="ListParagraph"/>
+        <w:rPr>
+          <w:lang w:eastAsia="en-AU"/>
+        </w:rPr>
+      </w:pPr>
+      <w:r>
+        <w:rPr>
+          <w:lang w:eastAsia="en-AU"/>
+        </w:rPr>
+        <w:t>Suppose we assign the same class label to all data in this node – the class label with the greater total weight. What is the weighted error at the node?</w:t>
+      </w:r>
+    </w:p>
+    <w:p>
+      <w:pPr>
+        <w:pStyle w:val="ListParagraph"/>
+        <w:rPr>
+          <w:rFonts w:eastAsiaTheme="minorEastAsia"/>
+          <w:lang w:eastAsia="en-AU"/>
+        </w:rPr>
+      </w:pPr>
+      <m:oMathPara>
+        <m:oMathParaPr>
+          <m:jc m:val="left"/>
+        </m:oMathParaPr>
+        <m:oMath>
+          <m:acc>
+            <m:accPr>
+              <m:ctrlPr>
+                <w:rPr>
+                  <w:rFonts w:ascii="Cambria Math" w:hAnsi="Cambria Math"/>
+                  <w:i/>
+                  <w:lang w:eastAsia="en-AU"/>
+                </w:rPr>
+              </m:ctrlPr>
+            </m:accPr>
+            <m:e>
+              <m:r>
+                <w:rPr>
+                  <w:rFonts w:ascii="Cambria Math" w:hAnsi="Cambria Math"/>
+                  <w:lang w:eastAsia="en-AU"/>
+                </w:rPr>
+                <m:t>y</m:t>
+              </m:r>
+            </m:e>
+          </m:acc>
+          <m:r>
+            <w:rPr>
+              <w:rFonts w:ascii="Cambria Math" w:hAnsi="Cambria Math"/>
+              <w:lang w:eastAsia="en-AU"/>
+            </w:rPr>
+            <m:t>=sign</m:t>
+          </m:r>
+          <m:d>
+            <m:dPr>
+              <m:ctrlPr>
+                <w:rPr>
+                  <w:rFonts w:ascii="Cambria Math" w:hAnsi="Cambria Math"/>
+                  <w:i/>
+                  <w:lang w:eastAsia="en-AU"/>
+                </w:rPr>
+              </m:ctrlPr>
+            </m:dPr>
+            <m:e>
+              <m:r>
+                <w:rPr>
+                  <w:rFonts w:ascii="Cambria Math" w:hAnsi="Cambria Math"/>
+                  <w:lang w:eastAsia="en-AU"/>
+                </w:rPr>
+                <m:t>0.3×+1+0.35×-1+0.1×+1+0.25×+1</m:t>
+              </m:r>
+            </m:e>
+          </m:d>
+          <m:r>
+            <w:rPr>
+              <w:rFonts w:ascii="Cambria Math" w:hAnsi="Cambria Math"/>
+              <w:lang w:eastAsia="en-AU"/>
+            </w:rPr>
+            <m:t>=sign</m:t>
+          </m:r>
+          <m:d>
+            <m:dPr>
+              <m:ctrlPr>
+                <w:rPr>
+                  <w:rFonts w:ascii="Cambria Math" w:hAnsi="Cambria Math"/>
+                  <w:i/>
+                  <w:lang w:eastAsia="en-AU"/>
+                </w:rPr>
+              </m:ctrlPr>
+            </m:dPr>
+            <m:e>
+              <m:r>
+                <w:rPr>
+                  <w:rFonts w:ascii="Cambria Math" w:hAnsi="Cambria Math"/>
+                  <w:lang w:eastAsia="en-AU"/>
+                </w:rPr>
+                <m:t>0.3</m:t>
+              </m:r>
+            </m:e>
+          </m:d>
+          <m:r>
+            <w:rPr>
+              <w:rFonts w:ascii="Cambria Math" w:hAnsi="Cambria Math"/>
+              <w:lang w:eastAsia="en-AU"/>
+            </w:rPr>
+            <m:t>=+1</m:t>
+          </m:r>
+        </m:oMath>
+      </m:oMathPara>
+    </w:p>
+    <w:p>
+      <w:pPr>
+        <w:pStyle w:val="ListParagraph"/>
+        <w:rPr>
+          <w:lang w:eastAsia="en-AU"/>
+        </w:rPr>
+      </w:pPr>
+      <m:oMathPara>
+        <m:oMath>
+          <m:r>
+            <w:rPr>
+              <w:rFonts w:ascii="Cambria Math" w:hAnsi="Cambria Math"/>
+              <w:lang w:eastAsia="en-AU"/>
+            </w:rPr>
+            <m:t>weighted error=</m:t>
+          </m:r>
+          <m:f>
+            <m:fPr>
+              <m:ctrlPr>
+                <w:rPr>
+                  <w:rFonts w:ascii="Cambria Math" w:hAnsi="Cambria Math"/>
+                  <w:i/>
+                  <w:lang w:eastAsia="en-AU"/>
+                </w:rPr>
+              </m:ctrlPr>
+            </m:fPr>
+            <m:num>
+              <m:r>
+                <w:rPr>
+                  <w:rFonts w:ascii="Cambria Math" w:hAnsi="Cambria Math"/>
+                  <w:lang w:eastAsia="en-AU"/>
+                </w:rPr>
+                <m:t>total weight of mistakes</m:t>
+              </m:r>
+            </m:num>
+            <m:den>
+              <m:r>
+                <w:rPr>
+                  <w:rFonts w:ascii="Cambria Math" w:hAnsi="Cambria Math"/>
+                  <w:lang w:eastAsia="en-AU"/>
+                </w:rPr>
+                <m:t>total weight of all data points</m:t>
+              </m:r>
+            </m:den>
+          </m:f>
+          <m:r>
+            <w:rPr>
+              <w:rFonts w:ascii="Cambria Math" w:hAnsi="Cambria Math"/>
+              <w:lang w:eastAsia="en-AU"/>
+            </w:rPr>
+            <m:t>=</m:t>
+          </m:r>
+          <m:f>
+            <m:fPr>
+              <m:ctrlPr>
+                <w:rPr>
+                  <w:rFonts w:ascii="Cambria Math" w:hAnsi="Cambria Math"/>
+                  <w:i/>
+                  <w:lang w:eastAsia="en-AU"/>
+                </w:rPr>
+              </m:ctrlPr>
+            </m:fPr>
+            <m:num>
+              <m:r>
+                <w:rPr>
+                  <w:rFonts w:ascii="Cambria Math" w:hAnsi="Cambria Math"/>
+                  <w:lang w:eastAsia="en-AU"/>
+                </w:rPr>
+                <m:t>0.35</m:t>
+              </m:r>
+            </m:num>
+            <m:den>
+              <m:r>
+                <w:rPr>
+                  <w:rFonts w:ascii="Cambria Math" w:hAnsi="Cambria Math"/>
+                  <w:lang w:eastAsia="en-AU"/>
+                </w:rPr>
+                <m:t>0.3+0.35+0.1+0.25</m:t>
+              </m:r>
+            </m:den>
+          </m:f>
+          <m:r>
+            <w:rPr>
+              <w:rFonts w:ascii="Cambria Math" w:hAnsi="Cambria Math"/>
+              <w:lang w:eastAsia="en-AU"/>
+            </w:rPr>
+            <m:t>≈0.35</m:t>
+          </m:r>
+        </m:oMath>
+      </m:oMathPara>
+    </w:p>
+    <w:p>
+      <w:pPr>
+        <w:pStyle w:val="ListParagraph"/>
+        <w:numPr>
+          <w:ilvl w:val="0"/>
+          <w:numId w:val="15"/>
+        </w:numPr>
+        <w:rPr>
+          <w:lang w:eastAsia="en-AU"/>
+        </w:rPr>
+      </w:pPr>
+      <w:r>
+        <w:rPr>
+          <w:lang w:eastAsia="en-AU"/>
+        </w:rPr>
+        <w:t>After each iteration of AdaBoost, the weights on the data points are typically normalised to sum to 1. This is done because:</w:t>
+      </w:r>
+    </w:p>
+    <w:p>
+      <w:pPr>
+        <w:pStyle w:val="ListParagraph"/>
+        <w:numPr>
+          <w:ilvl w:val="1"/>
+          <w:numId w:val="15"/>
+        </w:numPr>
+        <w:rPr>
+          <w:lang w:eastAsia="en-AU"/>
+        </w:rPr>
+      </w:pPr>
+      <w:r>
+        <w:rPr>
+          <w:lang w:eastAsia="en-AU"/>
+        </w:rPr>
+        <w:t>Of issues with numerical instability (underflow/overflow).</w:t>
+      </w:r>
+    </w:p>
+    <w:p>
+      <w:pPr>
+        <w:rPr>
+          <w:lang w:eastAsia="en-AU"/>
+        </w:rPr>
+      </w:pPr>
+      <w:r>
+        <w:rPr>
+          <w:lang w:eastAsia="en-AU"/>
+        </w:rPr>
+        <w:br w:type="page"/>
+      </w:r>
+    </w:p>
+    <w:p>
+      <w:pPr>
+        <w:pStyle w:val="ListParagraph"/>
+        <w:numPr>
+          <w:ilvl w:val="0"/>
+          <w:numId w:val="15"/>
+        </w:numPr>
+        <w:rPr>
+          <w:lang w:eastAsia="en-AU"/>
+        </w:rPr>
+      </w:pPr>
+      <w:r>
+        <w:rPr>
+          <w:lang w:eastAsia="en-AU"/>
+        </w:rPr>
+        <w:lastRenderedPageBreak/>
+        <w:t>If we train a series of weak binary classifiers using AdaBoost and in one iteration, it produces the following decision boundary, which of the five circled data points will receive higher weight in the next iteration?</w:t>
+      </w:r>
+    </w:p>
+    <w:p>
+      <w:pPr>
+        <w:pStyle w:val="ListParagraph"/>
+        <w:rPr>
+          <w:lang w:eastAsia="en-AU"/>
+        </w:rPr>
+      </w:pPr>
+      <w:r>
+        <w:rPr>
+          <w:noProof/>
+        </w:rPr>
+        <w:drawing>
+          <wp:inline distT="0" distB="0" distL="0" distR="0" wp14:anchorId="75CAD896" wp14:editId="6B70D4FD">
+            <wp:extent cx="2188711" cy="1800000"/>
+            <wp:effectExtent l="0" t="0" r="2540" b="0"/>
+            <wp:docPr id="1700727868" name="Picture 1"/>
+            <wp:cNvGraphicFramePr>
+              <a:graphicFrameLocks xmlns:a="http://schemas.openxmlformats.org/drawingml/2006/main" noChangeAspect="1"/>
+            </wp:cNvGraphicFramePr>
+            <a:graphic xmlns:a="http://schemas.openxmlformats.org/drawingml/2006/main">
+              <a:graphicData uri="http://schemas.openxmlformats.org/drawingml/2006/picture">
+                <pic:pic xmlns:pic="http://schemas.openxmlformats.org/drawingml/2006/picture">
+                  <pic:nvPicPr>
+                    <pic:cNvPr id="0" name="Picture 1"/>
+                    <pic:cNvPicPr>
+                      <a:picLocks noChangeAspect="1" noChangeArrowheads="1"/>
+                    </pic:cNvPicPr>
+                  </pic:nvPicPr>
+                  <pic:blipFill>
+                    <a:blip r:embed="rId11" cstate="print">
+                      <a:extLst>
+                        <a:ext uri="{28A0092B-C50C-407E-A947-70E740481C1C}">
+                          <a14:useLocalDpi xmlns:a14="http://schemas.microsoft.com/office/drawing/2010/main" val="0"/>
+                        </a:ext>
+                      </a:extLst>
+                    </a:blip>
+                    <a:srcRect/>
+                    <a:stretch>
+                      <a:fillRect/>
+                    </a:stretch>
+                  </pic:blipFill>
+                  <pic:spPr bwMode="auto">
+                    <a:xfrm>
+                      <a:off x="0" y="0"/>
+                      <a:ext cx="2188711" cy="1800000"/>
+                    </a:xfrm>
+                    <a:prstGeom prst="rect">
+                      <a:avLst/>
+                    </a:prstGeom>
+                    <a:noFill/>
+                    <a:ln>
+                      <a:noFill/>
+                    </a:ln>
+                  </pic:spPr>
+                </pic:pic>
+              </a:graphicData>
+            </a:graphic>
+          </wp:inline>
+        </w:drawing>
+      </w:r>
+    </w:p>
+    <w:p>
+      <w:pPr>
+        <w:pStyle w:val="ListParagraph"/>
+        <w:numPr>
+          <w:ilvl w:val="1"/>
+          <w:numId w:val="15"/>
+        </w:numPr>
+        <w:rPr>
+          <w:lang w:eastAsia="en-AU"/>
+        </w:rPr>
+      </w:pPr>
+      <w:r>
+        <w:rPr>
+          <w:lang w:eastAsia="en-AU"/>
+        </w:rPr>
+        <w:t>2 and 3.</w:t>
+      </w:r>
+    </w:p>
+    <w:p>
+      <w:pPr>
+        <w:pStyle w:val="ListParagraph"/>
+        <w:numPr>
+          <w:ilvl w:val="0"/>
+          <w:numId w:val="15"/>
+        </w:numPr>
+        <w:rPr>
+          <w:lang w:eastAsia="en-AU"/>
+        </w:rPr>
+      </w:pPr>
+      <w:r>
+        <w:rPr>
+          <w:lang w:eastAsia="en-AU"/>
+        </w:rPr>
+        <w:t xml:space="preserve">Suppose we are running AdaBoost using decision tree stumps. At a particular iteration, the data points have weights according to the image (larger points indicate heavier weights). Which decision tree stump is most likely to be fit in the </w:t>
+      </w:r>
+      <w:r>
+        <w:rPr>
+          <w:lang w:eastAsia="en-AU"/>
+        </w:rPr>
+        <w:t>next iteration?</w:t>
+      </w:r>
+    </w:p>
+    <w:p>
+      <w:pPr>
+        <w:pStyle w:val="ListParagraph"/>
+        <w:numPr>
+          <w:ilvl w:val="1"/>
+          <w:numId w:val="15"/>
+        </w:numPr>
+        <w:rPr>
+          <w:lang w:eastAsia="en-AU"/>
+        </w:rPr>
+      </w:pPr>
+      <w:r>
+        <w:rPr>
+          <w:noProof/>
+        </w:rPr>
+        <w:drawing>
+          <wp:inline distT="0" distB="0" distL="0" distR="0" wp14:anchorId="1E8B0D24" wp14:editId="63D87A4D">
+            <wp:extent cx="2987093" cy="1800000"/>
+            <wp:effectExtent l="0" t="0" r="3810" b="0"/>
+            <wp:docPr id="504871186" name="Picture 2"/>
+            <wp:cNvGraphicFramePr>
+              <a:graphicFrameLocks xmlns:a="http://schemas.openxmlformats.org/drawingml/2006/main" noChangeAspect="1"/>
+            </wp:cNvGraphicFramePr>
+            <a:graphic xmlns:a="http://schemas.openxmlformats.org/drawingml/2006/main">
+              <a:graphicData uri="http://schemas.openxmlformats.org/drawingml/2006/picture">
+                <pic:pic xmlns:pic="http://schemas.openxmlformats.org/drawingml/2006/picture">
+                  <pic:nvPicPr>
+                    <pic:cNvPr id="0" name="Picture 3"/>
+                    <pic:cNvPicPr>
+                      <a:picLocks noChangeAspect="1" noChangeArrowheads="1"/>
+                    </pic:cNvPicPr>
+                  </pic:nvPicPr>
+                  <pic:blipFill>
+                    <a:blip r:embed="rId12" cstate="print">
+                      <a:extLst>
+                        <a:ext uri="{28A0092B-C50C-407E-A947-70E740481C1C}">
+                          <a14:useLocalDpi xmlns:a14="http://schemas.microsoft.com/office/drawing/2010/main" val="0"/>
+                        </a:ext>
+                      </a:extLst>
+                    </a:blip>
+                    <a:srcRect/>
+                    <a:stretch>
+                      <a:fillRect/>
+                    </a:stretch>
+                  </pic:blipFill>
+                  <pic:spPr bwMode="auto">
+                    <a:xfrm>
+                      <a:off x="0" y="0"/>
+                      <a:ext cx="2987093" cy="1800000"/>
+                    </a:xfrm>
+                    <a:prstGeom prst="rect">
+                      <a:avLst/>
+                    </a:prstGeom>
+                    <a:noFill/>
+                    <a:ln>
+                      <a:noFill/>
+                    </a:ln>
+                  </pic:spPr>
+                </pic:pic>
+              </a:graphicData>
+            </a:graphic>
+          </wp:inline>
+        </w:drawing>
+      </w:r>
+    </w:p>
+    <w:p>
+      <w:pPr>
+        <w:pStyle w:val="ListParagraph"/>
+        <w:numPr>
+          <w:ilvl w:val="0"/>
+          <w:numId w:val="15"/>
+        </w:numPr>
+        <w:rPr>
+          <w:lang w:eastAsia="en-AU"/>
+        </w:rPr>
+      </w:pPr>
+      <w:r>
+        <w:rPr>
+          <w:lang w:eastAsia="en-AU"/>
+        </w:rPr>
+        <w:t>AdaBoost can boost any kind of classifier, not just a decision tree stump.</w:t>
+      </w:r>
+    </w:p>
+    <w:p>
+      <w:pPr>
+        <w:pStyle w:val="ListParagraph"/>
+        <w:numPr>
+          <w:ilvl w:val="1"/>
+          <w:numId w:val="15"/>
+        </w:numPr>
+        <w:rPr>
+          <w:lang w:eastAsia="en-AU"/>
+        </w:rPr>
+      </w:pPr>
+      <w:r>
+        <w:rPr>
+          <w:lang w:eastAsia="en-AU"/>
+        </w:rPr>
+        <w:t>True.</w:t>
+      </w:r>
+    </w:p>
+    <w:p>
+      <w:pPr>
+        <w:rPr>
+          <w:lang w:eastAsia="en-AU"/>
+        </w:rPr>
+      </w:pPr>
+      <w:r>
+        <w:rPr>
+          <w:lang w:eastAsia="en-AU"/>
+        </w:rPr>
+        <w:br w:type="page"/>
+      </w:r>
+    </w:p>
+    <w:p>
+      <w:pPr>
+        <w:pStyle w:val="Heading2"/>
+        <w:rPr>
+          <w:lang w:eastAsia="en-AU"/>
+        </w:rPr>
+      </w:pPr>
+      <w:r>
+        <w:rPr>
+          <w:lang w:eastAsia="en-AU"/>
+        </w:rPr>
+        <w:lastRenderedPageBreak/>
+        <w:t>Week 6 – Precision-Recall</w:t>
+      </w:r>
+    </w:p>
+    <w:p>
+      <w:pPr>
+        <w:pStyle w:val="ListParagraph"/>
+        <w:numPr>
+          <w:ilvl w:val="0"/>
+          <w:numId w:val="16"/>
+        </w:numPr>
+        <w:rPr>
+          <w:lang w:eastAsia="en-AU"/>
+        </w:rPr>
+      </w:pPr>
+      <w:r>
+        <w:rPr>
+          <w:lang w:eastAsia="en-AU"/>
+        </w:rPr>
+        <w:t>Suppose a binary classifier produced the following confusion matrix:</w:t>
+      </w:r>
+    </w:p>
+    <w:tbl>
+      <w:tblPr>
+        <w:tblStyle w:val="TableGrid"/>
+        <w:tblW w:w="0" w:type="auto"/>
+        <w:tblInd w:w="720" w:type="dxa"/>
+        <w:tblLook w:val="04A0" w:firstRow="1" w:lastRow="0" w:firstColumn="1" w:lastColumn="0" w:noHBand="0" w:noVBand="1"/>
+      </w:tblPr>
+      <w:tblGrid>
+        <w:gridCol w:w="2760"/>
+        <w:gridCol w:w="2768"/>
+        <w:gridCol w:w="2768"/>
+      </w:tblGrid>
+      <w:tr>
+        <w:tc>
+          <w:tcPr>
+            <w:tcW w:w="3005" w:type="dxa"/>
+          </w:tcPr>
+          <w:p>
+            <w:pPr>
+              <w:pStyle w:val="ListParagraph"/>
+              <w:ind w:left="0"/>
+              <w:rPr>
+                <w:lang w:eastAsia="en-AU"/>
+              </w:rPr>
+            </w:pPr>
+          </w:p>
+        </w:tc>
+        <w:tc>
+          <w:tcPr>
+            <w:tcW w:w="3005" w:type="dxa"/>
+          </w:tcPr>
+          <w:p>
+            <w:pPr>
+              <w:pStyle w:val="ListParagraph"/>
+              <w:ind w:left="0"/>
+              <w:rPr>
+                <w:b/>
+                <w:bCs/>
+                <w:lang w:eastAsia="en-AU"/>
+              </w:rPr>
+            </w:pPr>
+            <w:r>
+              <w:rPr>
+                <w:b/>
+                <w:bCs/>
+                <w:lang w:eastAsia="en-AU"/>
+              </w:rPr>
+              <w:t>Predicted Positive</w:t>
+            </w:r>
+          </w:p>
+        </w:tc>
+        <w:tc>
+          <w:tcPr>
+            <w:tcW w:w="3006" w:type="dxa"/>
+          </w:tcPr>
+          <w:p>
+            <w:pPr>
+              <w:pStyle w:val="ListParagraph"/>
+              <w:ind w:left="0"/>
+              <w:rPr>
+                <w:b/>
+                <w:bCs/>
+                <w:lang w:eastAsia="en-AU"/>
+              </w:rPr>
+            </w:pPr>
+            <w:r>
+              <w:rPr>
+                <w:b/>
+                <w:bCs/>
+                <w:lang w:eastAsia="en-AU"/>
+              </w:rPr>
+              <w:t>Predicted Negative</w:t>
+            </w:r>
+          </w:p>
+        </w:tc>
+      </w:tr>
+      <w:tr>
+        <w:tc>
+          <w:tcPr>
+            <w:tcW w:w="3005" w:type="dxa"/>
+          </w:tcPr>
+          <w:p>
+            <w:pPr>
+              <w:pStyle w:val="ListParagraph"/>
+              <w:ind w:left="0"/>
+              <w:rPr>
+                <w:b/>
+                <w:bCs/>
+                <w:lang w:eastAsia="en-AU"/>
+              </w:rPr>
+            </w:pPr>
+            <w:r>
+              <w:rPr>
+                <w:b/>
+                <w:bCs/>
+                <w:lang w:eastAsia="en-AU"/>
+              </w:rPr>
+              <w:t>Actual Positive</w:t>
+            </w:r>
+          </w:p>
+        </w:tc>
+        <w:tc>
+          <w:tcPr>
+            <w:tcW w:w="3005" w:type="dxa"/>
+          </w:tcPr>
+          <w:p>
+            <w:pPr>
+              <w:pStyle w:val="ListParagraph"/>
+              <w:ind w:left="0"/>
+              <w:rPr>
+                <w:lang w:eastAsia="en-AU"/>
+              </w:rPr>
+            </w:pPr>
+            <w:r>
+              <w:rPr>
+                <w:lang w:eastAsia="en-AU"/>
+              </w:rPr>
+              <w:t>5600</w:t>
+            </w:r>
+          </w:p>
+        </w:tc>
+        <w:tc>
+          <w:tcPr>
+            <w:tcW w:w="3006" w:type="dxa"/>
+          </w:tcPr>
+          <w:p>
+            <w:pPr>
+              <w:pStyle w:val="ListParagraph"/>
+              <w:ind w:left="0"/>
+              <w:rPr>
+                <w:lang w:eastAsia="en-AU"/>
+              </w:rPr>
+            </w:pPr>
+            <w:r>
+              <w:rPr>
+                <w:lang w:eastAsia="en-AU"/>
+              </w:rPr>
+              <w:t>40</w:t>
+            </w:r>
+          </w:p>
+        </w:tc>
+      </w:tr>
+      <w:tr>
+        <w:tc>
+          <w:tcPr>
+            <w:tcW w:w="3005" w:type="dxa"/>
+          </w:tcPr>
+          <w:p>
+            <w:pPr>
+              <w:pStyle w:val="ListParagraph"/>
+              <w:ind w:left="0"/>
+              <w:rPr>
+                <w:b/>
+                <w:bCs/>
+                <w:lang w:eastAsia="en-AU"/>
+              </w:rPr>
+            </w:pPr>
+            <w:r>
+              <w:rPr>
+                <w:b/>
+                <w:bCs/>
+                <w:lang w:eastAsia="en-AU"/>
+              </w:rPr>
+              <w:t>Actual Negative</w:t>
+            </w:r>
+          </w:p>
+        </w:tc>
+        <w:tc>
+          <w:tcPr>
+            <w:tcW w:w="3005" w:type="dxa"/>
+          </w:tcPr>
+          <w:p>
+            <w:pPr>
+              <w:pStyle w:val="ListParagraph"/>
+              <w:ind w:left="0"/>
+              <w:rPr>
+                <w:lang w:eastAsia="en-AU"/>
+              </w:rPr>
+            </w:pPr>
+            <w:r>
+              <w:rPr>
+                <w:lang w:eastAsia="en-AU"/>
+              </w:rPr>
+              <w:t>1900</w:t>
+            </w:r>
+          </w:p>
+        </w:tc>
+        <w:tc>
+          <w:tcPr>
+            <w:tcW w:w="3006" w:type="dxa"/>
+          </w:tcPr>
+          <w:p>
+            <w:pPr>
+              <w:pStyle w:val="ListParagraph"/>
+              <w:ind w:left="0"/>
+              <w:rPr>
+                <w:lang w:eastAsia="en-AU"/>
+              </w:rPr>
+            </w:pPr>
+            <w:r>
+              <w:rPr>
+                <w:lang w:eastAsia="en-AU"/>
+              </w:rPr>
+              <w:t>2460</w:t>
+            </w:r>
+          </w:p>
+        </w:tc>
+      </w:tr>
+    </w:tbl>
+    <w:p>
+      <w:pPr>
+        <w:pStyle w:val="ListParagraph"/>
+        <w:rPr>
+          <w:lang w:eastAsia="en-AU"/>
+        </w:rPr>
+      </w:pPr>
+    </w:p>
+    <w:p>
+      <w:pPr>
+        <w:pStyle w:val="ListParagraph"/>
+        <w:rPr>
+          <w:lang w:eastAsia="en-AU"/>
+        </w:rPr>
+      </w:pPr>
+      <w:r>
+        <w:rPr>
+          <w:lang w:eastAsia="en-AU"/>
+        </w:rPr>
+        <w:t xml:space="preserve">What is the </w:t>
+      </w:r>
+      <w:r>
+        <w:rPr>
+          <w:b/>
+          <w:bCs/>
+          <w:lang w:eastAsia="en-AU"/>
+        </w:rPr>
+        <w:t>accuracy</w:t>
+      </w:r>
+      <w:r>
+        <w:rPr>
+          <w:lang w:eastAsia="en-AU"/>
+        </w:rPr>
+        <w:t xml:space="preserve"> of this classifier?</w:t>
+      </w:r>
+    </w:p>
+    <w:p>
+      <w:pPr>
+        <w:pStyle w:val="ListParagraph"/>
+        <w:numPr>
+          <w:ilvl w:val="1"/>
+          <w:numId w:val="16"/>
+        </w:numPr>
+        <w:rPr>
+          <w:lang w:eastAsia="en-AU"/>
+        </w:rPr>
+      </w:pPr>
+      <m:oMath>
+        <m:r>
+          <w:rPr>
+            <w:rFonts w:ascii="Cambria Math" w:hAnsi="Cambria Math"/>
+            <w:lang w:eastAsia="en-AU"/>
+          </w:rPr>
+          <m:t>accuracy=</m:t>
+        </m:r>
+        <m:f>
+          <m:fPr>
+            <m:ctrlPr>
+              <w:rPr>
+                <w:rFonts w:ascii="Cambria Math" w:hAnsi="Cambria Math"/>
+                <w:i/>
+                <w:lang w:eastAsia="en-AU"/>
+              </w:rPr>
+            </m:ctrlPr>
+          </m:fPr>
+          <m:num>
+            <m:r>
+              <w:rPr>
+                <w:rFonts w:ascii="Cambria Math" w:hAnsi="Cambria Math"/>
+                <w:lang w:eastAsia="en-AU"/>
+              </w:rPr>
+              <m:t>5600+2460</m:t>
+            </m:r>
+          </m:num>
+          <m:den>
+            <m:r>
+              <w:rPr>
+                <w:rFonts w:ascii="Cambria Math" w:hAnsi="Cambria Math"/>
+                <w:lang w:eastAsia="en-AU"/>
+              </w:rPr>
+              <m:t>5600+2460+1900+40</m:t>
+            </m:r>
+          </m:den>
+        </m:f>
+        <m:r>
+          <w:rPr>
+            <w:rFonts w:ascii="Cambria Math" w:hAnsi="Cambria Math"/>
+            <w:lang w:eastAsia="en-AU"/>
+          </w:rPr>
+          <m:t>=</m:t>
+        </m:r>
+        <m:f>
+          <m:fPr>
+            <m:ctrlPr>
+              <w:rPr>
+                <w:rFonts w:ascii="Cambria Math" w:hAnsi="Cambria Math"/>
+                <w:i/>
+                <w:lang w:eastAsia="en-AU"/>
+              </w:rPr>
+            </m:ctrlPr>
+          </m:fPr>
+          <m:num>
+            <m:r>
+              <w:rPr>
+                <w:rFonts w:ascii="Cambria Math" w:hAnsi="Cambria Math"/>
+                <w:lang w:eastAsia="en-AU"/>
+              </w:rPr>
+              <m:t>8060</m:t>
+            </m:r>
+          </m:num>
+          <m:den>
+            <m:r>
+              <w:rPr>
+                <w:rFonts w:ascii="Cambria Math" w:hAnsi="Cambria Math"/>
+                <w:lang w:eastAsia="en-AU"/>
+              </w:rPr>
+              <m:t>10000</m:t>
+            </m:r>
+          </m:den>
+        </m:f>
+        <m:r>
+          <w:rPr>
+            <w:rFonts w:ascii="Cambria Math" w:hAnsi="Cambria Math"/>
+            <w:lang w:eastAsia="en-AU"/>
+          </w:rPr>
+          <m:t>≈0.81</m:t>
+        </m:r>
+      </m:oMath>
+    </w:p>
+    <w:p>
+      <w:pPr>
+        <w:pStyle w:val="ListParagraph"/>
+        <w:numPr>
+          <w:ilvl w:val="0"/>
+          <w:numId w:val="16"/>
+        </w:numPr>
+        <w:rPr>
+          <w:lang w:eastAsia="en-AU"/>
+        </w:rPr>
+      </w:pPr>
+      <w:r>
+        <w:rPr>
+          <w:lang w:eastAsia="en-AU"/>
+        </w:rPr>
+        <w:t>This classifier is better than random guessing.</w:t>
+      </w:r>
+    </w:p>
+    <w:p>
+      <w:pPr>
+        <w:pStyle w:val="ListParagraph"/>
+        <w:numPr>
+          <w:ilvl w:val="1"/>
+          <w:numId w:val="16"/>
+        </w:numPr>
+        <w:rPr>
+          <w:lang w:eastAsia="en-AU"/>
+        </w:rPr>
+      </w:pPr>
+      <w:r>
+        <w:rPr>
+          <w:lang w:eastAsia="en-AU"/>
+        </w:rPr>
+        <w:t>True. (</w:t>
+      </w:r>
+      <m:oMath>
+        <m:r>
+          <w:rPr>
+            <w:rFonts w:ascii="Cambria Math" w:hAnsi="Cambria Math"/>
+            <w:lang w:eastAsia="en-AU"/>
+          </w:rPr>
+          <m:t>0.81&gt;0.5)</m:t>
+        </m:r>
+      </m:oMath>
+    </w:p>
+    <w:p>
+      <w:pPr>
+        <w:pStyle w:val="ListParagraph"/>
+        <w:numPr>
+          <w:ilvl w:val="0"/>
+          <w:numId w:val="16"/>
+        </w:numPr>
+        <w:rPr>
+          <w:lang w:eastAsia="en-AU"/>
+        </w:rPr>
+      </w:pPr>
+      <w:r>
+        <w:rPr>
+          <w:lang w:eastAsia="en-AU"/>
+        </w:rPr>
+        <w:t>This classifier is better than the majority class classifier.</w:t>
+      </w:r>
+    </w:p>
+    <w:p>
+      <w:pPr>
+        <w:pStyle w:val="ListParagraph"/>
+        <w:numPr>
+          <w:ilvl w:val="1"/>
+          <w:numId w:val="16"/>
+        </w:numPr>
+        <w:rPr>
+          <w:lang w:eastAsia="en-AU"/>
+        </w:rPr>
+      </w:pPr>
+      <w:r>
+        <w:rPr>
+          <w:lang w:eastAsia="en-AU"/>
+        </w:rPr>
+        <w:t xml:space="preserve">True. </w:t>
+      </w:r>
+      <m:oMath>
+        <m:r>
+          <w:rPr>
+            <w:rFonts w:ascii="Cambria Math" w:hAnsi="Cambria Math"/>
+            <w:lang w:eastAsia="en-AU"/>
+          </w:rPr>
+          <m:t>0.81&gt;0.56)</m:t>
+        </m:r>
+      </m:oMath>
+    </w:p>
+    <w:p>
+      <w:pPr>
+        <w:pStyle w:val="ListParagraph"/>
+        <w:numPr>
+          <w:ilvl w:val="0"/>
+          <w:numId w:val="16"/>
+        </w:numPr>
+        <w:rPr>
+          <w:lang w:eastAsia="en-AU"/>
+        </w:rPr>
+      </w:pPr>
+      <w:r>
+        <w:rPr>
+          <w:rFonts w:eastAsiaTheme="minorEastAsia"/>
+          <w:lang w:eastAsia="en-AU"/>
+        </w:rPr>
+        <w:t>Which of the following points in the precision-recall space correspond to this classifier?</w:t>
+      </w:r>
+    </w:p>
+    <w:p>
+      <w:pPr>
+        <w:pStyle w:val="ListParagraph"/>
+        <w:rPr>
+          <w:lang w:eastAsia="en-AU"/>
+        </w:rPr>
+      </w:pPr>
+      <w:r>
+        <w:rPr>
+          <w:noProof/>
+        </w:rPr>
+        <w:drawing>
+          <wp:inline distT="0" distB="0" distL="0" distR="0" wp14:anchorId="69A9C09A" wp14:editId="36ACDFE2">
+            <wp:extent cx="1994696" cy="1800000"/>
+            <wp:effectExtent l="0" t="0" r="5715" b="0"/>
+            <wp:docPr id="1100779309" name="Picture 1"/>
+            <wp:cNvGraphicFramePr>
+              <a:graphicFrameLocks xmlns:a="http://schemas.openxmlformats.org/drawingml/2006/main" noChangeAspect="1"/>
+            </wp:cNvGraphicFramePr>
+            <a:graphic xmlns:a="http://schemas.openxmlformats.org/drawingml/2006/main">
+              <a:graphicData uri="http://schemas.openxmlformats.org/drawingml/2006/picture">
+                <pic:pic xmlns:pic="http://schemas.openxmlformats.org/drawingml/2006/picture">
+                  <pic:nvPicPr>
+                    <pic:cNvPr id="0" name="Picture 1"/>
+                    <pic:cNvPicPr>
+                      <a:picLocks noChangeAspect="1" noChangeArrowheads="1"/>
+                    </pic:cNvPicPr>
+                  </pic:nvPicPr>
+                  <pic:blipFill>
+                    <a:blip r:embed="rId13" cstate="print">
+                      <a:extLst>
+                        <a:ext uri="{28A0092B-C50C-407E-A947-70E740481C1C}">
+                          <a14:useLocalDpi xmlns:a14="http://schemas.microsoft.com/office/drawing/2010/main" val="0"/>
+                        </a:ext>
+                      </a:extLst>
+                    </a:blip>
+                    <a:srcRect/>
+                    <a:stretch>
+                      <a:fillRect/>
+                    </a:stretch>
+                  </pic:blipFill>
+                  <pic:spPr bwMode="auto">
+                    <a:xfrm>
+                      <a:off x="0" y="0"/>
+                      <a:ext cx="1994696" cy="1800000"/>
+                    </a:xfrm>
+                    <a:prstGeom prst="rect">
+                      <a:avLst/>
+                    </a:prstGeom>
+                    <a:noFill/>
+                    <a:ln>
+                      <a:noFill/>
+                    </a:ln>
+                  </pic:spPr>
+                </pic:pic>
+              </a:graphicData>
+            </a:graphic>
+          </wp:inline>
+        </w:drawing>
+      </w:r>
+    </w:p>
+    <w:p>
+      <w:pPr>
+        <w:pStyle w:val="ListParagraph"/>
+        <w:numPr>
+          <w:ilvl w:val="1"/>
+          <w:numId w:val="16"/>
+        </w:numPr>
+        <w:rPr>
+          <w:lang w:eastAsia="en-AU"/>
+        </w:rPr>
+      </w:pPr>
+      <m:oMath>
+        <m:r>
+          <w:rPr>
+            <w:rFonts w:ascii="Cambria Math" w:hAnsi="Cambria Math"/>
+            <w:lang w:eastAsia="en-AU"/>
+          </w:rPr>
+          <m:t>precision=</m:t>
+        </m:r>
+        <m:f>
+          <m:fPr>
+            <m:ctrlPr>
+              <w:rPr>
+                <w:rFonts w:ascii="Cambria Math" w:hAnsi="Cambria Math"/>
+                <w:i/>
+                <w:lang w:eastAsia="en-AU"/>
+              </w:rPr>
+            </m:ctrlPr>
+          </m:fPr>
+          <m:num>
+            <m:r>
+              <w:rPr>
+                <w:rFonts w:ascii="Cambria Math" w:hAnsi="Cambria Math"/>
+                <w:lang w:eastAsia="en-AU"/>
+              </w:rPr>
+              <m:t>tp</m:t>
+            </m:r>
+          </m:num>
+          <m:den>
+            <m:r>
+              <w:rPr>
+                <w:rFonts w:ascii="Cambria Math" w:hAnsi="Cambria Math"/>
+                <w:lang w:eastAsia="en-AU"/>
+              </w:rPr>
+              <m:t>tp+fp</m:t>
+            </m:r>
+          </m:den>
+        </m:f>
+        <m:r>
+          <w:rPr>
+            <w:rFonts w:ascii="Cambria Math" w:hAnsi="Cambria Math"/>
+            <w:lang w:eastAsia="en-AU"/>
+          </w:rPr>
+          <m:t>=</m:t>
+        </m:r>
+        <m:f>
+          <m:fPr>
+            <m:ctrlPr>
+              <w:rPr>
+                <w:rFonts w:ascii="Cambria Math" w:hAnsi="Cambria Math"/>
+                <w:i/>
+                <w:lang w:eastAsia="en-AU"/>
+              </w:rPr>
+            </m:ctrlPr>
+          </m:fPr>
+          <m:num>
+            <m:r>
+              <w:rPr>
+                <w:rFonts w:ascii="Cambria Math" w:hAnsi="Cambria Math"/>
+                <w:lang w:eastAsia="en-AU"/>
+              </w:rPr>
+              <m:t>5600</m:t>
+            </m:r>
+          </m:num>
+          <m:den>
+            <m:r>
+              <w:rPr>
+                <w:rFonts w:ascii="Cambria Math" w:hAnsi="Cambria Math"/>
+                <w:lang w:eastAsia="en-AU"/>
+              </w:rPr>
+              <m:t>5600+1900</m:t>
+            </m:r>
+          </m:den>
+        </m:f>
+        <m:r>
+          <w:rPr>
+            <w:rFonts w:ascii="Cambria Math" w:hAnsi="Cambria Math"/>
+            <w:lang w:eastAsia="en-AU"/>
+          </w:rPr>
+          <m:t>=</m:t>
+        </m:r>
+        <m:f>
+          <m:fPr>
+            <m:ctrlPr>
+              <w:rPr>
+                <w:rFonts w:ascii="Cambria Math" w:hAnsi="Cambria Math"/>
+                <w:i/>
+                <w:lang w:eastAsia="en-AU"/>
+              </w:rPr>
+            </m:ctrlPr>
+          </m:fPr>
+          <m:num>
+            <m:r>
+              <w:rPr>
+                <w:rFonts w:ascii="Cambria Math" w:hAnsi="Cambria Math"/>
+                <w:lang w:eastAsia="en-AU"/>
+              </w:rPr>
+              <m:t>56</m:t>
+            </m:r>
+          </m:num>
+          <m:den>
+            <m:r>
+              <w:rPr>
+                <w:rFonts w:ascii="Cambria Math" w:hAnsi="Cambria Math"/>
+                <w:lang w:eastAsia="en-AU"/>
+              </w:rPr>
+              <m:t>75</m:t>
+            </m:r>
+          </m:den>
+        </m:f>
+        <m:r>
+          <w:rPr>
+            <w:rFonts w:ascii="Cambria Math" w:hAnsi="Cambria Math"/>
+            <w:lang w:eastAsia="en-AU"/>
+          </w:rPr>
+          <m:t>=0.75</m:t>
+        </m:r>
+      </m:oMath>
+    </w:p>
+    <w:p>
+      <w:pPr>
+        <w:pStyle w:val="ListParagraph"/>
+        <w:ind w:left="1440"/>
+        <w:rPr>
+          <w:rFonts w:eastAsiaTheme="minorEastAsia"/>
+          <w:lang w:eastAsia="en-AU"/>
+        </w:rPr>
+      </w:pPr>
+      <m:oMathPara>
+        <m:oMathParaPr>
+          <m:jc m:val="left"/>
+        </m:oMathParaPr>
+        <m:oMath>
+          <m:r>
+            <w:rPr>
+              <w:rFonts w:ascii="Cambria Math" w:hAnsi="Cambria Math"/>
+              <w:lang w:eastAsia="en-AU"/>
+            </w:rPr>
+            <m:t>recall=</m:t>
+          </m:r>
+          <m:f>
+            <m:fPr>
+              <m:ctrlPr>
+                <w:rPr>
+                  <w:rFonts w:ascii="Cambria Math" w:hAnsi="Cambria Math"/>
+                  <w:i/>
+                  <w:lang w:eastAsia="en-AU"/>
+                </w:rPr>
+              </m:ctrlPr>
+            </m:fPr>
+            <m:num>
+              <m:r>
+                <w:rPr>
+                  <w:rFonts w:ascii="Cambria Math" w:hAnsi="Cambria Math"/>
+                  <w:lang w:eastAsia="en-AU"/>
+                </w:rPr>
+                <m:t>tp</m:t>
+              </m:r>
+            </m:num>
+            <m:den>
+              <m:r>
+                <w:rPr>
+                  <w:rFonts w:ascii="Cambria Math" w:hAnsi="Cambria Math"/>
+                  <w:lang w:eastAsia="en-AU"/>
+                </w:rPr>
+                <m:t>tp+fn</m:t>
+              </m:r>
+            </m:den>
+          </m:f>
+          <m:r>
+            <w:rPr>
+              <w:rFonts w:ascii="Cambria Math" w:hAnsi="Cambria Math"/>
+              <w:lang w:eastAsia="en-AU"/>
+            </w:rPr>
+            <m:t>=</m:t>
+          </m:r>
+          <m:f>
+            <m:fPr>
+              <m:ctrlPr>
+                <w:rPr>
+                  <w:rFonts w:ascii="Cambria Math" w:hAnsi="Cambria Math"/>
+                  <w:i/>
+                  <w:lang w:eastAsia="en-AU"/>
+                </w:rPr>
+              </m:ctrlPr>
+            </m:fPr>
+            <m:num>
+              <m:r>
+                <w:rPr>
+                  <w:rFonts w:ascii="Cambria Math" w:hAnsi="Cambria Math"/>
+                  <w:lang w:eastAsia="en-AU"/>
+                </w:rPr>
+                <m:t>5600</m:t>
+              </m:r>
+            </m:num>
+            <m:den>
+              <m:r>
+                <w:rPr>
+                  <w:rFonts w:ascii="Cambria Math" w:hAnsi="Cambria Math"/>
+                  <w:lang w:eastAsia="en-AU"/>
+                </w:rPr>
+                <m:t>5600+40</m:t>
+              </m:r>
+            </m:den>
+          </m:f>
+          <m:r>
+            <w:rPr>
+              <w:rFonts w:ascii="Cambria Math" w:hAnsi="Cambria Math"/>
+              <w:lang w:eastAsia="en-AU"/>
+            </w:rPr>
+            <m:t>=</m:t>
+          </m:r>
+          <m:f>
+            <m:fPr>
+              <m:ctrlPr>
+                <w:rPr>
+                  <w:rFonts w:ascii="Cambria Math" w:hAnsi="Cambria Math"/>
+                  <w:i/>
+                  <w:lang w:eastAsia="en-AU"/>
+                </w:rPr>
+              </m:ctrlPr>
+            </m:fPr>
+            <m:num>
+              <m:r>
+                <w:rPr>
+                  <w:rFonts w:ascii="Cambria Math" w:hAnsi="Cambria Math"/>
+                  <w:lang w:eastAsia="en-AU"/>
+                </w:rPr>
+                <m:t>5600</m:t>
+              </m:r>
+            </m:num>
+            <m:den>
+              <m:r>
+                <w:rPr>
+                  <w:rFonts w:ascii="Cambria Math" w:hAnsi="Cambria Math"/>
+                  <w:lang w:eastAsia="en-AU"/>
+                </w:rPr>
+                <m:t>5640</m:t>
+              </m:r>
+            </m:den>
+          </m:f>
+          <m:r>
+            <w:rPr>
+              <w:rFonts w:ascii="Cambria Math" w:hAnsi="Cambria Math"/>
+              <w:lang w:eastAsia="en-AU"/>
+            </w:rPr>
+            <m:t>=0.99</m:t>
+          </m:r>
+        </m:oMath>
+      </m:oMathPara>
+    </w:p>
+    <w:p>
+      <w:pPr>
+        <w:pStyle w:val="ListParagraph"/>
+        <w:ind w:left="1440"/>
+        <w:rPr>
+          <w:lang w:eastAsia="en-AU"/>
+        </w:rPr>
+      </w:pPr>
+      <w:r>
+        <w:rPr>
+          <w:rFonts w:eastAsiaTheme="minorEastAsia"/>
+          <w:lang w:eastAsia="en-AU"/>
+        </w:rPr>
+        <w:t>3</w:t>
+      </w:r>
+    </w:p>
+    <w:p>
+      <w:pPr>
+        <w:pStyle w:val="ListParagraph"/>
+        <w:numPr>
+          <w:ilvl w:val="0"/>
+          <w:numId w:val="16"/>
+        </w:numPr>
+        <w:rPr>
+          <w:lang w:eastAsia="en-AU"/>
+        </w:rPr>
+      </w:pPr>
+      <w:r>
+        <w:rPr>
+          <w:lang w:eastAsia="en-AU"/>
+        </w:rPr>
+        <w:t>What best describes this classifier.</w:t>
+      </w:r>
+    </w:p>
+    <w:p>
+      <w:pPr>
+        <w:pStyle w:val="ListParagraph"/>
+        <w:numPr>
+          <w:ilvl w:val="1"/>
+          <w:numId w:val="16"/>
+        </w:numPr>
+        <w:rPr>
+          <w:lang w:eastAsia="en-AU"/>
+        </w:rPr>
+      </w:pPr>
+      <w:r>
+        <w:rPr>
+          <w:lang w:eastAsia="en-AU"/>
+        </w:rPr>
+        <w:t>It is optimistic.</w:t>
+      </w:r>
+    </w:p>
+    <w:p>
+      <w:pPr>
+        <w:pStyle w:val="ListParagraph"/>
+        <w:numPr>
+          <w:ilvl w:val="0"/>
+          <w:numId w:val="16"/>
+        </w:numPr>
+        <w:rPr>
+          <w:lang w:eastAsia="en-AU"/>
+        </w:rPr>
+      </w:pPr>
+      <w:r>
+        <w:rPr>
+          <w:lang w:eastAsia="en-AU"/>
+        </w:rPr>
+        <w:t>Suppose we are fitting a logistic regression model on a dataset where the vast majority of the data points are labelled as positive. To compensate for overfitting the dominant class, we should:</w:t>
+      </w:r>
+    </w:p>
+    <w:p>
+      <w:pPr>
+        <w:pStyle w:val="ListParagraph"/>
+        <w:numPr>
+          <w:ilvl w:val="1"/>
+          <w:numId w:val="16"/>
+        </w:numPr>
+        <w:rPr>
+          <w:lang w:eastAsia="en-AU"/>
+        </w:rPr>
+      </w:pPr>
+      <w:r>
+        <w:rPr>
+          <w:lang w:eastAsia="en-AU"/>
+        </w:rPr>
+        <w:t>Require higher confidence for positive predictions.</w:t>
+      </w:r>
+    </w:p>
+    <w:p>
+      <w:pPr>
+        <w:pStyle w:val="ListParagraph"/>
+        <w:numPr>
+          <w:ilvl w:val="0"/>
+          <w:numId w:val="16"/>
+        </w:numPr>
+        <w:rPr>
+          <w:lang w:eastAsia="en-AU"/>
+        </w:rPr>
+      </w:pPr>
+      <w:r>
+        <w:rPr>
+          <w:lang w:eastAsia="en-AU"/>
+        </w:rPr>
+        <w:t>It is often the case that false positives and false negatives incur different costs. In situations where false negatives cost much more than false positives, we should:</w:t>
+      </w:r>
+    </w:p>
+    <w:p>
+      <w:pPr>
+        <w:pStyle w:val="ListParagraph"/>
+        <w:numPr>
+          <w:ilvl w:val="1"/>
+          <w:numId w:val="16"/>
+        </w:numPr>
+        <w:rPr>
+          <w:lang w:eastAsia="en-AU"/>
+        </w:rPr>
+      </w:pPr>
+      <w:r>
+        <w:rPr>
+          <w:lang w:eastAsia="en-AU"/>
+        </w:rPr>
+        <w:t>Require lower confidence for positive predictions.</w:t>
+      </w:r>
+    </w:p>
+    <w:p>
+      <w:pPr>
+        <w:pStyle w:val="ListParagraph"/>
+        <w:numPr>
+          <w:ilvl w:val="0"/>
+          <w:numId w:val="16"/>
+        </w:numPr>
+        <w:rPr>
+          <w:lang w:eastAsia="en-AU"/>
+        </w:rPr>
+      </w:pPr>
+      <w:r>
+        <w:rPr>
+          <w:lang w:eastAsia="en-AU"/>
+        </w:rPr>
+        <w:t>We are interested in reducing the number of false negatives. Which metric should we primarily look at?</w:t>
+      </w:r>
+    </w:p>
+    <w:p>
+      <w:pPr>
+        <w:pStyle w:val="ListParagraph"/>
+        <w:numPr>
+          <w:ilvl w:val="1"/>
+          <w:numId w:val="16"/>
+        </w:numPr>
+        <w:rPr>
+          <w:lang w:eastAsia="en-AU"/>
+        </w:rPr>
+      </w:pPr>
+      <w:r>
+        <w:rPr>
+          <w:lang w:eastAsia="en-AU"/>
+        </w:rPr>
+        <w:t>Recall.</w:t>
+      </w:r>
+    </w:p>
+    <w:p>
+      <w:pPr>
+        <w:pStyle w:val="ListParagraph"/>
+        <w:numPr>
+          <w:ilvl w:val="0"/>
+          <w:numId w:val="16"/>
+        </w:numPr>
+        <w:rPr>
+          <w:lang w:eastAsia="en-AU"/>
+        </w:rPr>
+      </w:pPr>
+      <w:r>
+        <w:rPr>
+          <w:lang w:eastAsia="en-AU"/>
+        </w:rPr>
+        <w:t>Suppose we set the threshold for positive predictions at 0.9. Which is the lowest score that is classified as positive?</w:t>
+      </w:r>
+    </w:p>
+    <w:p>
+      <w:pPr>
+        <w:pStyle w:val="ListParagraph"/>
+        <w:numPr>
+          <w:ilvl w:val="1"/>
+          <w:numId w:val="16"/>
+        </w:numPr>
+        <w:rPr>
+          <w:lang w:eastAsia="en-AU"/>
+        </w:rPr>
+      </w:pPr>
+      <w:r>
+        <w:rPr>
+          <w:lang w:eastAsia="en-AU"/>
+        </w:rPr>
+        <w:t>2.2</w:t>
+      </w:r>
+    </w:p>
+    <w:p>
+      <w:pPr>
+        <w:rPr>
+          <w:lang w:eastAsia="en-AU"/>
+        </w:rPr>
+      </w:pPr>
+      <w:r>
+        <w:rPr>
+          <w:lang w:eastAsia="en-AU"/>
+        </w:rPr>
+        <w:br w:type="page"/>
+      </w:r>
+    </w:p>
+    <w:p>
+      <w:pPr>
+        <w:pStyle w:val="Heading2"/>
+        <w:rPr>
+          <w:lang w:eastAsia="en-AU"/>
+        </w:rPr>
+      </w:pPr>
+      <w:r>
+        <w:rPr>
+          <w:lang w:eastAsia="en-AU"/>
+        </w:rPr>
+        <w:lastRenderedPageBreak/>
+        <w:t>Week 7 – Scaling to Huge Datasets and Online Learning</w:t>
+      </w:r>
+    </w:p>
+    <w:p>
+      <w:pPr>
+        <w:pStyle w:val="ListParagraph"/>
+        <w:numPr>
+          <w:ilvl w:val="0"/>
+          <w:numId w:val="17"/>
+        </w:numPr>
+        <w:rPr>
+          <w:lang w:eastAsia="en-AU"/>
+        </w:rPr>
+      </w:pPr>
+      <w:r>
+        <w:rPr>
+          <w:lang w:eastAsia="en-AU"/>
+        </w:rPr>
+        <w:t>Stochastic gradient ascent often requires fewer passes over the dataset than batch gradient ascent to achieve a similar log likelihood.</w:t>
+      </w:r>
+    </w:p>
+    <w:p>
+      <w:pPr>
+        <w:pStyle w:val="ListParagraph"/>
+        <w:numPr>
+          <w:ilvl w:val="1"/>
+          <w:numId w:val="17"/>
+        </w:numPr>
+        <w:rPr>
+          <w:lang w:eastAsia="en-AU"/>
+        </w:rPr>
+      </w:pPr>
+      <w:r>
+        <w:rPr>
+          <w:lang w:eastAsia="en-AU"/>
+        </w:rPr>
+        <w:t>True</w:t>
+      </w:r>
+      <w:r>
+        <w:rPr>
+          <w:lang w:eastAsia="en-AU"/>
+        </w:rPr>
+        <w:t>.</w:t>
+      </w:r>
+    </w:p>
+    <w:p>
+      <w:pPr>
+        <w:pStyle w:val="ListParagraph"/>
+        <w:numPr>
+          <w:ilvl w:val="0"/>
+          <w:numId w:val="17"/>
+        </w:numPr>
+        <w:rPr>
+          <w:lang w:eastAsia="en-AU"/>
+        </w:rPr>
+      </w:pPr>
+      <w:r>
+        <w:rPr>
+          <w:lang w:eastAsia="en-AU"/>
+        </w:rPr>
+        <w:t>Choosing a large batch size results in less noisy gradients.</w:t>
+      </w:r>
+    </w:p>
+    <w:p>
+      <w:pPr>
+        <w:pStyle w:val="ListParagraph"/>
+        <w:numPr>
+          <w:ilvl w:val="1"/>
+          <w:numId w:val="17"/>
+        </w:numPr>
+        <w:rPr>
+          <w:lang w:eastAsia="en-AU"/>
+        </w:rPr>
+      </w:pPr>
+      <w:r>
+        <w:rPr>
+          <w:lang w:eastAsia="en-AU"/>
+        </w:rPr>
+        <w:t>True.</w:t>
+      </w:r>
+    </w:p>
+    <w:p>
+      <w:pPr>
+        <w:pStyle w:val="ListParagraph"/>
+        <w:numPr>
+          <w:ilvl w:val="0"/>
+          <w:numId w:val="17"/>
+        </w:numPr>
+        <w:rPr>
+          <w:lang w:eastAsia="en-AU"/>
+        </w:rPr>
+      </w:pPr>
+      <w:r>
+        <w:rPr>
+          <w:lang w:eastAsia="en-AU"/>
+        </w:rPr>
+        <w:t>The set of coefficients obtained at the last iteration represents the best coefficients found so far.</w:t>
+      </w:r>
+    </w:p>
+    <w:p>
+      <w:pPr>
+        <w:pStyle w:val="ListParagraph"/>
+        <w:numPr>
+          <w:ilvl w:val="1"/>
+          <w:numId w:val="17"/>
+        </w:numPr>
+        <w:rPr>
+          <w:lang w:eastAsia="en-AU"/>
+        </w:rPr>
+      </w:pPr>
+      <w:r>
+        <w:rPr>
+          <w:lang w:eastAsia="en-AU"/>
+        </w:rPr>
+        <w:t>False.</w:t>
+      </w:r>
+    </w:p>
+    <w:p>
+      <w:pPr>
+        <w:pStyle w:val="ListParagraph"/>
+        <w:numPr>
+          <w:ilvl w:val="0"/>
+          <w:numId w:val="17"/>
+        </w:numPr>
+        <w:rPr>
+          <w:lang w:eastAsia="en-AU"/>
+        </w:rPr>
+      </w:pPr>
+      <w:r>
+        <w:rPr>
+          <w:lang w:eastAsia="en-AU"/>
+        </w:rPr>
+        <w:t xml:space="preserve">Suppose you obtained the following log likelihood plot after running stochastic gradient </w:t>
+      </w:r>
+      <w:r>
+        <w:rPr>
+          <w:lang w:eastAsia="en-AU"/>
+        </w:rPr>
+        <w:t>a</w:t>
+      </w:r>
+      <w:r>
+        <w:rPr>
+          <w:lang w:eastAsia="en-AU"/>
+        </w:rPr>
+        <w:t>scent. What would help the most to improve the rate of convergence?</w:t>
+      </w:r>
+    </w:p>
+    <w:p>
+      <w:pPr>
+        <w:pStyle w:val="ListParagraph"/>
+        <w:rPr>
+          <w:lang w:eastAsia="en-AU"/>
+        </w:rPr>
+      </w:pPr>
+      <w:r>
+        <w:rPr>
+          <w:noProof/>
+        </w:rPr>
+        <w:drawing>
+          <wp:inline distT="0" distB="0" distL="0" distR="0" wp14:anchorId="47A76483" wp14:editId="68F74482">
+            <wp:extent cx="3198819" cy="1800000"/>
+            <wp:effectExtent l="0" t="0" r="1905" b="0"/>
+            <wp:docPr id="499880453" name="Picture 1"/>
+            <wp:cNvGraphicFramePr>
+              <a:graphicFrameLocks xmlns:a="http://schemas.openxmlformats.org/drawingml/2006/main" noChangeAspect="1"/>
+            </wp:cNvGraphicFramePr>
+            <a:graphic xmlns:a="http://schemas.openxmlformats.org/drawingml/2006/main">
+              <a:graphicData uri="http://schemas.openxmlformats.org/drawingml/2006/picture">
+                <pic:pic xmlns:pic="http://schemas.openxmlformats.org/drawingml/2006/picture">
+                  <pic:nvPicPr>
+                    <pic:cNvPr id="0" name="Picture 1"/>
+                    <pic:cNvPicPr>
+                      <a:picLocks noChangeAspect="1" noChangeArrowheads="1"/>
+                    </pic:cNvPicPr>
+                  </pic:nvPicPr>
+                  <pic:blipFill>
+                    <a:blip r:embed="rId14" cstate="print">
+                      <a:extLst>
+                        <a:ext uri="{28A0092B-C50C-407E-A947-70E740481C1C}">
+                          <a14:useLocalDpi xmlns:a14="http://schemas.microsoft.com/office/drawing/2010/main" val="0"/>
+                        </a:ext>
+                      </a:extLst>
+                    </a:blip>
+                    <a:srcRect/>
+                    <a:stretch>
+                      <a:fillRect/>
+                    </a:stretch>
+                  </pic:blipFill>
+                  <pic:spPr bwMode="auto">
+                    <a:xfrm>
+                      <a:off x="0" y="0"/>
+                      <a:ext cx="3198819" cy="1800000"/>
+                    </a:xfrm>
+                    <a:prstGeom prst="rect">
+                      <a:avLst/>
+                    </a:prstGeom>
+                    <a:noFill/>
+                    <a:ln>
+                      <a:noFill/>
+                    </a:ln>
+                  </pic:spPr>
+                </pic:pic>
+              </a:graphicData>
+            </a:graphic>
+          </wp:inline>
+        </w:drawing>
+      </w:r>
+    </w:p>
+    <w:p>
+      <w:pPr>
+        <w:pStyle w:val="ListParagraph"/>
+        <w:numPr>
+          <w:ilvl w:val="1"/>
+          <w:numId w:val="17"/>
+        </w:numPr>
+        <w:rPr>
+          <w:lang w:eastAsia="en-AU"/>
+        </w:rPr>
+      </w:pPr>
+      <w:r>
+        <w:rPr>
+          <w:lang w:eastAsia="en-AU"/>
+        </w:rPr>
+        <w:t>Decrease step size.</w:t>
+      </w:r>
+    </w:p>
+    <w:p>
+      <w:pPr>
+        <w:pStyle w:val="ListParagraph"/>
+        <w:numPr>
+          <w:ilvl w:val="0"/>
+          <w:numId w:val="17"/>
+        </w:numPr>
+        <w:rPr>
+          <w:lang w:eastAsia="en-AU"/>
+        </w:rPr>
+      </w:pPr>
+      <w:r>
+        <w:rPr>
+          <w:lang w:eastAsia="en-AU"/>
+        </w:rPr>
+        <w:t xml:space="preserve">Suppose you obtained the following log likelihood plot after running stochastic gradient </w:t>
+      </w:r>
+      <w:r>
+        <w:rPr>
+          <w:lang w:eastAsia="en-AU"/>
+        </w:rPr>
+        <w:t>a</w:t>
+      </w:r>
+      <w:r>
+        <w:rPr>
+          <w:lang w:eastAsia="en-AU"/>
+        </w:rPr>
+        <w:t>scent. What would help the most to improve the rate of convergence?</w:t>
+      </w:r>
+    </w:p>
+    <w:p>
+      <w:pPr>
+        <w:pStyle w:val="ListParagraph"/>
+        <w:rPr>
+          <w:lang w:eastAsia="en-AU"/>
+        </w:rPr>
+      </w:pPr>
+      <w:r>
+        <w:rPr>
+          <w:noProof/>
+        </w:rPr>
+        <w:drawing>
+          <wp:inline distT="0" distB="0" distL="0" distR="0" wp14:anchorId="72F4AAB5" wp14:editId="5127308C">
+            <wp:extent cx="3205762" cy="1800000"/>
+            <wp:effectExtent l="0" t="0" r="0" b="0"/>
+            <wp:docPr id="879557095" name="Picture 2"/>
+            <wp:cNvGraphicFramePr>
+              <a:graphicFrameLocks xmlns:a="http://schemas.openxmlformats.org/drawingml/2006/main" noChangeAspect="1"/>
+            </wp:cNvGraphicFramePr>
+            <a:graphic xmlns:a="http://schemas.openxmlformats.org/drawingml/2006/main">
+              <a:graphicData uri="http://schemas.openxmlformats.org/drawingml/2006/picture">
+                <pic:pic xmlns:pic="http://schemas.openxmlformats.org/drawingml/2006/picture">
+                  <pic:nvPicPr>
+                    <pic:cNvPr id="0" name="Picture 3"/>
+                    <pic:cNvPicPr>
+                      <a:picLocks noChangeAspect="1" noChangeArrowheads="1"/>
+                    </pic:cNvPicPr>
+                  </pic:nvPicPr>
+                  <pic:blipFill>
+                    <a:blip r:embed="rId15" cstate="print">
+                      <a:extLst>
+                        <a:ext uri="{28A0092B-C50C-407E-A947-70E740481C1C}">
+                          <a14:useLocalDpi xmlns:a14="http://schemas.microsoft.com/office/drawing/2010/main" val="0"/>
+                        </a:ext>
+                      </a:extLst>
+                    </a:blip>
+                    <a:srcRect/>
+                    <a:stretch>
+                      <a:fillRect/>
+                    </a:stretch>
+                  </pic:blipFill>
+                  <pic:spPr bwMode="auto">
+                    <a:xfrm>
+                      <a:off x="0" y="0"/>
+                      <a:ext cx="3205762" cy="1800000"/>
+                    </a:xfrm>
+                    <a:prstGeom prst="rect">
+                      <a:avLst/>
+                    </a:prstGeom>
+                    <a:noFill/>
+                    <a:ln>
+                      <a:noFill/>
+                    </a:ln>
+                  </pic:spPr>
+                </pic:pic>
+              </a:graphicData>
+            </a:graphic>
+          </wp:inline>
+        </w:drawing>
+      </w:r>
+    </w:p>
+    <w:p>
+      <w:pPr>
+        <w:pStyle w:val="ListParagraph"/>
+        <w:numPr>
+          <w:ilvl w:val="1"/>
+          <w:numId w:val="17"/>
+        </w:numPr>
+        <w:rPr>
+          <w:lang w:eastAsia="en-AU"/>
+        </w:rPr>
+      </w:pPr>
+      <w:r>
+        <w:rPr>
+          <w:lang w:eastAsia="en-AU"/>
+        </w:rPr>
+        <w:t>Increase step size.</w:t>
+      </w:r>
+    </w:p>
+    <w:p>
+      <w:pPr>
+        <w:pStyle w:val="ListParagraph"/>
+        <w:numPr>
+          <w:ilvl w:val="0"/>
+          <w:numId w:val="17"/>
+        </w:numPr>
+        <w:rPr>
+          <w:lang w:eastAsia="en-AU"/>
+        </w:rPr>
+      </w:pPr>
+      <w:r>
+        <w:rPr>
+          <w:lang w:eastAsia="en-AU"/>
+        </w:rPr>
+        <w:t>Suppose it takes about 1 millisecond to compute a gradient descent for a single example. You run an online advertising company and would like to do online learning via mini-batch stochastic gradient ascent. If you aim to update the coefficients once every 5 minutes, how many examples can you cover in each update? Overhead and other operations take up to 2 minutes, so you only have 3 minutes for the coefficient update.</w:t>
+      </w:r>
+    </w:p>
+    <w:p>
+      <w:pPr>
+        <w:pStyle w:val="ListParagraph"/>
+        <w:numPr>
+          <w:ilvl w:val="1"/>
+          <w:numId w:val="17"/>
+        </w:numPr>
+        <w:rPr>
+          <w:lang w:eastAsia="en-AU"/>
+        </w:rPr>
+      </w:pPr>
+      <w:r>
+        <w:rPr>
+          <w:lang w:eastAsia="en-AU"/>
+        </w:rPr>
+        <w:t>180,000 (there are 60,000 milliseconds in every minute).</w:t>
+      </w:r>
+    </w:p>
+    <w:p>
+      <w:pPr>
+        <w:rPr>
+          <w:lang w:eastAsia="en-AU"/>
+        </w:rPr>
+      </w:pPr>
+      <w:r>
+        <w:rPr>
+          <w:lang w:eastAsia="en-AU"/>
+        </w:rPr>
+        <w:br w:type="page"/>
+      </w:r>
+    </w:p>
+    <w:p>
+      <w:pPr>
+        <w:pStyle w:val="ListParagraph"/>
+        <w:numPr>
+          <w:ilvl w:val="0"/>
+          <w:numId w:val="17"/>
+        </w:numPr>
+        <w:rPr>
+          <w:lang w:eastAsia="en-AU"/>
+        </w:rPr>
+      </w:pPr>
+      <w:r>
+        <w:rPr>
+          <w:lang w:eastAsia="en-AU"/>
+        </w:rPr>
+        <w:lastRenderedPageBreak/>
+        <w:t>In the search for an optimal step size, you experiment with multiple step sizes and obtain the following convergence plot. Which line corresponds to the best step size?</w:t>
+      </w:r>
+    </w:p>
+    <w:p>
+      <w:pPr>
+        <w:pStyle w:val="ListParagraph"/>
+        <w:rPr>
+          <w:lang w:eastAsia="en-AU"/>
+        </w:rPr>
+      </w:pPr>
+      <w:r>
+        <w:rPr>
+          <w:noProof/>
+        </w:rPr>
+        <w:drawing>
+          <wp:inline distT="0" distB="0" distL="0" distR="0" wp14:anchorId="42DCCABF" wp14:editId="644AB7CE">
+            <wp:extent cx="3196930" cy="1800000"/>
+            <wp:effectExtent l="0" t="0" r="3810" b="0"/>
+            <wp:docPr id="1548645337" name="Picture 3"/>
+            <wp:cNvGraphicFramePr>
+              <a:graphicFrameLocks xmlns:a="http://schemas.openxmlformats.org/drawingml/2006/main" noChangeAspect="1"/>
+            </wp:cNvGraphicFramePr>
+            <a:graphic xmlns:a="http://schemas.openxmlformats.org/drawingml/2006/main">
+              <a:graphicData uri="http://schemas.openxmlformats.org/drawingml/2006/picture">
+                <pic:pic xmlns:pic="http://schemas.openxmlformats.org/drawingml/2006/picture">
+                  <pic:nvPicPr>
+                    <pic:cNvPr id="0" name="Picture 5"/>
+                    <pic:cNvPicPr>
+                      <a:picLocks noChangeAspect="1" noChangeArrowheads="1"/>
+                    </pic:cNvPicPr>
+                  </pic:nvPicPr>
+                  <pic:blipFill>
+                    <a:blip r:embed="rId16" cstate="print">
+                      <a:extLst>
+                        <a:ext uri="{28A0092B-C50C-407E-A947-70E740481C1C}">
+                          <a14:useLocalDpi xmlns:a14="http://schemas.microsoft.com/office/drawing/2010/main" val="0"/>
+                        </a:ext>
+                      </a:extLst>
+                    </a:blip>
+                    <a:srcRect/>
+                    <a:stretch>
+                      <a:fillRect/>
+                    </a:stretch>
+                  </pic:blipFill>
+                  <pic:spPr bwMode="auto">
+                    <a:xfrm>
+                      <a:off x="0" y="0"/>
+                      <a:ext cx="3196930" cy="1800000"/>
+                    </a:xfrm>
+                    <a:prstGeom prst="rect">
+                      <a:avLst/>
+                    </a:prstGeom>
+                    <a:noFill/>
+                    <a:ln>
+                      <a:noFill/>
+                    </a:ln>
+                  </pic:spPr>
+                </pic:pic>
+              </a:graphicData>
+            </a:graphic>
+          </wp:inline>
+        </w:drawing>
+      </w:r>
+    </w:p>
+    <w:p>
+      <w:pPr>
+        <w:pStyle w:val="ListParagraph"/>
+        <w:numPr>
+          <w:ilvl w:val="1"/>
+          <w:numId w:val="17"/>
+        </w:numPr>
+        <w:rPr>
+          <w:lang w:eastAsia="en-AU"/>
+        </w:rPr>
+      </w:pPr>
+      <w:r>
+        <w:rPr>
+          <w:lang w:eastAsia="en-AU"/>
+        </w:rPr>
+        <w:t>(1)</w:t>
+      </w:r>
+    </w:p>
+    <w:p>
+      <w:pPr>
+        <w:pStyle w:val="ListParagraph"/>
+        <w:numPr>
+          <w:ilvl w:val="0"/>
+          <w:numId w:val="17"/>
+        </w:numPr>
+        <w:rPr>
+          <w:lang w:eastAsia="en-AU"/>
+        </w:rPr>
+      </w:pPr>
+      <w:r>
+        <w:rPr>
+          <w:lang w:eastAsia="en-AU"/>
+        </w:rPr>
+        <w:t>Suppose you run stochastic gradient ascent with two different batch sizes. Which of the two lines corresponds to the smaller batch size (assuming both are using the same step size)?</w:t>
+      </w:r>
+    </w:p>
+    <w:p>
+      <w:pPr>
+        <w:pStyle w:val="ListParagraph"/>
+        <w:rPr>
+          <w:lang w:eastAsia="en-AU"/>
+        </w:rPr>
+      </w:pPr>
+      <w:r>
+        <w:rPr>
+          <w:noProof/>
+        </w:rPr>
+        <w:drawing>
+          <wp:inline distT="0" distB="0" distL="0" distR="0" wp14:anchorId="6DD9AB2B" wp14:editId="364C1982">
+            <wp:extent cx="3135237" cy="1800000"/>
+            <wp:effectExtent l="0" t="0" r="8255" b="0"/>
+            <wp:docPr id="503922750" name="Picture 4"/>
+            <wp:cNvGraphicFramePr>
+              <a:graphicFrameLocks xmlns:a="http://schemas.openxmlformats.org/drawingml/2006/main" noChangeAspect="1"/>
+            </wp:cNvGraphicFramePr>
+            <a:graphic xmlns:a="http://schemas.openxmlformats.org/drawingml/2006/main">
+              <a:graphicData uri="http://schemas.openxmlformats.org/drawingml/2006/picture">
+                <pic:pic xmlns:pic="http://schemas.openxmlformats.org/drawingml/2006/picture">
+                  <pic:nvPicPr>
+                    <pic:cNvPr id="0" name="Picture 7"/>
+                    <pic:cNvPicPr>
+                      <a:picLocks noChangeAspect="1" noChangeArrowheads="1"/>
+                    </pic:cNvPicPr>
+                  </pic:nvPicPr>
+                  <pic:blipFill>
+                    <a:blip r:embed="rId17" cstate="print">
+                      <a:extLst>
+                        <a:ext uri="{28A0092B-C50C-407E-A947-70E740481C1C}">
+                          <a14:useLocalDpi xmlns:a14="http://schemas.microsoft.com/office/drawing/2010/main" val="0"/>
+                        </a:ext>
+                      </a:extLst>
+                    </a:blip>
+                    <a:srcRect/>
+                    <a:stretch>
+                      <a:fillRect/>
+                    </a:stretch>
+                  </pic:blipFill>
+                  <pic:spPr bwMode="auto">
+                    <a:xfrm>
+                      <a:off x="0" y="0"/>
+                      <a:ext cx="3135237" cy="1800000"/>
+                    </a:xfrm>
+                    <a:prstGeom prst="rect">
+                      <a:avLst/>
+                    </a:prstGeom>
+                    <a:noFill/>
+                    <a:ln>
+                      <a:noFill/>
+                    </a:ln>
+                  </pic:spPr>
+                </pic:pic>
+              </a:graphicData>
+            </a:graphic>
+          </wp:inline>
+        </w:drawing>
+      </w:r>
+    </w:p>
+    <w:p>
+      <w:pPr>
+        <w:pStyle w:val="ListParagraph"/>
+        <w:numPr>
+          <w:ilvl w:val="1"/>
+          <w:numId w:val="17"/>
+        </w:numPr>
+        <w:rPr>
+          <w:lang w:eastAsia="en-AU"/>
+        </w:rPr>
+      </w:pPr>
+      <w:r>
+        <w:rPr>
+          <w:lang w:eastAsia="en-AU"/>
+        </w:rPr>
+        <w:t>(1)</w:t>
+      </w:r>
+    </w:p>
+    <w:p>
+      <w:pPr>
+        <w:pStyle w:val="ListParagraph"/>
+        <w:numPr>
+          <w:ilvl w:val="0"/>
+          <w:numId w:val="17"/>
+        </w:numPr>
+        <w:rPr>
+          <w:lang w:eastAsia="en-AU"/>
+        </w:rPr>
+      </w:pPr>
+      <w:r>
+        <w:rPr>
+          <w:lang w:eastAsia="en-AU"/>
+        </w:rPr>
+        <w:t>What are NOT benefits of stochastic gradient ascent over batch gradient ascent?</w:t>
+      </w:r>
+    </w:p>
+    <w:p>
+      <w:pPr>
+        <w:pStyle w:val="ListParagraph"/>
+        <w:numPr>
+          <w:ilvl w:val="1"/>
+          <w:numId w:val="17"/>
+        </w:numPr>
+        <w:rPr>
+          <w:lang w:eastAsia="en-AU"/>
+        </w:rPr>
+      </w:pPr>
+      <w:r>
+        <w:rPr>
+          <w:lang w:eastAsia="en-AU"/>
+        </w:rPr>
+        <w:t>Log likelihood of data improves monotonically.</w:t>
+      </w:r>
+    </w:p>
+    <w:p>
+      <w:pPr>
+        <w:pStyle w:val="ListParagraph"/>
+        <w:numPr>
+          <w:ilvl w:val="1"/>
+          <w:numId w:val="17"/>
+        </w:numPr>
+        <w:rPr>
+          <w:lang w:eastAsia="en-AU"/>
+        </w:rPr>
+      </w:pPr>
+      <w:r>
+        <w:rPr>
+          <w:lang w:eastAsia="en-AU"/>
+        </w:rPr>
+        <w:t>Stochastic gradient ascent is highly robust with respect to parameter choices.</w:t>
+      </w:r>
+    </w:p>
+    <w:p>
+      <w:pPr>
+        <w:pStyle w:val="ListParagraph"/>
+        <w:numPr>
+          <w:ilvl w:val="0"/>
+          <w:numId w:val="17"/>
+        </w:numPr>
+        <w:rPr>
+          <w:lang w:eastAsia="en-AU"/>
+        </w:rPr>
+      </w:pPr>
+      <w:r>
+        <w:rPr>
+          <w:lang w:eastAsia="en-AU"/>
+        </w:rPr>
+        <w:t>Suppose we run the stochastic gradient ascent algorithm with batch size of 100. To make 10 passes over a dataset consisting of 15,400 examples, how many iterations does it need to run?</w:t>
+      </w:r>
+    </w:p>
+    <w:p>
+      <w:pPr>
+        <w:pStyle w:val="ListParagraph"/>
+        <w:numPr>
+          <w:ilvl w:val="1"/>
+          <w:numId w:val="17"/>
+        </w:numPr>
+        <w:rPr>
+          <w:lang w:eastAsia="en-AU"/>
+        </w:rPr>
+      </w:pPr>
+      <w:r>
+        <w:rPr>
+          <w:lang w:eastAsia="en-AU"/>
+        </w:rPr>
+        <w:t>15,400 / 100 = 1540</w:t>
+      </w:r>
     </w:p>
     <w:sectPr>
       <w:pgSz w:w="11906" w:h="16838"/>
@@ -6379,6 +10298,178 @@
     </w:lvl>
   </w:abstractNum>
   <w:abstractNum w:abstractNumId="2" w15:restartNumberingAfterBreak="0">
+    <w:nsid w:val="1C0C304B"/>
+    <w:multiLevelType w:val="hybridMultilevel"/>
+    <w:tmpl w:val="297E515A"/>
+    <w:lvl w:ilvl="0" w:tplc="FFFFFFFF">
+      <w:start w:val="1"/>
+      <w:numFmt w:val="decimal"/>
+      <w:lvlText w:val="%1."/>
+      <w:lvlJc w:val="left"/>
+      <w:pPr>
+        <w:ind w:left="720" w:hanging="360"/>
+      </w:pPr>
+    </w:lvl>
+    <w:lvl w:ilvl="1" w:tplc="FFFFFFFF">
+      <w:start w:val="1"/>
+      <w:numFmt w:val="lowerLetter"/>
+      <w:lvlText w:val="%2."/>
+      <w:lvlJc w:val="left"/>
+      <w:pPr>
+        <w:ind w:left="1440" w:hanging="360"/>
+      </w:pPr>
+    </w:lvl>
+    <w:lvl w:ilvl="2" w:tplc="FFFFFFFF">
+      <w:start w:val="1"/>
+      <w:numFmt w:val="lowerRoman"/>
+      <w:lvlText w:val="%3."/>
+      <w:lvlJc w:val="right"/>
+      <w:pPr>
+        <w:ind w:left="2160" w:hanging="180"/>
+      </w:pPr>
+    </w:lvl>
+    <w:lvl w:ilvl="3" w:tplc="FFFFFFFF">
+      <w:start w:val="1"/>
+      <w:numFmt w:val="decimal"/>
+      <w:lvlText w:val="%4."/>
+      <w:lvlJc w:val="left"/>
+      <w:pPr>
+        <w:ind w:left="2880" w:hanging="360"/>
+      </w:pPr>
+    </w:lvl>
+    <w:lvl w:ilvl="4" w:tplc="FFFFFFFF">
+      <w:start w:val="1"/>
+      <w:numFmt w:val="lowerLetter"/>
+      <w:lvlText w:val="%5."/>
+      <w:lvlJc w:val="left"/>
+      <w:pPr>
+        <w:ind w:left="3600" w:hanging="360"/>
+      </w:pPr>
+    </w:lvl>
+    <w:lvl w:ilvl="5" w:tplc="FFFFFFFF">
+      <w:start w:val="1"/>
+      <w:numFmt w:val="lowerRoman"/>
+      <w:lvlText w:val="%6."/>
+      <w:lvlJc w:val="right"/>
+      <w:pPr>
+        <w:ind w:left="4320" w:hanging="180"/>
+      </w:pPr>
+    </w:lvl>
+    <w:lvl w:ilvl="6" w:tplc="FFFFFFFF">
+      <w:start w:val="1"/>
+      <w:numFmt w:val="decimal"/>
+      <w:lvlText w:val="%7."/>
+      <w:lvlJc w:val="left"/>
+      <w:pPr>
+        <w:ind w:left="5040" w:hanging="360"/>
+      </w:pPr>
+    </w:lvl>
+    <w:lvl w:ilvl="7" w:tplc="FFFFFFFF">
+      <w:start w:val="1"/>
+      <w:numFmt w:val="lowerLetter"/>
+      <w:lvlText w:val="%8."/>
+      <w:lvlJc w:val="left"/>
+      <w:pPr>
+        <w:ind w:left="5760" w:hanging="360"/>
+      </w:pPr>
+    </w:lvl>
+    <w:lvl w:ilvl="8" w:tplc="FFFFFFFF">
+      <w:start w:val="1"/>
+      <w:numFmt w:val="lowerRoman"/>
+      <w:lvlText w:val="%9."/>
+      <w:lvlJc w:val="right"/>
+      <w:pPr>
+        <w:ind w:left="6480" w:hanging="180"/>
+      </w:pPr>
+    </w:lvl>
+  </w:abstractNum>
+  <w:abstractNum w:abstractNumId="3" w15:restartNumberingAfterBreak="0">
+    <w:nsid w:val="29D45A76"/>
+    <w:multiLevelType w:val="hybridMultilevel"/>
+    <w:tmpl w:val="297E515A"/>
+    <w:lvl w:ilvl="0" w:tplc="FFFFFFFF">
+      <w:start w:val="1"/>
+      <w:numFmt w:val="decimal"/>
+      <w:lvlText w:val="%1."/>
+      <w:lvlJc w:val="left"/>
+      <w:pPr>
+        <w:ind w:left="720" w:hanging="360"/>
+      </w:pPr>
+    </w:lvl>
+    <w:lvl w:ilvl="1" w:tplc="FFFFFFFF">
+      <w:start w:val="1"/>
+      <w:numFmt w:val="lowerLetter"/>
+      <w:lvlText w:val="%2."/>
+      <w:lvlJc w:val="left"/>
+      <w:pPr>
+        <w:ind w:left="1440" w:hanging="360"/>
+      </w:pPr>
+    </w:lvl>
+    <w:lvl w:ilvl="2" w:tplc="FFFFFFFF">
+      <w:start w:val="1"/>
+      <w:numFmt w:val="lowerRoman"/>
+      <w:lvlText w:val="%3."/>
+      <w:lvlJc w:val="right"/>
+      <w:pPr>
+        <w:ind w:left="2160" w:hanging="180"/>
+      </w:pPr>
+    </w:lvl>
+    <w:lvl w:ilvl="3" w:tplc="FFFFFFFF">
+      <w:start w:val="1"/>
+      <w:numFmt w:val="decimal"/>
+      <w:lvlText w:val="%4."/>
+      <w:lvlJc w:val="left"/>
+      <w:pPr>
+        <w:ind w:left="2880" w:hanging="360"/>
+      </w:pPr>
+    </w:lvl>
+    <w:lvl w:ilvl="4" w:tplc="FFFFFFFF">
+      <w:start w:val="1"/>
+      <w:numFmt w:val="lowerLetter"/>
+      <w:lvlText w:val="%5."/>
+      <w:lvlJc w:val="left"/>
+      <w:pPr>
+        <w:ind w:left="3600" w:hanging="360"/>
+      </w:pPr>
+    </w:lvl>
+    <w:lvl w:ilvl="5" w:tplc="FFFFFFFF">
+      <w:start w:val="1"/>
+      <w:numFmt w:val="lowerRoman"/>
+      <w:lvlText w:val="%6."/>
+      <w:lvlJc w:val="right"/>
+      <w:pPr>
+        <w:ind w:left="4320" w:hanging="180"/>
+      </w:pPr>
+    </w:lvl>
+    <w:lvl w:ilvl="6" w:tplc="FFFFFFFF">
+      <w:start w:val="1"/>
+      <w:numFmt w:val="decimal"/>
+      <w:lvlText w:val="%7."/>
+      <w:lvlJc w:val="left"/>
+      <w:pPr>
+        <w:ind w:left="5040" w:hanging="360"/>
+      </w:pPr>
+    </w:lvl>
+    <w:lvl w:ilvl="7" w:tplc="FFFFFFFF">
+      <w:start w:val="1"/>
+      <w:numFmt w:val="lowerLetter"/>
+      <w:lvlText w:val="%8."/>
+      <w:lvlJc w:val="left"/>
+      <w:pPr>
+        <w:ind w:left="5760" w:hanging="360"/>
+      </w:pPr>
+    </w:lvl>
+    <w:lvl w:ilvl="8" w:tplc="FFFFFFFF">
+      <w:start w:val="1"/>
+      <w:numFmt w:val="lowerRoman"/>
+      <w:lvlText w:val="%9."/>
+      <w:lvlJc w:val="right"/>
+      <w:pPr>
+        <w:ind w:left="6480" w:hanging="180"/>
+      </w:pPr>
+    </w:lvl>
+  </w:abstractNum>
+  <w:abstractNum w:abstractNumId="4" w15:restartNumberingAfterBreak="0">
     <w:nsid w:val="2E5C4C0C"/>
     <w:multiLevelType w:val="hybridMultilevel"/>
     <w:tmpl w:val="C57016C2"/>
@@ -6464,7 +10555,7 @@
       </w:pPr>
     </w:lvl>
   </w:abstractNum>
-  <w:abstractNum w:abstractNumId="3" w15:restartNumberingAfterBreak="0">
+  <w:abstractNum w:abstractNumId="5" w15:restartNumberingAfterBreak="0">
     <w:nsid w:val="3005799F"/>
     <w:multiLevelType w:val="hybridMultilevel"/>
     <w:tmpl w:val="B76EAFA2"/>
@@ -6553,7 +10644,7 @@
       </w:pPr>
     </w:lvl>
   </w:abstractNum>
-  <w:abstractNum w:abstractNumId="4" w15:restartNumberingAfterBreak="0">
+  <w:abstractNum w:abstractNumId="6" w15:restartNumberingAfterBreak="0">
     <w:nsid w:val="443C73AC"/>
     <w:multiLevelType w:val="hybridMultilevel"/>
     <w:tmpl w:val="CECC13CE"/>
@@ -6642,7 +10733,93 @@
       </w:pPr>
     </w:lvl>
   </w:abstractNum>
-  <w:abstractNum w:abstractNumId="5" w15:restartNumberingAfterBreak="0">
+  <w:abstractNum w:abstractNumId="7" w15:restartNumberingAfterBreak="0">
+    <w:nsid w:val="443C7AFF"/>
+    <w:multiLevelType w:val="hybridMultilevel"/>
+    <w:tmpl w:val="297E515A"/>
+    <w:lvl w:ilvl="0" w:tplc="FFFFFFFF">
+      <w:start w:val="1"/>
+      <w:numFmt w:val="decimal"/>
+      <w:lvlText w:val="%1."/>
+      <w:lvlJc w:val="left"/>
+      <w:pPr>
+        <w:ind w:left="720" w:hanging="360"/>
+      </w:pPr>
+    </w:lvl>
+    <w:lvl w:ilvl="1" w:tplc="FFFFFFFF">
+      <w:start w:val="1"/>
+      <w:numFmt w:val="lowerLetter"/>
+      <w:lvlText w:val="%2."/>
+      <w:lvlJc w:val="left"/>
+      <w:pPr>
+        <w:ind w:left="1440" w:hanging="360"/>
+      </w:pPr>
+    </w:lvl>
+    <w:lvl w:ilvl="2" w:tplc="FFFFFFFF">
+      <w:start w:val="1"/>
+      <w:numFmt w:val="lowerRoman"/>
+      <w:lvlText w:val="%3."/>
+      <w:lvlJc w:val="right"/>
+      <w:pPr>
+        <w:ind w:left="2160" w:hanging="180"/>
+      </w:pPr>
+    </w:lvl>
+    <w:lvl w:ilvl="3" w:tplc="FFFFFFFF">
+      <w:start w:val="1"/>
+      <w:numFmt w:val="decimal"/>
+      <w:lvlText w:val="%4."/>
+      <w:lvlJc w:val="left"/>
+      <w:pPr>
+        <w:ind w:left="2880" w:hanging="360"/>
+      </w:pPr>
+    </w:lvl>
+    <w:lvl w:ilvl="4" w:tplc="FFFFFFFF">
+      <w:start w:val="1"/>
+      <w:numFmt w:val="lowerLetter"/>
+      <w:lvlText w:val="%5."/>
+      <w:lvlJc w:val="left"/>
+      <w:pPr>
+        <w:ind w:left="3600" w:hanging="360"/>
+      </w:pPr>
+    </w:lvl>
+    <w:lvl w:ilvl="5" w:tplc="FFFFFFFF">
+      <w:start w:val="1"/>
+      <w:numFmt w:val="lowerRoman"/>
+      <w:lvlText w:val="%6."/>
+      <w:lvlJc w:val="right"/>
+      <w:pPr>
+        <w:ind w:left="4320" w:hanging="180"/>
+      </w:pPr>
+    </w:lvl>
+    <w:lvl w:ilvl="6" w:tplc="FFFFFFFF">
+      <w:start w:val="1"/>
+      <w:numFmt w:val="decimal"/>
+      <w:lvlText w:val="%7."/>
+      <w:lvlJc w:val="left"/>
+      <w:pPr>
+        <w:ind w:left="5040" w:hanging="360"/>
+      </w:pPr>
+    </w:lvl>
+    <w:lvl w:ilvl="7" w:tplc="FFFFFFFF">
+      <w:start w:val="1"/>
+      <w:numFmt w:val="lowerLetter"/>
+      <w:lvlText w:val="%8."/>
+      <w:lvlJc w:val="left"/>
+      <w:pPr>
+        <w:ind w:left="5760" w:hanging="360"/>
+      </w:pPr>
+    </w:lvl>
+    <w:lvl w:ilvl="8" w:tplc="FFFFFFFF">
+      <w:start w:val="1"/>
+      <w:numFmt w:val="lowerRoman"/>
+      <w:lvlText w:val="%9."/>
+      <w:lvlJc w:val="right"/>
+      <w:pPr>
+        <w:ind w:left="6480" w:hanging="180"/>
+      </w:pPr>
+    </w:lvl>
+  </w:abstractNum>
+  <w:abstractNum w:abstractNumId="8" w15:restartNumberingAfterBreak="0">
     <w:nsid w:val="44B10180"/>
     <w:multiLevelType w:val="hybridMultilevel"/>
     <w:tmpl w:val="6778F868"/>
@@ -6728,7 +10905,7 @@
       </w:pPr>
     </w:lvl>
   </w:abstractNum>
-  <w:abstractNum w:abstractNumId="6" w15:restartNumberingAfterBreak="0">
+  <w:abstractNum w:abstractNumId="9" w15:restartNumberingAfterBreak="0">
     <w:nsid w:val="4DB901D6"/>
     <w:multiLevelType w:val="hybridMultilevel"/>
     <w:tmpl w:val="FC0058C6"/>
@@ -6817,7 +10994,7 @@
       </w:pPr>
     </w:lvl>
   </w:abstractNum>
-  <w:abstractNum w:abstractNumId="7" w15:restartNumberingAfterBreak="0">
+  <w:abstractNum w:abstractNumId="10" w15:restartNumberingAfterBreak="0">
     <w:nsid w:val="53523817"/>
     <w:multiLevelType w:val="hybridMultilevel"/>
     <w:tmpl w:val="C57016C2"/>
@@ -6903,7 +11080,7 @@
       </w:pPr>
     </w:lvl>
   </w:abstractNum>
-  <w:abstractNum w:abstractNumId="8" w15:restartNumberingAfterBreak="0">
+  <w:abstractNum w:abstractNumId="11" w15:restartNumberingAfterBreak="0">
     <w:nsid w:val="5C7D6DC0"/>
     <w:multiLevelType w:val="hybridMultilevel"/>
     <w:tmpl w:val="2128701A"/>
@@ -6992,7 +11169,7 @@
       </w:pPr>
     </w:lvl>
   </w:abstractNum>
-  <w:abstractNum w:abstractNumId="9" w15:restartNumberingAfterBreak="0">
+  <w:abstractNum w:abstractNumId="12" w15:restartNumberingAfterBreak="0">
     <w:nsid w:val="64E04220"/>
     <w:multiLevelType w:val="hybridMultilevel"/>
     <w:tmpl w:val="297E515A"/>
@@ -7078,7 +11255,7 @@
       </w:pPr>
     </w:lvl>
   </w:abstractNum>
-  <w:abstractNum w:abstractNumId="10" w15:restartNumberingAfterBreak="0">
+  <w:abstractNum w:abstractNumId="13" w15:restartNumberingAfterBreak="0">
     <w:nsid w:val="6A55009F"/>
     <w:multiLevelType w:val="hybridMultilevel"/>
     <w:tmpl w:val="609248AE"/>
@@ -7167,7 +11344,7 @@
       </w:pPr>
     </w:lvl>
   </w:abstractNum>
-  <w:abstractNum w:abstractNumId="11" w15:restartNumberingAfterBreak="0">
+  <w:abstractNum w:abstractNumId="14" w15:restartNumberingAfterBreak="0">
     <w:nsid w:val="7E753072"/>
     <w:multiLevelType w:val="hybridMultilevel"/>
     <w:tmpl w:val="297E515A"/>
@@ -7253,20 +11430,106 @@
       </w:pPr>
     </w:lvl>
   </w:abstractNum>
+  <w:abstractNum w:abstractNumId="15" w15:restartNumberingAfterBreak="0">
+    <w:nsid w:val="7EE61A7A"/>
+    <w:multiLevelType w:val="hybridMultilevel"/>
+    <w:tmpl w:val="297E515A"/>
+    <w:lvl w:ilvl="0" w:tplc="FFFFFFFF">
+      <w:start w:val="1"/>
+      <w:numFmt w:val="decimal"/>
+      <w:lvlText w:val="%1."/>
+      <w:lvlJc w:val="left"/>
+      <w:pPr>
+        <w:ind w:left="720" w:hanging="360"/>
+      </w:pPr>
+    </w:lvl>
+    <w:lvl w:ilvl="1" w:tplc="FFFFFFFF">
+      <w:start w:val="1"/>
+      <w:numFmt w:val="lowerLetter"/>
+      <w:lvlText w:val="%2."/>
+      <w:lvlJc w:val="left"/>
+      <w:pPr>
+        <w:ind w:left="1440" w:hanging="360"/>
+      </w:pPr>
+    </w:lvl>
+    <w:lvl w:ilvl="2" w:tplc="FFFFFFFF">
+      <w:start w:val="1"/>
+      <w:numFmt w:val="lowerRoman"/>
+      <w:lvlText w:val="%3."/>
+      <w:lvlJc w:val="right"/>
+      <w:pPr>
+        <w:ind w:left="2160" w:hanging="180"/>
+      </w:pPr>
+    </w:lvl>
+    <w:lvl w:ilvl="3" w:tplc="FFFFFFFF">
+      <w:start w:val="1"/>
+      <w:numFmt w:val="decimal"/>
+      <w:lvlText w:val="%4."/>
+      <w:lvlJc w:val="left"/>
+      <w:pPr>
+        <w:ind w:left="2880" w:hanging="360"/>
+      </w:pPr>
+    </w:lvl>
+    <w:lvl w:ilvl="4" w:tplc="FFFFFFFF">
+      <w:start w:val="1"/>
+      <w:numFmt w:val="lowerLetter"/>
+      <w:lvlText w:val="%5."/>
+      <w:lvlJc w:val="left"/>
+      <w:pPr>
+        <w:ind w:left="3600" w:hanging="360"/>
+      </w:pPr>
+    </w:lvl>
+    <w:lvl w:ilvl="5" w:tplc="FFFFFFFF">
+      <w:start w:val="1"/>
+      <w:numFmt w:val="lowerRoman"/>
+      <w:lvlText w:val="%6."/>
+      <w:lvlJc w:val="right"/>
+      <w:pPr>
+        <w:ind w:left="4320" w:hanging="180"/>
+      </w:pPr>
+    </w:lvl>
+    <w:lvl w:ilvl="6" w:tplc="FFFFFFFF">
+      <w:start w:val="1"/>
+      <w:numFmt w:val="decimal"/>
+      <w:lvlText w:val="%7."/>
+      <w:lvlJc w:val="left"/>
+      <w:pPr>
+        <w:ind w:left="5040" w:hanging="360"/>
+      </w:pPr>
+    </w:lvl>
+    <w:lvl w:ilvl="7" w:tplc="FFFFFFFF">
+      <w:start w:val="1"/>
+      <w:numFmt w:val="lowerLetter"/>
+      <w:lvlText w:val="%8."/>
+      <w:lvlJc w:val="left"/>
+      <w:pPr>
+        <w:ind w:left="5760" w:hanging="360"/>
+      </w:pPr>
+    </w:lvl>
+    <w:lvl w:ilvl="8" w:tplc="FFFFFFFF">
+      <w:start w:val="1"/>
+      <w:numFmt w:val="lowerRoman"/>
+      <w:lvlText w:val="%9."/>
+      <w:lvlJc w:val="right"/>
+      <w:pPr>
+        <w:ind w:left="6480" w:hanging="180"/>
+      </w:pPr>
+    </w:lvl>
+  </w:abstractNum>
   <w:num w:numId="1" w16cid:durableId="724984460">
+    <w:abstractNumId w:val="9"/>
+  </w:num>
+  <w:num w:numId="2" w16cid:durableId="1047608389">
+    <w:abstractNumId w:val="5"/>
+  </w:num>
+  <w:num w:numId="3" w16cid:durableId="1608732558">
+    <w:abstractNumId w:val="13"/>
+  </w:num>
+  <w:num w:numId="4" w16cid:durableId="36512982">
     <w:abstractNumId w:val="6"/>
   </w:num>
-  <w:num w:numId="2" w16cid:durableId="1047608389">
-    <w:abstractNumId w:val="3"/>
-  </w:num>
-  <w:num w:numId="3" w16cid:durableId="1608732558">
+  <w:num w:numId="5" w16cid:durableId="1810319570">
     <w:abstractNumId w:val="10"/>
-  </w:num>
-  <w:num w:numId="4" w16cid:durableId="36512982">
-    <w:abstractNumId w:val="4"/>
-  </w:num>
-  <w:num w:numId="5" w16cid:durableId="1810319570">
-    <w:abstractNumId w:val="7"/>
     <w:lvlOverride w:ilvl="0">
       <w:startOverride w:val="1"/>
     </w:lvlOverride>
@@ -7296,13 +11559,13 @@
     </w:lvlOverride>
   </w:num>
   <w:num w:numId="6" w16cid:durableId="1248730188">
-    <w:abstractNumId w:val="5"/>
+    <w:abstractNumId w:val="8"/>
   </w:num>
   <w:num w:numId="7" w16cid:durableId="566305164">
-    <w:abstractNumId w:val="2"/>
+    <w:abstractNumId w:val="4"/>
   </w:num>
   <w:num w:numId="8" w16cid:durableId="783693911">
-    <w:abstractNumId w:val="8"/>
+    <w:abstractNumId w:val="11"/>
   </w:num>
   <w:num w:numId="9" w16cid:durableId="433012893">
     <w:abstractNumId w:val="1"/>
@@ -7338,7 +11601,7 @@
     </w:lvlOverride>
   </w:num>
   <w:num w:numId="11" w16cid:durableId="1851523226">
-    <w:abstractNumId w:val="11"/>
+    <w:abstractNumId w:val="14"/>
     <w:lvlOverride w:ilvl="0">
       <w:startOverride w:val="1"/>
     </w:lvlOverride>
@@ -7371,7 +11634,19 @@
     <w:abstractNumId w:val="0"/>
   </w:num>
   <w:num w:numId="13" w16cid:durableId="349375524">
-    <w:abstractNumId w:val="9"/>
+    <w:abstractNumId w:val="12"/>
+  </w:num>
+  <w:num w:numId="14" w16cid:durableId="1635015338">
+    <w:abstractNumId w:val="2"/>
+  </w:num>
+  <w:num w:numId="15" w16cid:durableId="1642152173">
+    <w:abstractNumId w:val="7"/>
+  </w:num>
+  <w:num w:numId="16" w16cid:durableId="569078029">
+    <w:abstractNumId w:val="3"/>
+  </w:num>
+  <w:num w:numId="17" w16cid:durableId="1812206198">
+    <w:abstractNumId w:val="15"/>
   </w:num>
 </w:numbering>
 </file>

</xml_diff>